<commit_message>
Creato ClassDiagram per il Database
E' stato creato il class diagram per il database e corretto un errore sintatto nella creazione di una tabella.
</commit_message>
<xml_diff>
--- a/Documents/Eat & Reoder DBD.docx
+++ b/Documents/Eat & Reoder DBD.docx
@@ -46,31 +46,13 @@
           <w:szCs w:val="144"/>
         </w:rPr>
       </w:pPr>
-      <w:proofErr w:type="spellStart"/>
       <w:r>
         <w:rPr>
           <w:sz w:val="144"/>
           <w:szCs w:val="144"/>
         </w:rPr>
-        <w:t>Eat</w:t>
-      </w:r>
-      <w:proofErr w:type="spellEnd"/>
-      <w:r>
-        <w:rPr>
-          <w:sz w:val="144"/>
-          <w:szCs w:val="144"/>
-        </w:rPr>
-        <w:t xml:space="preserve"> &amp; </w:t>
-      </w:r>
-      <w:proofErr w:type="spellStart"/>
-      <w:r>
-        <w:rPr>
-          <w:sz w:val="144"/>
-          <w:szCs w:val="144"/>
-        </w:rPr>
-        <w:t>Reorder</w:t>
-      </w:r>
-      <w:proofErr w:type="spellEnd"/>
+        <w:t>Eat &amp; Reorder</w:t>
+      </w:r>
     </w:p>
     <w:p>
       <w:pPr>
@@ -92,17 +74,8 @@
           <w:sz w:val="72"/>
           <w:szCs w:val="72"/>
         </w:rPr>
-        <w:t xml:space="preserve">atabase </w:t>
-      </w:r>
-      <w:proofErr w:type="spellStart"/>
-      <w:r>
-        <w:rPr>
-          <w:sz w:val="72"/>
-          <w:szCs w:val="72"/>
-        </w:rPr>
-        <w:t>Document</w:t>
-      </w:r>
-      <w:proofErr w:type="spellEnd"/>
+        <w:t>atabase Document</w:t>
+      </w:r>
     </w:p>
     <w:p/>
     <w:p/>
@@ -574,9 +547,70 @@
         <w:pStyle w:val="Titolo1"/>
       </w:pPr>
       <w:bookmarkStart w:id="1" w:name="_Toc26884057"/>
+      <w:bookmarkStart w:id="2" w:name="_GoBack"/>
       <w:r>
         <w:lastRenderedPageBreak/>
-        <w:t>2. Tabelle del database</w:t>
+        <w:t xml:space="preserve">2. </w:t>
+      </w:r>
+      <w:r>
+        <w:t>ClassDiagramDB</w:t>
+      </w:r>
+    </w:p>
+    <w:bookmarkEnd w:id="2"/>
+    <w:p>
+      <w:r>
+        <w:drawing>
+          <wp:inline distT="0" distB="0" distL="0" distR="0" wp14:anchorId="101219EE" wp14:editId="1CF305AF">
+            <wp:extent cx="6120130" cy="8576310"/>
+            <wp:effectExtent l="0" t="0" r="0" b="0"/>
+            <wp:docPr id="2" name="Elemento grafico 2"/>
+            <wp:cNvGraphicFramePr>
+              <a:graphicFrameLocks xmlns:a="http://schemas.openxmlformats.org/drawingml/2006/main" noChangeAspect="1"/>
+            </wp:cNvGraphicFramePr>
+            <a:graphic xmlns:a="http://schemas.openxmlformats.org/drawingml/2006/main">
+              <a:graphicData uri="http://schemas.openxmlformats.org/drawingml/2006/picture">
+                <pic:pic xmlns:pic="http://schemas.openxmlformats.org/drawingml/2006/picture">
+                  <pic:nvPicPr>
+                    <pic:cNvPr id="1" name=""/>
+                    <pic:cNvPicPr/>
+                  </pic:nvPicPr>
+                  <pic:blipFill>
+                    <a:blip r:embed="rId7">
+                      <a:extLst>
+                        <a:ext uri="{96DAC541-7B7A-43D3-8B79-37D633B846F1}">
+                          <asvg:svgBlip xmlns:asvg="http://schemas.microsoft.com/office/drawing/2016/SVG/main" r:embed="rId8"/>
+                        </a:ext>
+                      </a:extLst>
+                    </a:blip>
+                    <a:stretch>
+                      <a:fillRect/>
+                    </a:stretch>
+                  </pic:blipFill>
+                  <pic:spPr>
+                    <a:xfrm>
+                      <a:off x="0" y="0"/>
+                      <a:ext cx="6120130" cy="8576310"/>
+                    </a:xfrm>
+                    <a:prstGeom prst="rect">
+                      <a:avLst/>
+                    </a:prstGeom>
+                  </pic:spPr>
+                </pic:pic>
+              </a:graphicData>
+            </a:graphic>
+          </wp:inline>
+        </w:drawing>
+      </w:r>
+    </w:p>
+    <w:p>
+      <w:pPr>
+        <w:pStyle w:val="Titolo1"/>
+      </w:pPr>
+      <w:r>
+        <w:t xml:space="preserve">3. </w:t>
+      </w:r>
+      <w:r>
+        <w:t>Tabelle del database</w:t>
       </w:r>
       <w:bookmarkEnd w:id="1"/>
     </w:p>
@@ -610,7 +644,7 @@
                     <pic:cNvPicPr/>
                   </pic:nvPicPr>
                   <pic:blipFill>
-                    <a:blip r:embed="rId7">
+                    <a:blip r:embed="rId9">
                       <a:extLst>
                         <a:ext uri="{28A0092B-C50C-407E-A947-70E740481C1C}">
                           <a14:useLocalDpi xmlns:a14="http://schemas.microsoft.com/office/drawing/2010/main" val="0"/>
@@ -636,8 +670,6 @@
           </wp:inline>
         </w:drawing>
       </w:r>
-      <w:bookmarkStart w:id="2" w:name="_GoBack"/>
-      <w:bookmarkEnd w:id="2"/>
     </w:p>
     <w:p>
       <w:pPr>
@@ -680,21 +712,7 @@
         <w:rPr>
           <w:lang w:val="en-US"/>
         </w:rPr>
-        <w:t xml:space="preserve">insert into </w:t>
-      </w:r>
-      <w:proofErr w:type="spellStart"/>
-      <w:r>
-        <w:rPr>
-          <w:lang w:val="en-US"/>
-        </w:rPr>
-        <w:t>Cliente</w:t>
-      </w:r>
-      <w:proofErr w:type="spellEnd"/>
-      <w:r>
-        <w:rPr>
-          <w:lang w:val="en-US"/>
-        </w:rPr>
-        <w:t xml:space="preserve"> values (“Francesco”, “</w:t>
+        <w:t>insert into Cliente values (“Francesco”, “</w:t>
       </w:r>
       <w:r>
         <w:rPr>
@@ -722,29 +740,8 @@
       </w:r>
     </w:p>
     <w:p>
-      <w:proofErr w:type="spellStart"/>
-      <w:r>
-        <w:t>insert</w:t>
-      </w:r>
-      <w:proofErr w:type="spellEnd"/>
-      <w:r>
-        <w:t xml:space="preserve"> </w:t>
-      </w:r>
-      <w:proofErr w:type="spellStart"/>
-      <w:r>
-        <w:t>into</w:t>
-      </w:r>
-      <w:proofErr w:type="spellEnd"/>
-      <w:r>
-        <w:t xml:space="preserve"> Cliente </w:t>
-      </w:r>
-      <w:proofErr w:type="spellStart"/>
-      <w:r>
-        <w:t>values</w:t>
-      </w:r>
-      <w:proofErr w:type="spellEnd"/>
-      <w:r>
-        <w:t xml:space="preserve"> (“Rosario”, “Gagliardi”, “rosariogagl</w:t>
+      <w:r>
+        <w:t>insert into Cliente values (“Rosario”, “Gagliardi”, “rosariogagl</w:t>
       </w:r>
       <w:r>
         <w:t>iardi@gmail.com</w:t>
@@ -814,42 +811,20 @@
         <w:rPr>
           <w:lang w:val="en-US"/>
         </w:rPr>
-        <w:t xml:space="preserve">update </w:t>
-      </w:r>
-      <w:proofErr w:type="spellStart"/>
-      <w:r>
+        <w:t>update UtenteRegistrato</w:t>
+      </w:r>
+    </w:p>
+    <w:p>
+      <w:pPr>
         <w:rPr>
           <w:lang w:val="en-US"/>
         </w:rPr>
-        <w:t>UtenteRegistrato</w:t>
-      </w:r>
-      <w:proofErr w:type="spellEnd"/>
-    </w:p>
-    <w:p>
-      <w:pPr>
+      </w:pPr>
+      <w:r>
         <w:rPr>
           <w:lang w:val="en-US"/>
         </w:rPr>
-      </w:pPr>
-      <w:r>
-        <w:rPr>
-          <w:lang w:val="en-US"/>
-        </w:rPr>
-        <w:t>set password = “</w:t>
-      </w:r>
-      <w:proofErr w:type="spellStart"/>
-      <w:r>
-        <w:rPr>
-          <w:lang w:val="en-US"/>
-        </w:rPr>
-        <w:t>roxar</w:t>
-      </w:r>
-      <w:proofErr w:type="spellEnd"/>
-      <w:r>
-        <w:rPr>
-          <w:lang w:val="en-US"/>
-        </w:rPr>
-        <w:t>”</w:t>
+        <w:t>set password = “roxar”</w:t>
       </w:r>
     </w:p>
     <w:p>
@@ -883,15 +858,7 @@
     </w:p>
     <w:p>
       <w:r>
-        <w:t xml:space="preserve">delete from Cliente </w:t>
-      </w:r>
-      <w:proofErr w:type="spellStart"/>
-      <w:r>
-        <w:t>where</w:t>
-      </w:r>
-      <w:proofErr w:type="spellEnd"/>
-      <w:r>
-        <w:t xml:space="preserve"> nome = “Francesco”</w:t>
+        <w:t>delete from Cliente where nome = “Francesco”</w:t>
       </w:r>
     </w:p>
     <w:p>
@@ -913,15 +880,7 @@
     </w:p>
     <w:p>
       <w:r>
-        <w:t xml:space="preserve">create </w:t>
-      </w:r>
-      <w:proofErr w:type="spellStart"/>
-      <w:r>
-        <w:t>table</w:t>
-      </w:r>
-      <w:proofErr w:type="spellEnd"/>
-      <w:r>
-        <w:t xml:space="preserve"> Prodotto (</w:t>
+        <w:t>create table Prodotto (</w:t>
       </w:r>
     </w:p>
     <w:p>
@@ -932,15 +891,7 @@
       </w:pPr>
       <w:r>
         <w:tab/>
-        <w:t xml:space="preserve">codice </w:t>
-      </w:r>
-      <w:proofErr w:type="spellStart"/>
-      <w:r>
-        <w:t>int</w:t>
-      </w:r>
-      <w:proofErr w:type="spellEnd"/>
-      <w:r>
-        <w:t xml:space="preserve"> AUTO_INCREMENT</w:t>
+        <w:t>codice int AUTO_INCREMENT</w:t>
       </w:r>
     </w:p>
     <w:p>
@@ -951,29 +902,8 @@
       </w:pPr>
       <w:r>
         <w:tab/>
-        <w:t xml:space="preserve">nome </w:t>
-      </w:r>
-      <w:proofErr w:type="spellStart"/>
-      <w:r>
-        <w:t>varchar</w:t>
-      </w:r>
-      <w:proofErr w:type="spellEnd"/>
-      <w:r>
-        <w:t xml:space="preserve">(25) </w:t>
-      </w:r>
-      <w:proofErr w:type="spellStart"/>
-      <w:r>
-        <w:t>not</w:t>
-      </w:r>
-      <w:proofErr w:type="spellEnd"/>
-      <w:r>
-        <w:t xml:space="preserve"> </w:t>
-      </w:r>
-      <w:proofErr w:type="spellStart"/>
-      <w:r>
-        <w:t>null</w:t>
-      </w:r>
-      <w:proofErr w:type="spellEnd"/>
+        <w:t>nome varchar(25) not null</w:t>
+      </w:r>
     </w:p>
     <w:p>
       <w:pPr>
@@ -983,29 +913,8 @@
       </w:pPr>
       <w:r>
         <w:tab/>
-        <w:t xml:space="preserve">descrizione </w:t>
-      </w:r>
-      <w:proofErr w:type="spellStart"/>
-      <w:r>
-        <w:t>varchar</w:t>
-      </w:r>
-      <w:proofErr w:type="spellEnd"/>
-      <w:r>
-        <w:t xml:space="preserve">(250) </w:t>
-      </w:r>
-      <w:proofErr w:type="spellStart"/>
-      <w:r>
-        <w:t>not</w:t>
-      </w:r>
-      <w:proofErr w:type="spellEnd"/>
-      <w:r>
-        <w:t xml:space="preserve"> </w:t>
-      </w:r>
-      <w:proofErr w:type="spellStart"/>
-      <w:r>
-        <w:t>null</w:t>
-      </w:r>
-      <w:proofErr w:type="spellEnd"/>
+        <w:t>descrizione varchar(250) not null</w:t>
+      </w:r>
     </w:p>
     <w:p>
       <w:pPr>
@@ -1015,29 +924,8 @@
       </w:pPr>
       <w:r>
         <w:tab/>
-        <w:t xml:space="preserve">prezzo </w:t>
-      </w:r>
-      <w:proofErr w:type="spellStart"/>
-      <w:r>
-        <w:t>decimal</w:t>
-      </w:r>
-      <w:proofErr w:type="spellEnd"/>
-      <w:r>
-        <w:t xml:space="preserve"> </w:t>
-      </w:r>
-      <w:proofErr w:type="spellStart"/>
-      <w:r>
-        <w:t>not</w:t>
-      </w:r>
-      <w:proofErr w:type="spellEnd"/>
-      <w:r>
-        <w:t xml:space="preserve"> </w:t>
-      </w:r>
-      <w:proofErr w:type="spellStart"/>
-      <w:r>
-        <w:t>null</w:t>
-      </w:r>
-      <w:proofErr w:type="spellEnd"/>
+        <w:t>prezzo decimal not null</w:t>
+      </w:r>
     </w:p>
     <w:p>
       <w:pPr>
@@ -1048,35 +936,9 @@
       <w:r>
         <w:tab/>
       </w:r>
-      <w:proofErr w:type="spellStart"/>
-      <w:r>
-        <w:t>path_immagine</w:t>
-      </w:r>
-      <w:proofErr w:type="spellEnd"/>
-      <w:r>
-        <w:t xml:space="preserve"> </w:t>
-      </w:r>
-      <w:proofErr w:type="spellStart"/>
-      <w:r>
-        <w:t>varchar</w:t>
-      </w:r>
-      <w:proofErr w:type="spellEnd"/>
-      <w:r>
-        <w:t xml:space="preserve">(250) </w:t>
-      </w:r>
-      <w:proofErr w:type="spellStart"/>
-      <w:r>
-        <w:t>not</w:t>
-      </w:r>
-      <w:proofErr w:type="spellEnd"/>
-      <w:r>
-        <w:t xml:space="preserve"> </w:t>
-      </w:r>
-      <w:proofErr w:type="spellStart"/>
-      <w:r>
-        <w:t>null</w:t>
-      </w:r>
-      <w:proofErr w:type="spellEnd"/>
+      <w:r>
+        <w:t>path_immagine varchar(250) not null</w:t>
+      </w:r>
     </w:p>
     <w:p>
       <w:pPr>
@@ -1088,32 +950,11 @@
         <w:tab/>
       </w:r>
       <w:r>
-        <w:t xml:space="preserve">azienda </w:t>
-      </w:r>
-      <w:proofErr w:type="spellStart"/>
-      <w:r>
-        <w:t>va</w:t>
-      </w:r>
-      <w:r>
-        <w:t>rchar</w:t>
-      </w:r>
-      <w:proofErr w:type="spellEnd"/>
-      <w:r>
-        <w:t xml:space="preserve"> </w:t>
-      </w:r>
-      <w:proofErr w:type="spellStart"/>
-      <w:r>
-        <w:t>not</w:t>
-      </w:r>
-      <w:proofErr w:type="spellEnd"/>
-      <w:r>
-        <w:t xml:space="preserve"> </w:t>
-      </w:r>
-      <w:proofErr w:type="spellStart"/>
-      <w:r>
-        <w:t>null</w:t>
-      </w:r>
-      <w:proofErr w:type="spellEnd"/>
+        <w:t>azienda va</w:t>
+      </w:r>
+      <w:r>
+        <w:t>rchar not null</w:t>
+      </w:r>
     </w:p>
     <w:p>
       <w:pPr>
@@ -1123,22 +964,7 @@
       </w:pPr>
       <w:r>
         <w:tab/>
-      </w:r>
-      <w:proofErr w:type="spellStart"/>
-      <w:r>
-        <w:t>foreign</w:t>
-      </w:r>
-      <w:proofErr w:type="spellEnd"/>
-      <w:r>
-        <w:t xml:space="preserve"> key (azienda) </w:t>
-      </w:r>
-      <w:proofErr w:type="spellStart"/>
-      <w:r>
-        <w:t>references</w:t>
-      </w:r>
-      <w:proofErr w:type="spellEnd"/>
-      <w:r>
-        <w:t xml:space="preserve"> Azienda(email, nome)</w:t>
+        <w:t>foreign key (azienda) references Azienda(email, nome)</w:t>
       </w:r>
     </w:p>
     <w:p>
@@ -1152,13 +978,8 @@
       </w:r>
       <w:r>
         <w:tab/>
-        <w:t xml:space="preserve">on update </w:t>
-      </w:r>
-      <w:proofErr w:type="spellStart"/>
-      <w:r>
-        <w:t>cascade</w:t>
-      </w:r>
-      <w:proofErr w:type="spellEnd"/>
+        <w:t>on update cascade</w:t>
+      </w:r>
     </w:p>
     <w:p>
       <w:pPr>
@@ -1171,13 +992,8 @@
       </w:r>
       <w:r>
         <w:tab/>
-        <w:t xml:space="preserve">on delete </w:t>
-      </w:r>
-      <w:proofErr w:type="spellStart"/>
-      <w:r>
-        <w:t>cascade</w:t>
-      </w:r>
-      <w:proofErr w:type="spellEnd"/>
+        <w:t>on delete cascade</w:t>
+      </w:r>
     </w:p>
     <w:p>
       <w:pPr>
@@ -1188,13 +1004,8 @@
       <w:r>
         <w:tab/>
       </w:r>
-      <w:proofErr w:type="spellStart"/>
-      <w:r>
-        <w:t>primary</w:t>
-      </w:r>
-      <w:proofErr w:type="spellEnd"/>
-      <w:r>
-        <w:t xml:space="preserve"> key(codice)</w:t>
+      <w:r>
+        <w:t>primary key(codice)</w:t>
       </w:r>
     </w:p>
     <w:p>
@@ -4458,7 +4269,7 @@
       </w:pPr>
     </w:pPrDefault>
   </w:docDefaults>
-  <w:latentStyles w:defLockedState="0" w:defUIPriority="99" w:defSemiHidden="0" w:defUnhideWhenUsed="0" w:defQFormat="0" w:count="377">
+  <w:latentStyles w:defLockedState="0" w:defUIPriority="99" w:defSemiHidden="0" w:defUnhideWhenUsed="0" w:defQFormat="0" w:count="376">
     <w:lsdException w:name="Normal" w:uiPriority="0" w:qFormat="1"/>
     <w:lsdException w:name="heading 1" w:uiPriority="9" w:qFormat="1"/>
     <w:lsdException w:name="heading 2" w:semiHidden="1" w:uiPriority="9" w:unhideWhenUsed="1" w:qFormat="1"/>
@@ -4835,7 +4646,6 @@
     <w:lsdException w:name="Hashtag" w:semiHidden="1" w:unhideWhenUsed="1"/>
     <w:lsdException w:name="Unresolved Mention" w:semiHidden="1" w:unhideWhenUsed="1"/>
     <w:lsdException w:name="Smart Link" w:semiHidden="1" w:unhideWhenUsed="1"/>
-    <w:lsdException w:name="Smart Link Error" w:semiHidden="1" w:unhideWhenUsed="1"/>
   </w:latentStyles>
   <w:style w:type="paragraph" w:default="1" w:styleId="Normale">
     <w:name w:val="Normal"/>
@@ -5404,7 +5214,7 @@
 </file>
 
 <file path=customXml/itemProps1.xml><?xml version="1.0" encoding="utf-8"?>
-<ds:datastoreItem xmlns:ds="http://schemas.openxmlformats.org/officeDocument/2006/customXml" ds:itemID="{802C560C-7BFB-46B9-AEB7-4B663A2A6507}">
+<ds:datastoreItem xmlns:ds="http://schemas.openxmlformats.org/officeDocument/2006/customXml" ds:itemID="{2E242ACA-C6CD-4FB2-A54D-9BB040A71A77}">
   <ds:schemaRefs>
     <ds:schemaRef ds:uri="http://schemas.openxmlformats.org/officeDocument/2006/bibliography"/>
   </ds:schemaRefs>

</xml_diff>

<commit_message>
Ricaricato ClassDiagram sul DBD
E' stato ricaricato il class diagram sul DBD in formato PNG
</commit_message>
<xml_diff>
--- a/Documents/Eat & Reoder DBD.docx
+++ b/Documents/Eat & Reoder DBD.docx
@@ -547,7 +547,6 @@
         <w:pStyle w:val="Titolo1"/>
       </w:pPr>
       <w:bookmarkStart w:id="1" w:name="_Toc26884057"/>
-      <w:bookmarkStart w:id="2" w:name="_GoBack"/>
       <w:r>
         <w:lastRenderedPageBreak/>
         <w:t xml:space="preserve">2. </w:t>
@@ -555,15 +554,19 @@
       <w:r>
         <w:t>ClassDiagramDB</w:t>
       </w:r>
-    </w:p>
-    <w:bookmarkEnd w:id="2"/>
-    <w:p>
-      <w:r>
+      <w:bookmarkStart w:id="2" w:name="_GoBack"/>
+      <w:bookmarkEnd w:id="2"/>
+    </w:p>
+    <w:p>
+      <w:r>
+        <w:rPr>
+          <w:noProof/>
+        </w:rPr>
         <w:drawing>
-          <wp:inline distT="0" distB="0" distL="0" distR="0" wp14:anchorId="101219EE" wp14:editId="1CF305AF">
-            <wp:extent cx="6120130" cy="8576310"/>
+          <wp:inline distT="0" distB="0" distL="0" distR="0" wp14:anchorId="27D52400" wp14:editId="6118C832">
+            <wp:extent cx="6210300" cy="6210300"/>
             <wp:effectExtent l="0" t="0" r="0" b="0"/>
-            <wp:docPr id="2" name="Elemento grafico 2"/>
+            <wp:docPr id="4" name="Immagine 4"/>
             <wp:cNvGraphicFramePr>
               <a:graphicFrameLocks xmlns:a="http://schemas.openxmlformats.org/drawingml/2006/main" noChangeAspect="1"/>
             </wp:cNvGraphicFramePr>
@@ -571,29 +574,36 @@
               <a:graphicData uri="http://schemas.openxmlformats.org/drawingml/2006/picture">
                 <pic:pic xmlns:pic="http://schemas.openxmlformats.org/drawingml/2006/picture">
                   <pic:nvPicPr>
-                    <pic:cNvPr id="1" name=""/>
-                    <pic:cNvPicPr/>
+                    <pic:cNvPr id="0" name="Picture 1"/>
+                    <pic:cNvPicPr>
+                      <a:picLocks noChangeAspect="1" noChangeArrowheads="1"/>
+                    </pic:cNvPicPr>
                   </pic:nvPicPr>
                   <pic:blipFill>
                     <a:blip r:embed="rId7">
                       <a:extLst>
-                        <a:ext uri="{96DAC541-7B7A-43D3-8B79-37D633B846F1}">
-                          <asvg:svgBlip xmlns:asvg="http://schemas.microsoft.com/office/drawing/2016/SVG/main" r:embed="rId8"/>
+                        <a:ext uri="{28A0092B-C50C-407E-A947-70E740481C1C}">
+                          <a14:useLocalDpi xmlns:a14="http://schemas.microsoft.com/office/drawing/2010/main" val="0"/>
                         </a:ext>
                       </a:extLst>
                     </a:blip>
+                    <a:srcRect/>
                     <a:stretch>
                       <a:fillRect/>
                     </a:stretch>
                   </pic:blipFill>
-                  <pic:spPr>
+                  <pic:spPr bwMode="auto">
                     <a:xfrm>
                       <a:off x="0" y="0"/>
-                      <a:ext cx="6120130" cy="8576310"/>
+                      <a:ext cx="6210300" cy="6210300"/>
                     </a:xfrm>
                     <a:prstGeom prst="rect">
                       <a:avLst/>
                     </a:prstGeom>
+                    <a:noFill/>
+                    <a:ln>
+                      <a:noFill/>
+                    </a:ln>
                   </pic:spPr>
                 </pic:pic>
               </a:graphicData>
@@ -607,6 +617,7 @@
         <w:pStyle w:val="Titolo1"/>
       </w:pPr>
       <w:r>
+        <w:lastRenderedPageBreak/>
         <w:t xml:space="preserve">3. </w:t>
       </w:r>
       <w:r>
@@ -644,7 +655,7 @@
                     <pic:cNvPicPr/>
                   </pic:nvPicPr>
                   <pic:blipFill>
-                    <a:blip r:embed="rId9">
+                    <a:blip r:embed="rId8">
                       <a:extLst>
                         <a:ext uri="{28A0092B-C50C-407E-A947-70E740481C1C}">
                           <a14:useLocalDpi xmlns:a14="http://schemas.microsoft.com/office/drawing/2010/main" val="0"/>
@@ -5214,7 +5225,7 @@
 </file>
 
 <file path=customXml/itemProps1.xml><?xml version="1.0" encoding="utf-8"?>
-<ds:datastoreItem xmlns:ds="http://schemas.openxmlformats.org/officeDocument/2006/customXml" ds:itemID="{2E242ACA-C6CD-4FB2-A54D-9BB040A71A77}">
+<ds:datastoreItem xmlns:ds="http://schemas.openxmlformats.org/officeDocument/2006/customXml" ds:itemID="{11704596-D6F1-4708-8B2B-A940BB6AEFC8}">
   <ds:schemaRefs>
     <ds:schemaRef ds:uri="http://schemas.openxmlformats.org/officeDocument/2006/bibliography"/>
   </ds:schemaRefs>

</xml_diff>

<commit_message>
Aggiunte Query al documento per GestoreOrdineDao
Sono state aggiunte le query al documento per GestoreOrdineDao
</commit_message>
<xml_diff>
--- a/Documents/Eat & Reoder DBD.docx
+++ b/Documents/Eat & Reoder DBD.docx
@@ -554,8 +554,6 @@
       <w:r>
         <w:t>ClassDiagramDB</w:t>
       </w:r>
-      <w:bookmarkStart w:id="2" w:name="_GoBack"/>
-      <w:bookmarkEnd w:id="2"/>
     </w:p>
     <w:p>
       <w:r>
@@ -1041,10 +1039,2925 @@
         <w:t>4. Query del sistema</w:t>
       </w:r>
     </w:p>
-    <w:p>
-      <w:r>
-        <w:t>*Verranno aggiunte man mano che si implementerà il sistema*</w:t>
-      </w:r>
+    <w:p/>
+    <w:p>
+      <w:pPr>
+        <w:rPr>
+          <w:rFonts w:ascii="Century Gothic" w:hAnsi="Century Gothic"/>
+          <w:color w:val="4472C4" w:themeColor="accent1"/>
+          <w:sz w:val="36"/>
+          <w:szCs w:val="36"/>
+        </w:rPr>
+      </w:pPr>
+      <w:r>
+        <w:rPr>
+          <w:rFonts w:ascii="Century Gothic" w:hAnsi="Century Gothic"/>
+          <w:color w:val="4472C4" w:themeColor="accent1"/>
+          <w:sz w:val="36"/>
+          <w:szCs w:val="36"/>
+        </w:rPr>
+        <w:t>GestoreOrdineDaoImpl.java</w:t>
+      </w:r>
+    </w:p>
+    <w:p>
+      <w:pPr>
+        <w:pStyle w:val="Paragrafoelenco"/>
+        <w:numPr>
+          <w:ilvl w:val="0"/>
+          <w:numId w:val="30"/>
+        </w:numPr>
+        <w:ind w:left="0"/>
+        <w:rPr>
+          <w:rFonts w:ascii="Century Gothic" w:hAnsi="Century Gothic"/>
+          <w:b/>
+          <w:bCs/>
+          <w:sz w:val="24"/>
+          <w:szCs w:val="24"/>
+        </w:rPr>
+      </w:pPr>
+      <w:r>
+        <w:rPr>
+          <w:rFonts w:ascii="Century Gothic" w:hAnsi="Century Gothic"/>
+          <w:sz w:val="24"/>
+          <w:szCs w:val="24"/>
+        </w:rPr>
+        <w:t xml:space="preserve">Query </w:t>
+      </w:r>
+      <w:r>
+        <w:rPr>
+          <w:rFonts w:ascii="Century Gothic" w:hAnsi="Century Gothic"/>
+          <w:b/>
+          <w:bCs/>
+          <w:sz w:val="24"/>
+          <w:szCs w:val="24"/>
+        </w:rPr>
+        <w:t>creaOrdine</w:t>
+      </w:r>
+      <w:r>
+        <w:rPr>
+          <w:rFonts w:ascii="Century Gothic" w:hAnsi="Century Gothic"/>
+          <w:b/>
+          <w:bCs/>
+          <w:sz w:val="24"/>
+          <w:szCs w:val="24"/>
+        </w:rPr>
+        <w:t>(Ordine_Bean order)</w:t>
+      </w:r>
+    </w:p>
+    <w:p>
+      <w:pPr>
+        <w:pStyle w:val="Paragrafoelenco"/>
+        <w:numPr>
+          <w:ilvl w:val="0"/>
+          <w:numId w:val="31"/>
+        </w:numPr>
+        <w:spacing w:after="0"/>
+        <w:rPr>
+          <w:rFonts w:asciiTheme="majorHAnsi" w:hAnsiTheme="majorHAnsi" w:cstheme="majorHAnsi"/>
+          <w:sz w:val="24"/>
+          <w:szCs w:val="24"/>
+        </w:rPr>
+      </w:pPr>
+      <w:r>
+        <w:rPr>
+          <w:rFonts w:asciiTheme="majorHAnsi" w:hAnsiTheme="majorHAnsi" w:cstheme="majorHAnsi"/>
+          <w:color w:val="4472C4" w:themeColor="accent1"/>
+          <w:sz w:val="24"/>
+          <w:szCs w:val="24"/>
+        </w:rPr>
+        <w:t xml:space="preserve">select </w:t>
+      </w:r>
+      <w:r>
+        <w:rPr>
+          <w:rFonts w:asciiTheme="majorHAnsi" w:hAnsiTheme="majorHAnsi" w:cstheme="majorHAnsi"/>
+          <w:sz w:val="24"/>
+          <w:szCs w:val="24"/>
+        </w:rPr>
+        <w:t xml:space="preserve">fattorino.email, fattorino.nome, giorniLavorativi.giorno, fattorino.orario_inizio, fattorino.orario_fine </w:t>
+      </w:r>
+      <w:r>
+        <w:rPr>
+          <w:rFonts w:asciiTheme="majorHAnsi" w:hAnsiTheme="majorHAnsi" w:cstheme="majorHAnsi"/>
+          <w:color w:val="4472C4" w:themeColor="accent1"/>
+          <w:sz w:val="24"/>
+          <w:szCs w:val="24"/>
+        </w:rPr>
+        <w:t xml:space="preserve">from </w:t>
+      </w:r>
+      <w:r>
+        <w:rPr>
+          <w:rFonts w:asciiTheme="majorHAnsi" w:hAnsiTheme="majorHAnsi" w:cstheme="majorHAnsi"/>
+          <w:sz w:val="24"/>
+          <w:szCs w:val="24"/>
+        </w:rPr>
+        <w:t xml:space="preserve">fattorino, giorniLavorativi </w:t>
+      </w:r>
+      <w:r>
+        <w:rPr>
+          <w:rFonts w:asciiTheme="majorHAnsi" w:hAnsiTheme="majorHAnsi" w:cstheme="majorHAnsi"/>
+          <w:color w:val="4472C4" w:themeColor="accent1"/>
+          <w:sz w:val="24"/>
+          <w:szCs w:val="24"/>
+        </w:rPr>
+        <w:t xml:space="preserve">where </w:t>
+      </w:r>
+      <w:r>
+        <w:rPr>
+          <w:rFonts w:asciiTheme="majorHAnsi" w:hAnsiTheme="majorHAnsi" w:cstheme="majorHAnsi"/>
+          <w:sz w:val="24"/>
+          <w:szCs w:val="24"/>
+        </w:rPr>
+        <w:t>fattorino.citta_consegna=? and giorniLavorativi.giorno=? and fattorino.orario_inizio&lt; ? and fattorino.orario_fine &gt; ?</w:t>
+      </w:r>
+    </w:p>
+    <w:p>
+      <w:pPr>
+        <w:spacing w:after="0"/>
+        <w:rPr>
+          <w:rFonts w:asciiTheme="majorHAnsi" w:hAnsiTheme="majorHAnsi" w:cstheme="majorHAnsi"/>
+          <w:sz w:val="24"/>
+          <w:szCs w:val="24"/>
+        </w:rPr>
+      </w:pPr>
+    </w:p>
+    <w:p>
+      <w:pPr>
+        <w:pStyle w:val="Paragrafoelenco"/>
+        <w:numPr>
+          <w:ilvl w:val="0"/>
+          <w:numId w:val="31"/>
+        </w:numPr>
+        <w:spacing w:after="0"/>
+        <w:rPr>
+          <w:rFonts w:asciiTheme="majorHAnsi" w:hAnsiTheme="majorHAnsi" w:cstheme="majorHAnsi"/>
+          <w:sz w:val="24"/>
+          <w:szCs w:val="24"/>
+        </w:rPr>
+      </w:pPr>
+      <w:r>
+        <w:rPr>
+          <w:rFonts w:asciiTheme="majorHAnsi" w:hAnsiTheme="majorHAnsi" w:cstheme="majorHAnsi"/>
+          <w:color w:val="4472C4" w:themeColor="accent1"/>
+          <w:sz w:val="24"/>
+          <w:szCs w:val="24"/>
+        </w:rPr>
+        <w:t xml:space="preserve">insert into </w:t>
+      </w:r>
+      <w:r>
+        <w:rPr>
+          <w:rFonts w:asciiTheme="majorHAnsi" w:hAnsiTheme="majorHAnsi" w:cstheme="majorHAnsi"/>
+          <w:sz w:val="24"/>
+          <w:szCs w:val="24"/>
+        </w:rPr>
+        <w:t xml:space="preserve">ordine (indirizzo_consegna, numero_carta, prezzo_totale, note, stato, acquirente, email_acquirente, azienda, email_azienda, fattorino, email_fattorino) </w:t>
+      </w:r>
+      <w:r>
+        <w:rPr>
+          <w:rFonts w:asciiTheme="majorHAnsi" w:hAnsiTheme="majorHAnsi" w:cstheme="majorHAnsi"/>
+          <w:color w:val="4472C4" w:themeColor="accent1"/>
+          <w:sz w:val="24"/>
+          <w:szCs w:val="24"/>
+        </w:rPr>
+        <w:t>values</w:t>
+      </w:r>
+      <w:r>
+        <w:rPr>
+          <w:rFonts w:asciiTheme="majorHAnsi" w:hAnsiTheme="majorHAnsi" w:cstheme="majorHAnsi"/>
+          <w:sz w:val="24"/>
+          <w:szCs w:val="24"/>
+        </w:rPr>
+        <w:t>(?,?,?,?,?,?,?,?,?,?,?)</w:t>
+      </w:r>
+    </w:p>
+    <w:p>
+      <w:pPr>
+        <w:spacing w:after="0"/>
+        <w:rPr>
+          <w:rFonts w:asciiTheme="majorHAnsi" w:hAnsiTheme="majorHAnsi" w:cstheme="majorHAnsi"/>
+          <w:sz w:val="24"/>
+          <w:szCs w:val="24"/>
+        </w:rPr>
+      </w:pPr>
+    </w:p>
+    <w:p>
+      <w:pPr>
+        <w:pStyle w:val="Paragrafoelenco"/>
+        <w:numPr>
+          <w:ilvl w:val="0"/>
+          <w:numId w:val="31"/>
+        </w:numPr>
+        <w:rPr>
+          <w:rFonts w:asciiTheme="majorHAnsi" w:hAnsiTheme="majorHAnsi" w:cstheme="majorHAnsi"/>
+          <w:sz w:val="24"/>
+          <w:szCs w:val="24"/>
+        </w:rPr>
+      </w:pPr>
+      <w:r>
+        <w:rPr>
+          <w:rFonts w:asciiTheme="majorHAnsi" w:hAnsiTheme="majorHAnsi" w:cstheme="majorHAnsi"/>
+          <w:color w:val="4472C4" w:themeColor="accent1"/>
+          <w:sz w:val="24"/>
+          <w:szCs w:val="24"/>
+        </w:rPr>
+        <w:t xml:space="preserve">insert into </w:t>
+      </w:r>
+      <w:r>
+        <w:rPr>
+          <w:rFonts w:asciiTheme="majorHAnsi" w:hAnsiTheme="majorHAnsi" w:cstheme="majorHAnsi"/>
+          <w:sz w:val="24"/>
+          <w:szCs w:val="24"/>
+        </w:rPr>
+        <w:t xml:space="preserve">prodottoordine (quantita,prodotto,ordine) </w:t>
+      </w:r>
+      <w:r>
+        <w:rPr>
+          <w:rFonts w:asciiTheme="majorHAnsi" w:hAnsiTheme="majorHAnsi" w:cstheme="majorHAnsi"/>
+          <w:color w:val="4472C4" w:themeColor="accent1"/>
+          <w:sz w:val="24"/>
+          <w:szCs w:val="24"/>
+        </w:rPr>
+        <w:t xml:space="preserve">values </w:t>
+      </w:r>
+      <w:r>
+        <w:rPr>
+          <w:rFonts w:asciiTheme="majorHAnsi" w:hAnsiTheme="majorHAnsi" w:cstheme="majorHAnsi"/>
+          <w:sz w:val="24"/>
+          <w:szCs w:val="24"/>
+        </w:rPr>
+        <w:t>(?,?,?)</w:t>
+      </w:r>
+    </w:p>
+    <w:p>
+      <w:pPr>
+        <w:rPr>
+          <w:rFonts w:asciiTheme="majorHAnsi" w:hAnsiTheme="majorHAnsi" w:cstheme="majorHAnsi"/>
+          <w:sz w:val="24"/>
+          <w:szCs w:val="24"/>
+        </w:rPr>
+      </w:pPr>
+    </w:p>
+    <w:p>
+      <w:pPr>
+        <w:pStyle w:val="Paragrafoelenco"/>
+        <w:numPr>
+          <w:ilvl w:val="0"/>
+          <w:numId w:val="30"/>
+        </w:numPr>
+        <w:ind w:left="0" w:right="-852"/>
+        <w:rPr>
+          <w:rFonts w:ascii="Century Gothic" w:hAnsi="Century Gothic"/>
+          <w:b/>
+          <w:bCs/>
+          <w:sz w:val="8"/>
+          <w:szCs w:val="8"/>
+        </w:rPr>
+      </w:pPr>
+      <w:r>
+        <w:rPr>
+          <w:rFonts w:ascii="Century Gothic" w:hAnsi="Century Gothic"/>
+          <w:sz w:val="24"/>
+          <w:szCs w:val="24"/>
+        </w:rPr>
+        <w:t>Query</w:t>
+      </w:r>
+      <w:r>
+        <w:rPr>
+          <w:rFonts w:ascii="Century Gothic" w:hAnsi="Century Gothic"/>
+          <w:sz w:val="24"/>
+          <w:szCs w:val="24"/>
+        </w:rPr>
+        <w:t xml:space="preserve"> </w:t>
+      </w:r>
+      <w:r>
+        <w:rPr>
+          <w:rFonts w:ascii="Century Gothic" w:hAnsi="Century Gothic"/>
+          <w:b/>
+          <w:bCs/>
+          <w:sz w:val="24"/>
+          <w:szCs w:val="24"/>
+        </w:rPr>
+        <w:t>controlloEsistenzaOrdine(Long idOrdine)</w:t>
+      </w:r>
+    </w:p>
+    <w:p>
+      <w:pPr>
+        <w:pStyle w:val="Paragrafoelenco"/>
+        <w:numPr>
+          <w:ilvl w:val="0"/>
+          <w:numId w:val="32"/>
+        </w:numPr>
+        <w:rPr>
+          <w:rFonts w:asciiTheme="majorHAnsi" w:hAnsiTheme="majorHAnsi" w:cstheme="majorHAnsi"/>
+          <w:sz w:val="24"/>
+          <w:szCs w:val="24"/>
+        </w:rPr>
+      </w:pPr>
+      <w:r>
+        <w:rPr>
+          <w:rFonts w:asciiTheme="majorHAnsi" w:hAnsiTheme="majorHAnsi" w:cstheme="majorHAnsi"/>
+          <w:color w:val="4472C4" w:themeColor="accent1"/>
+          <w:sz w:val="24"/>
+          <w:szCs w:val="24"/>
+        </w:rPr>
+        <w:t xml:space="preserve">select </w:t>
+      </w:r>
+      <w:r>
+        <w:rPr>
+          <w:rFonts w:asciiTheme="majorHAnsi" w:hAnsiTheme="majorHAnsi" w:cstheme="majorHAnsi"/>
+          <w:sz w:val="24"/>
+          <w:szCs w:val="24"/>
+        </w:rPr>
+        <w:t xml:space="preserve">* </w:t>
+      </w:r>
+      <w:r>
+        <w:rPr>
+          <w:rFonts w:asciiTheme="majorHAnsi" w:hAnsiTheme="majorHAnsi" w:cstheme="majorHAnsi"/>
+          <w:color w:val="4472C4" w:themeColor="accent1"/>
+          <w:sz w:val="24"/>
+          <w:szCs w:val="24"/>
+        </w:rPr>
+        <w:t xml:space="preserve">from </w:t>
+      </w:r>
+      <w:r>
+        <w:rPr>
+          <w:rFonts w:asciiTheme="majorHAnsi" w:hAnsiTheme="majorHAnsi" w:cstheme="majorHAnsi"/>
+          <w:sz w:val="24"/>
+          <w:szCs w:val="24"/>
+        </w:rPr>
+        <w:t xml:space="preserve">Ordine </w:t>
+      </w:r>
+      <w:r>
+        <w:rPr>
+          <w:rFonts w:asciiTheme="majorHAnsi" w:hAnsiTheme="majorHAnsi" w:cstheme="majorHAnsi"/>
+          <w:color w:val="4472C4" w:themeColor="accent1"/>
+          <w:sz w:val="24"/>
+          <w:szCs w:val="24"/>
+        </w:rPr>
+        <w:t xml:space="preserve">where </w:t>
+      </w:r>
+      <w:r>
+        <w:rPr>
+          <w:rFonts w:asciiTheme="majorHAnsi" w:hAnsiTheme="majorHAnsi" w:cstheme="majorHAnsi"/>
+          <w:sz w:val="24"/>
+          <w:szCs w:val="24"/>
+        </w:rPr>
+        <w:t>Ordine.codice=?</w:t>
+      </w:r>
+    </w:p>
+    <w:p>
+      <w:pPr>
+        <w:spacing w:after="0"/>
+        <w:rPr>
+          <w:rFonts w:asciiTheme="majorHAnsi" w:hAnsiTheme="majorHAnsi" w:cstheme="majorHAnsi"/>
+          <w:sz w:val="24"/>
+          <w:szCs w:val="24"/>
+        </w:rPr>
+      </w:pPr>
+    </w:p>
+    <w:p>
+      <w:pPr>
+        <w:pStyle w:val="Paragrafoelenco"/>
+        <w:numPr>
+          <w:ilvl w:val="0"/>
+          <w:numId w:val="30"/>
+        </w:numPr>
+        <w:ind w:left="0" w:right="-852"/>
+        <w:rPr>
+          <w:rFonts w:ascii="Century Gothic" w:hAnsi="Century Gothic"/>
+          <w:b/>
+          <w:bCs/>
+          <w:sz w:val="8"/>
+          <w:szCs w:val="8"/>
+        </w:rPr>
+      </w:pPr>
+      <w:r>
+        <w:rPr>
+          <w:rFonts w:ascii="Century Gothic" w:hAnsi="Century Gothic"/>
+          <w:sz w:val="24"/>
+          <w:szCs w:val="24"/>
+        </w:rPr>
+        <w:t xml:space="preserve">Query </w:t>
+      </w:r>
+      <w:r>
+        <w:rPr>
+          <w:rFonts w:ascii="Century Gothic" w:hAnsi="Century Gothic"/>
+          <w:b/>
+          <w:bCs/>
+          <w:sz w:val="24"/>
+          <w:szCs w:val="24"/>
+        </w:rPr>
+        <w:t>dammiOrdiniPreparazione(AccountAzienda_Bean azienda)</w:t>
+      </w:r>
+    </w:p>
+    <w:p>
+      <w:pPr>
+        <w:pStyle w:val="Paragrafoelenco"/>
+        <w:numPr>
+          <w:ilvl w:val="0"/>
+          <w:numId w:val="32"/>
+        </w:numPr>
+        <w:spacing w:after="0"/>
+        <w:ind w:left="714" w:right="-285" w:hanging="357"/>
+        <w:rPr>
+          <w:rFonts w:asciiTheme="majorHAnsi" w:hAnsiTheme="majorHAnsi" w:cstheme="majorHAnsi"/>
+          <w:color w:val="000000" w:themeColor="text1"/>
+          <w:sz w:val="24"/>
+          <w:szCs w:val="24"/>
+        </w:rPr>
+      </w:pPr>
+      <w:r>
+        <w:rPr>
+          <w:rFonts w:asciiTheme="majorHAnsi" w:hAnsiTheme="majorHAnsi" w:cstheme="majorHAnsi"/>
+          <w:color w:val="4472C4" w:themeColor="accent1"/>
+          <w:sz w:val="24"/>
+          <w:szCs w:val="24"/>
+        </w:rPr>
+        <w:t xml:space="preserve">select </w:t>
+      </w:r>
+      <w:r>
+        <w:rPr>
+          <w:rFonts w:asciiTheme="majorHAnsi" w:hAnsiTheme="majorHAnsi" w:cstheme="majorHAnsi"/>
+          <w:color w:val="000000" w:themeColor="text1"/>
+          <w:sz w:val="24"/>
+          <w:szCs w:val="24"/>
+        </w:rPr>
+        <w:t xml:space="preserve">* </w:t>
+      </w:r>
+      <w:r>
+        <w:rPr>
+          <w:rFonts w:asciiTheme="majorHAnsi" w:hAnsiTheme="majorHAnsi" w:cstheme="majorHAnsi"/>
+          <w:color w:val="4472C4" w:themeColor="accent1"/>
+          <w:sz w:val="24"/>
+          <w:szCs w:val="24"/>
+        </w:rPr>
+        <w:t xml:space="preserve">from </w:t>
+      </w:r>
+      <w:r>
+        <w:rPr>
+          <w:rFonts w:asciiTheme="majorHAnsi" w:hAnsiTheme="majorHAnsi" w:cstheme="majorHAnsi"/>
+          <w:color w:val="000000" w:themeColor="text1"/>
+          <w:sz w:val="24"/>
+          <w:szCs w:val="24"/>
+        </w:rPr>
+        <w:t xml:space="preserve">Ordine </w:t>
+      </w:r>
+      <w:r>
+        <w:rPr>
+          <w:rFonts w:asciiTheme="majorHAnsi" w:hAnsiTheme="majorHAnsi" w:cstheme="majorHAnsi"/>
+          <w:color w:val="4472C4" w:themeColor="accent1"/>
+          <w:sz w:val="24"/>
+          <w:szCs w:val="24"/>
+        </w:rPr>
+        <w:t xml:space="preserve">where </w:t>
+      </w:r>
+      <w:r>
+        <w:rPr>
+          <w:rFonts w:asciiTheme="majorHAnsi" w:hAnsiTheme="majorHAnsi" w:cstheme="majorHAnsi"/>
+          <w:color w:val="000000" w:themeColor="text1"/>
+          <w:sz w:val="24"/>
+          <w:szCs w:val="24"/>
+        </w:rPr>
+        <w:t>email_azienda = ? and stato ="</w:t>
+      </w:r>
+      <w:r>
+        <w:rPr>
+          <w:rFonts w:asciiTheme="majorHAnsi" w:hAnsiTheme="majorHAnsi" w:cstheme="majorHAnsi"/>
+          <w:color w:val="000000" w:themeColor="text1"/>
+          <w:sz w:val="24"/>
+          <w:szCs w:val="24"/>
+        </w:rPr>
+        <w:t xml:space="preserve"> </w:t>
+      </w:r>
+      <w:r>
+        <w:rPr>
+          <w:rFonts w:asciiTheme="majorHAnsi" w:hAnsiTheme="majorHAnsi" w:cstheme="majorHAnsi"/>
+          <w:color w:val="000000" w:themeColor="text1"/>
+          <w:sz w:val="24"/>
+          <w:szCs w:val="24"/>
+        </w:rPr>
+        <w:t>+</w:t>
+      </w:r>
+      <w:r>
+        <w:rPr>
+          <w:rFonts w:asciiTheme="majorHAnsi" w:hAnsiTheme="majorHAnsi" w:cstheme="majorHAnsi"/>
+          <w:color w:val="000000" w:themeColor="text1"/>
+          <w:sz w:val="24"/>
+          <w:szCs w:val="24"/>
+        </w:rPr>
+        <w:t xml:space="preserve"> </w:t>
+      </w:r>
+      <w:r>
+        <w:rPr>
+          <w:rFonts w:asciiTheme="majorHAnsi" w:hAnsiTheme="majorHAnsi" w:cstheme="majorHAnsi"/>
+          <w:color w:val="000000" w:themeColor="text1"/>
+          <w:sz w:val="24"/>
+          <w:szCs w:val="24"/>
+        </w:rPr>
+        <w:t>Ordine_Bean.IN_PREPARAZIONE</w:t>
+      </w:r>
+    </w:p>
+    <w:p>
+      <w:pPr>
+        <w:pStyle w:val="Paragrafoelenco"/>
+        <w:rPr>
+          <w:rFonts w:asciiTheme="majorHAnsi" w:hAnsiTheme="majorHAnsi" w:cstheme="majorHAnsi"/>
+          <w:color w:val="000000" w:themeColor="text1"/>
+          <w:sz w:val="24"/>
+          <w:szCs w:val="24"/>
+        </w:rPr>
+      </w:pPr>
+    </w:p>
+    <w:p>
+      <w:pPr>
+        <w:pStyle w:val="Paragrafoelenco"/>
+        <w:numPr>
+          <w:ilvl w:val="0"/>
+          <w:numId w:val="32"/>
+        </w:numPr>
+        <w:ind w:right="-568"/>
+        <w:rPr>
+          <w:rFonts w:asciiTheme="majorHAnsi" w:hAnsiTheme="majorHAnsi" w:cstheme="majorHAnsi"/>
+          <w:sz w:val="24"/>
+          <w:szCs w:val="24"/>
+        </w:rPr>
+      </w:pPr>
+      <w:r>
+        <w:rPr>
+          <w:rFonts w:asciiTheme="majorHAnsi" w:hAnsiTheme="majorHAnsi" w:cstheme="majorHAnsi"/>
+          <w:color w:val="4472C4" w:themeColor="accent1"/>
+          <w:sz w:val="24"/>
+          <w:szCs w:val="24"/>
+        </w:rPr>
+        <w:t>select</w:t>
+      </w:r>
+      <w:r>
+        <w:rPr>
+          <w:rFonts w:asciiTheme="majorHAnsi" w:hAnsiTheme="majorHAnsi" w:cstheme="majorHAnsi"/>
+          <w:color w:val="4472C4" w:themeColor="accent1"/>
+          <w:sz w:val="24"/>
+          <w:szCs w:val="24"/>
+        </w:rPr>
+        <w:t xml:space="preserve"> </w:t>
+      </w:r>
+      <w:r>
+        <w:rPr>
+          <w:rFonts w:asciiTheme="majorHAnsi" w:hAnsiTheme="majorHAnsi" w:cstheme="majorHAnsi"/>
+          <w:sz w:val="24"/>
+          <w:szCs w:val="24"/>
+        </w:rPr>
+        <w:t xml:space="preserve">* </w:t>
+      </w:r>
+      <w:r>
+        <w:rPr>
+          <w:rFonts w:asciiTheme="majorHAnsi" w:hAnsiTheme="majorHAnsi" w:cstheme="majorHAnsi"/>
+          <w:color w:val="4472C4" w:themeColor="accent1"/>
+          <w:sz w:val="24"/>
+          <w:szCs w:val="24"/>
+        </w:rPr>
+        <w:t>from</w:t>
+      </w:r>
+      <w:r>
+        <w:rPr>
+          <w:rFonts w:asciiTheme="majorHAnsi" w:hAnsiTheme="majorHAnsi" w:cstheme="majorHAnsi"/>
+          <w:color w:val="4472C4" w:themeColor="accent1"/>
+          <w:sz w:val="24"/>
+          <w:szCs w:val="24"/>
+        </w:rPr>
+        <w:t xml:space="preserve"> </w:t>
+      </w:r>
+      <w:r>
+        <w:rPr>
+          <w:rFonts w:asciiTheme="majorHAnsi" w:hAnsiTheme="majorHAnsi" w:cstheme="majorHAnsi"/>
+          <w:sz w:val="24"/>
+          <w:szCs w:val="24"/>
+        </w:rPr>
+        <w:t xml:space="preserve">eatreorder.prodottoordine </w:t>
+      </w:r>
+      <w:r>
+        <w:rPr>
+          <w:rFonts w:asciiTheme="majorHAnsi" w:hAnsiTheme="majorHAnsi" w:cstheme="majorHAnsi"/>
+          <w:color w:val="4472C4" w:themeColor="accent1"/>
+          <w:sz w:val="24"/>
+          <w:szCs w:val="24"/>
+        </w:rPr>
+        <w:t xml:space="preserve">join </w:t>
+      </w:r>
+      <w:r>
+        <w:rPr>
+          <w:rFonts w:asciiTheme="majorHAnsi" w:hAnsiTheme="majorHAnsi" w:cstheme="majorHAnsi"/>
+          <w:sz w:val="24"/>
+          <w:szCs w:val="24"/>
+        </w:rPr>
+        <w:t xml:space="preserve">prodotto </w:t>
+      </w:r>
+      <w:r>
+        <w:rPr>
+          <w:rFonts w:asciiTheme="majorHAnsi" w:hAnsiTheme="majorHAnsi" w:cstheme="majorHAnsi"/>
+          <w:color w:val="4472C4" w:themeColor="accent1"/>
+          <w:sz w:val="24"/>
+          <w:szCs w:val="24"/>
+        </w:rPr>
+        <w:t xml:space="preserve">on </w:t>
+      </w:r>
+      <w:r>
+        <w:rPr>
+          <w:rFonts w:asciiTheme="majorHAnsi" w:hAnsiTheme="majorHAnsi" w:cstheme="majorHAnsi"/>
+          <w:sz w:val="24"/>
+          <w:szCs w:val="24"/>
+        </w:rPr>
+        <w:t>prodotto.codice = prodottoordine.prodotto and prodottoordine.ordine = ?;</w:t>
+      </w:r>
+    </w:p>
+    <w:p>
+      <w:pPr>
+        <w:pStyle w:val="Paragrafoelenco"/>
+        <w:rPr>
+          <w:rFonts w:asciiTheme="majorHAnsi" w:hAnsiTheme="majorHAnsi" w:cstheme="majorHAnsi"/>
+          <w:sz w:val="24"/>
+          <w:szCs w:val="24"/>
+        </w:rPr>
+      </w:pPr>
+    </w:p>
+    <w:p>
+      <w:pPr>
+        <w:pStyle w:val="Paragrafoelenco"/>
+        <w:numPr>
+          <w:ilvl w:val="0"/>
+          <w:numId w:val="30"/>
+        </w:numPr>
+        <w:ind w:left="0" w:right="-852"/>
+        <w:rPr>
+          <w:rFonts w:ascii="Century Gothic" w:hAnsi="Century Gothic"/>
+          <w:b/>
+          <w:bCs/>
+          <w:sz w:val="8"/>
+          <w:szCs w:val="8"/>
+        </w:rPr>
+      </w:pPr>
+      <w:r>
+        <w:rPr>
+          <w:rFonts w:ascii="Century Gothic" w:hAnsi="Century Gothic"/>
+          <w:sz w:val="24"/>
+          <w:szCs w:val="24"/>
+        </w:rPr>
+        <w:t xml:space="preserve">Query </w:t>
+      </w:r>
+      <w:r>
+        <w:rPr>
+          <w:rFonts w:ascii="Century Gothic" w:hAnsi="Century Gothic"/>
+          <w:b/>
+          <w:bCs/>
+          <w:sz w:val="24"/>
+          <w:szCs w:val="24"/>
+        </w:rPr>
+        <w:t>dammiOrdine(Long idOrdine)</w:t>
+      </w:r>
+    </w:p>
+    <w:p>
+      <w:pPr>
+        <w:pStyle w:val="Paragrafoelenco"/>
+        <w:numPr>
+          <w:ilvl w:val="0"/>
+          <w:numId w:val="32"/>
+        </w:numPr>
+        <w:spacing w:after="0"/>
+        <w:ind w:left="714" w:right="-568" w:hanging="357"/>
+        <w:rPr>
+          <w:rFonts w:asciiTheme="majorHAnsi" w:hAnsiTheme="majorHAnsi" w:cstheme="majorHAnsi"/>
+          <w:color w:val="000000" w:themeColor="text1"/>
+          <w:sz w:val="24"/>
+          <w:szCs w:val="24"/>
+        </w:rPr>
+      </w:pPr>
+      <w:r>
+        <w:rPr>
+          <w:rFonts w:asciiTheme="majorHAnsi" w:hAnsiTheme="majorHAnsi" w:cstheme="majorHAnsi"/>
+          <w:color w:val="4472C4" w:themeColor="accent1"/>
+          <w:sz w:val="24"/>
+          <w:szCs w:val="24"/>
+        </w:rPr>
+        <w:t xml:space="preserve">select </w:t>
+      </w:r>
+      <w:r>
+        <w:rPr>
+          <w:rFonts w:asciiTheme="majorHAnsi" w:hAnsiTheme="majorHAnsi" w:cstheme="majorHAnsi"/>
+          <w:color w:val="000000" w:themeColor="text1"/>
+          <w:sz w:val="24"/>
+          <w:szCs w:val="24"/>
+        </w:rPr>
+        <w:t xml:space="preserve">* </w:t>
+      </w:r>
+      <w:r>
+        <w:rPr>
+          <w:rFonts w:asciiTheme="majorHAnsi" w:hAnsiTheme="majorHAnsi" w:cstheme="majorHAnsi"/>
+          <w:color w:val="4472C4" w:themeColor="accent1"/>
+          <w:sz w:val="24"/>
+          <w:szCs w:val="24"/>
+        </w:rPr>
+        <w:t xml:space="preserve">from </w:t>
+      </w:r>
+      <w:r>
+        <w:rPr>
+          <w:rFonts w:asciiTheme="majorHAnsi" w:hAnsiTheme="majorHAnsi" w:cstheme="majorHAnsi"/>
+          <w:color w:val="000000" w:themeColor="text1"/>
+          <w:sz w:val="24"/>
+          <w:szCs w:val="24"/>
+        </w:rPr>
+        <w:t xml:space="preserve">Ordine </w:t>
+      </w:r>
+      <w:r>
+        <w:rPr>
+          <w:rFonts w:asciiTheme="majorHAnsi" w:hAnsiTheme="majorHAnsi" w:cstheme="majorHAnsi"/>
+          <w:color w:val="4472C4" w:themeColor="accent1"/>
+          <w:sz w:val="24"/>
+          <w:szCs w:val="24"/>
+        </w:rPr>
+        <w:t xml:space="preserve">where </w:t>
+      </w:r>
+      <w:r>
+        <w:rPr>
+          <w:rFonts w:asciiTheme="majorHAnsi" w:hAnsiTheme="majorHAnsi" w:cstheme="majorHAnsi"/>
+          <w:color w:val="000000" w:themeColor="text1"/>
+          <w:sz w:val="24"/>
+          <w:szCs w:val="24"/>
+        </w:rPr>
+        <w:t>Ordine.codice=?</w:t>
+      </w:r>
+    </w:p>
+    <w:p>
+      <w:pPr>
+        <w:pStyle w:val="Paragrafoelenco"/>
+        <w:numPr>
+          <w:ilvl w:val="0"/>
+          <w:numId w:val="32"/>
+        </w:numPr>
+        <w:spacing w:after="0"/>
+        <w:ind w:left="714" w:right="-568" w:hanging="357"/>
+        <w:rPr>
+          <w:rFonts w:asciiTheme="majorHAnsi" w:hAnsiTheme="majorHAnsi" w:cstheme="majorHAnsi"/>
+          <w:color w:val="000000" w:themeColor="text1"/>
+          <w:sz w:val="24"/>
+          <w:szCs w:val="24"/>
+        </w:rPr>
+      </w:pPr>
+      <w:r>
+        <w:rPr>
+          <w:rFonts w:asciiTheme="majorHAnsi" w:hAnsiTheme="majorHAnsi" w:cstheme="majorHAnsi"/>
+          <w:color w:val="4472C4" w:themeColor="accent1"/>
+          <w:sz w:val="24"/>
+          <w:szCs w:val="24"/>
+        </w:rPr>
+        <w:t>select</w:t>
+      </w:r>
+      <w:r>
+        <w:rPr>
+          <w:rFonts w:asciiTheme="majorHAnsi" w:hAnsiTheme="majorHAnsi" w:cstheme="majorHAnsi"/>
+          <w:color w:val="4472C4" w:themeColor="accent1"/>
+          <w:sz w:val="24"/>
+          <w:szCs w:val="24"/>
+        </w:rPr>
+        <w:t xml:space="preserve"> </w:t>
+      </w:r>
+      <w:r>
+        <w:rPr>
+          <w:rFonts w:asciiTheme="majorHAnsi" w:hAnsiTheme="majorHAnsi" w:cstheme="majorHAnsi"/>
+          <w:color w:val="000000" w:themeColor="text1"/>
+          <w:sz w:val="24"/>
+          <w:szCs w:val="24"/>
+        </w:rPr>
+        <w:t xml:space="preserve">* </w:t>
+      </w:r>
+      <w:r>
+        <w:rPr>
+          <w:rFonts w:asciiTheme="majorHAnsi" w:hAnsiTheme="majorHAnsi" w:cstheme="majorHAnsi"/>
+          <w:color w:val="4472C4" w:themeColor="accent1"/>
+          <w:sz w:val="24"/>
+          <w:szCs w:val="24"/>
+        </w:rPr>
+        <w:t>from</w:t>
+      </w:r>
+      <w:r>
+        <w:rPr>
+          <w:rFonts w:asciiTheme="majorHAnsi" w:hAnsiTheme="majorHAnsi" w:cstheme="majorHAnsi"/>
+          <w:color w:val="4472C4" w:themeColor="accent1"/>
+          <w:sz w:val="24"/>
+          <w:szCs w:val="24"/>
+        </w:rPr>
+        <w:t xml:space="preserve"> </w:t>
+      </w:r>
+      <w:r>
+        <w:rPr>
+          <w:rFonts w:asciiTheme="majorHAnsi" w:hAnsiTheme="majorHAnsi" w:cstheme="majorHAnsi"/>
+          <w:color w:val="000000" w:themeColor="text1"/>
+          <w:sz w:val="24"/>
+          <w:szCs w:val="24"/>
+        </w:rPr>
+        <w:t xml:space="preserve">eatreorder.prodottoordine </w:t>
+      </w:r>
+      <w:r>
+        <w:rPr>
+          <w:rFonts w:asciiTheme="majorHAnsi" w:hAnsiTheme="majorHAnsi" w:cstheme="majorHAnsi"/>
+          <w:color w:val="4472C4" w:themeColor="accent1"/>
+          <w:sz w:val="24"/>
+          <w:szCs w:val="24"/>
+        </w:rPr>
+        <w:t xml:space="preserve">join </w:t>
+      </w:r>
+      <w:r>
+        <w:rPr>
+          <w:rFonts w:asciiTheme="majorHAnsi" w:hAnsiTheme="majorHAnsi" w:cstheme="majorHAnsi"/>
+          <w:color w:val="000000" w:themeColor="text1"/>
+          <w:sz w:val="24"/>
+          <w:szCs w:val="24"/>
+        </w:rPr>
+        <w:t xml:space="preserve">prodotto </w:t>
+      </w:r>
+      <w:r>
+        <w:rPr>
+          <w:rFonts w:asciiTheme="majorHAnsi" w:hAnsiTheme="majorHAnsi" w:cstheme="majorHAnsi"/>
+          <w:color w:val="4472C4" w:themeColor="accent1"/>
+          <w:sz w:val="24"/>
+          <w:szCs w:val="24"/>
+        </w:rPr>
+        <w:t xml:space="preserve">on </w:t>
+      </w:r>
+      <w:r>
+        <w:rPr>
+          <w:rFonts w:asciiTheme="majorHAnsi" w:hAnsiTheme="majorHAnsi" w:cstheme="majorHAnsi"/>
+          <w:color w:val="000000" w:themeColor="text1"/>
+          <w:sz w:val="24"/>
+          <w:szCs w:val="24"/>
+        </w:rPr>
+        <w:t>prodotto.codice = prodottoordine.prodotto and prodottoordine.ordine = ?</w:t>
+      </w:r>
+    </w:p>
+    <w:p>
+      <w:pPr>
+        <w:spacing w:after="0"/>
+        <w:ind w:right="-568"/>
+        <w:rPr>
+          <w:rFonts w:asciiTheme="majorHAnsi" w:hAnsiTheme="majorHAnsi" w:cstheme="majorHAnsi"/>
+          <w:sz w:val="24"/>
+          <w:szCs w:val="24"/>
+        </w:rPr>
+      </w:pPr>
+    </w:p>
+    <w:p>
+      <w:pPr>
+        <w:pStyle w:val="Paragrafoelenco"/>
+        <w:numPr>
+          <w:ilvl w:val="0"/>
+          <w:numId w:val="30"/>
+        </w:numPr>
+        <w:ind w:left="0" w:right="-852"/>
+        <w:rPr>
+          <w:rFonts w:ascii="Century Gothic" w:hAnsi="Century Gothic"/>
+          <w:b/>
+          <w:bCs/>
+          <w:sz w:val="8"/>
+          <w:szCs w:val="8"/>
+        </w:rPr>
+      </w:pPr>
+      <w:r>
+        <w:rPr>
+          <w:rFonts w:ascii="Century Gothic" w:hAnsi="Century Gothic"/>
+          <w:sz w:val="24"/>
+          <w:szCs w:val="24"/>
+        </w:rPr>
+        <w:t xml:space="preserve">Query </w:t>
+      </w:r>
+      <w:r>
+        <w:rPr>
+          <w:rFonts w:ascii="Century Gothic" w:hAnsi="Century Gothic"/>
+          <w:b/>
+          <w:bCs/>
+          <w:sz w:val="24"/>
+          <w:szCs w:val="24"/>
+        </w:rPr>
+        <w:t>dammiConsegne(AccountFattorino_Bean fattorino)</w:t>
+      </w:r>
+    </w:p>
+    <w:p>
+      <w:pPr>
+        <w:pStyle w:val="Paragrafoelenco"/>
+        <w:numPr>
+          <w:ilvl w:val="0"/>
+          <w:numId w:val="32"/>
+        </w:numPr>
+        <w:spacing w:after="0"/>
+        <w:ind w:left="714" w:right="-710" w:hanging="357"/>
+        <w:rPr>
+          <w:rFonts w:asciiTheme="majorHAnsi" w:hAnsiTheme="majorHAnsi" w:cstheme="majorHAnsi"/>
+          <w:color w:val="000000" w:themeColor="text1"/>
+          <w:sz w:val="24"/>
+          <w:szCs w:val="24"/>
+        </w:rPr>
+      </w:pPr>
+      <w:r>
+        <w:rPr>
+          <w:rFonts w:asciiTheme="majorHAnsi" w:hAnsiTheme="majorHAnsi" w:cstheme="majorHAnsi"/>
+          <w:color w:val="4472C4" w:themeColor="accent1"/>
+          <w:sz w:val="24"/>
+          <w:szCs w:val="24"/>
+        </w:rPr>
+        <w:t xml:space="preserve">select </w:t>
+      </w:r>
+      <w:r>
+        <w:rPr>
+          <w:rFonts w:asciiTheme="majorHAnsi" w:hAnsiTheme="majorHAnsi" w:cstheme="majorHAnsi"/>
+          <w:color w:val="000000" w:themeColor="text1"/>
+          <w:sz w:val="24"/>
+          <w:szCs w:val="24"/>
+        </w:rPr>
+        <w:t xml:space="preserve">* </w:t>
+      </w:r>
+      <w:r>
+        <w:rPr>
+          <w:rFonts w:asciiTheme="majorHAnsi" w:hAnsiTheme="majorHAnsi" w:cstheme="majorHAnsi"/>
+          <w:color w:val="4472C4" w:themeColor="accent1"/>
+          <w:sz w:val="24"/>
+          <w:szCs w:val="24"/>
+        </w:rPr>
+        <w:t xml:space="preserve">from </w:t>
+      </w:r>
+      <w:r>
+        <w:rPr>
+          <w:rFonts w:asciiTheme="majorHAnsi" w:hAnsiTheme="majorHAnsi" w:cstheme="majorHAnsi"/>
+          <w:color w:val="000000" w:themeColor="text1"/>
+          <w:sz w:val="24"/>
+          <w:szCs w:val="24"/>
+        </w:rPr>
+        <w:t xml:space="preserve">Ordine </w:t>
+      </w:r>
+      <w:r>
+        <w:rPr>
+          <w:rFonts w:asciiTheme="majorHAnsi" w:hAnsiTheme="majorHAnsi" w:cstheme="majorHAnsi"/>
+          <w:color w:val="4472C4" w:themeColor="accent1"/>
+          <w:sz w:val="24"/>
+          <w:szCs w:val="24"/>
+        </w:rPr>
+        <w:t xml:space="preserve">where </w:t>
+      </w:r>
+      <w:r>
+        <w:rPr>
+          <w:rFonts w:asciiTheme="majorHAnsi" w:hAnsiTheme="majorHAnsi" w:cstheme="majorHAnsi"/>
+          <w:color w:val="000000" w:themeColor="text1"/>
+          <w:sz w:val="24"/>
+          <w:szCs w:val="24"/>
+        </w:rPr>
+        <w:t>email_fattorino = ? and (stato =</w:t>
+      </w:r>
+      <w:r>
+        <w:rPr>
+          <w:rFonts w:asciiTheme="majorHAnsi" w:hAnsiTheme="majorHAnsi" w:cstheme="majorHAnsi"/>
+          <w:color w:val="000000" w:themeColor="text1"/>
+          <w:sz w:val="24"/>
+          <w:szCs w:val="24"/>
+        </w:rPr>
+        <w:t xml:space="preserve"> </w:t>
+      </w:r>
+      <w:r>
+        <w:rPr>
+          <w:rFonts w:asciiTheme="majorHAnsi" w:hAnsiTheme="majorHAnsi" w:cstheme="majorHAnsi"/>
+          <w:color w:val="000000" w:themeColor="text1"/>
+          <w:sz w:val="24"/>
+          <w:szCs w:val="24"/>
+        </w:rPr>
+        <w:t>"+</w:t>
+      </w:r>
+      <w:r>
+        <w:rPr>
+          <w:rFonts w:asciiTheme="majorHAnsi" w:hAnsiTheme="majorHAnsi" w:cstheme="majorHAnsi"/>
+          <w:color w:val="000000" w:themeColor="text1"/>
+          <w:sz w:val="24"/>
+          <w:szCs w:val="24"/>
+        </w:rPr>
+        <w:t xml:space="preserve"> </w:t>
+      </w:r>
+      <w:r>
+        <w:rPr>
+          <w:rFonts w:asciiTheme="majorHAnsi" w:hAnsiTheme="majorHAnsi" w:cstheme="majorHAnsi"/>
+          <w:color w:val="000000" w:themeColor="text1"/>
+          <w:sz w:val="24"/>
+          <w:szCs w:val="24"/>
+        </w:rPr>
+        <w:t>Ordine_Bean.IN_PREPARAZIONE</w:t>
+      </w:r>
+      <w:r>
+        <w:rPr>
+          <w:rFonts w:asciiTheme="majorHAnsi" w:hAnsiTheme="majorHAnsi" w:cstheme="majorHAnsi"/>
+          <w:color w:val="000000" w:themeColor="text1"/>
+          <w:sz w:val="24"/>
+          <w:szCs w:val="24"/>
+        </w:rPr>
+        <w:t xml:space="preserve"> </w:t>
+      </w:r>
+      <w:r>
+        <w:rPr>
+          <w:rFonts w:asciiTheme="majorHAnsi" w:hAnsiTheme="majorHAnsi" w:cstheme="majorHAnsi"/>
+          <w:color w:val="000000" w:themeColor="text1"/>
+          <w:sz w:val="24"/>
+          <w:szCs w:val="24"/>
+        </w:rPr>
+        <w:t>+</w:t>
+      </w:r>
+      <w:r>
+        <w:rPr>
+          <w:rFonts w:asciiTheme="majorHAnsi" w:hAnsiTheme="majorHAnsi" w:cstheme="majorHAnsi"/>
+          <w:color w:val="000000" w:themeColor="text1"/>
+          <w:sz w:val="24"/>
+          <w:szCs w:val="24"/>
+        </w:rPr>
+        <w:t xml:space="preserve"> </w:t>
+      </w:r>
+    </w:p>
+    <w:p>
+      <w:pPr>
+        <w:pStyle w:val="Paragrafoelenco"/>
+        <w:spacing w:after="0"/>
+        <w:ind w:left="714" w:right="-710"/>
+        <w:rPr>
+          <w:rFonts w:asciiTheme="majorHAnsi" w:hAnsiTheme="majorHAnsi" w:cstheme="majorHAnsi"/>
+          <w:color w:val="000000" w:themeColor="text1"/>
+          <w:sz w:val="24"/>
+          <w:szCs w:val="24"/>
+        </w:rPr>
+      </w:pPr>
+      <w:r>
+        <w:rPr>
+          <w:rFonts w:asciiTheme="majorHAnsi" w:hAnsiTheme="majorHAnsi" w:cstheme="majorHAnsi"/>
+          <w:color w:val="000000" w:themeColor="text1"/>
+          <w:sz w:val="24"/>
+          <w:szCs w:val="24"/>
+        </w:rPr>
+        <w:t>"</w:t>
+      </w:r>
+      <w:r>
+        <w:rPr>
+          <w:rFonts w:asciiTheme="majorHAnsi" w:hAnsiTheme="majorHAnsi" w:cstheme="majorHAnsi"/>
+          <w:color w:val="000000" w:themeColor="text1"/>
+          <w:sz w:val="24"/>
+          <w:szCs w:val="24"/>
+        </w:rPr>
+        <w:t xml:space="preserve"> </w:t>
+      </w:r>
+      <w:r>
+        <w:rPr>
+          <w:rFonts w:asciiTheme="majorHAnsi" w:hAnsiTheme="majorHAnsi" w:cstheme="majorHAnsi"/>
+          <w:color w:val="000000" w:themeColor="text1"/>
+          <w:sz w:val="24"/>
+          <w:szCs w:val="24"/>
+        </w:rPr>
+        <w:t>or stato = " + Ordine_Bean.RITIRATO+")</w:t>
+      </w:r>
+    </w:p>
+    <w:p>
+      <w:pPr>
+        <w:pStyle w:val="Paragrafoelenco"/>
+        <w:spacing w:after="0"/>
+        <w:ind w:left="714" w:right="-710"/>
+        <w:rPr>
+          <w:rFonts w:asciiTheme="majorHAnsi" w:hAnsiTheme="majorHAnsi" w:cstheme="majorHAnsi"/>
+          <w:color w:val="000000" w:themeColor="text1"/>
+          <w:sz w:val="24"/>
+          <w:szCs w:val="24"/>
+        </w:rPr>
+      </w:pPr>
+    </w:p>
+    <w:p>
+      <w:pPr>
+        <w:pStyle w:val="Paragrafoelenco"/>
+        <w:numPr>
+          <w:ilvl w:val="0"/>
+          <w:numId w:val="30"/>
+        </w:numPr>
+        <w:ind w:left="0" w:right="-852"/>
+        <w:rPr>
+          <w:rFonts w:ascii="Century Gothic" w:hAnsi="Century Gothic"/>
+          <w:b/>
+          <w:bCs/>
+          <w:sz w:val="8"/>
+          <w:szCs w:val="8"/>
+        </w:rPr>
+      </w:pPr>
+      <w:r>
+        <w:rPr>
+          <w:rFonts w:ascii="Century Gothic" w:hAnsi="Century Gothic"/>
+          <w:sz w:val="24"/>
+          <w:szCs w:val="24"/>
+        </w:rPr>
+        <w:t xml:space="preserve">Query </w:t>
+      </w:r>
+      <w:r>
+        <w:rPr>
+          <w:rFonts w:ascii="Century Gothic" w:hAnsi="Century Gothic"/>
+          <w:b/>
+          <w:bCs/>
+          <w:sz w:val="24"/>
+          <w:szCs w:val="24"/>
+        </w:rPr>
+        <w:t>ordineSetRitirato(Long idOrdine)</w:t>
+      </w:r>
+    </w:p>
+    <w:p>
+      <w:pPr>
+        <w:pStyle w:val="Paragrafoelenco"/>
+        <w:numPr>
+          <w:ilvl w:val="0"/>
+          <w:numId w:val="32"/>
+        </w:numPr>
+        <w:spacing w:after="0"/>
+        <w:ind w:left="714" w:right="-710" w:hanging="357"/>
+        <w:rPr>
+          <w:rFonts w:asciiTheme="majorHAnsi" w:hAnsiTheme="majorHAnsi" w:cstheme="majorHAnsi"/>
+          <w:color w:val="000000" w:themeColor="text1"/>
+          <w:sz w:val="24"/>
+          <w:szCs w:val="24"/>
+        </w:rPr>
+      </w:pPr>
+      <w:r>
+        <w:rPr>
+          <w:rFonts w:asciiTheme="majorHAnsi" w:hAnsiTheme="majorHAnsi" w:cstheme="majorHAnsi"/>
+          <w:color w:val="4472C4" w:themeColor="accent1"/>
+          <w:sz w:val="24"/>
+          <w:szCs w:val="24"/>
+        </w:rPr>
+        <w:t xml:space="preserve">update </w:t>
+      </w:r>
+      <w:r>
+        <w:rPr>
+          <w:rFonts w:asciiTheme="majorHAnsi" w:hAnsiTheme="majorHAnsi" w:cstheme="majorHAnsi"/>
+          <w:color w:val="000000" w:themeColor="text1"/>
+          <w:sz w:val="24"/>
+          <w:szCs w:val="24"/>
+        </w:rPr>
+        <w:t xml:space="preserve">Ordine </w:t>
+      </w:r>
+      <w:r>
+        <w:rPr>
+          <w:rFonts w:asciiTheme="majorHAnsi" w:hAnsiTheme="majorHAnsi" w:cstheme="majorHAnsi"/>
+          <w:color w:val="4472C4" w:themeColor="accent1"/>
+          <w:sz w:val="24"/>
+          <w:szCs w:val="24"/>
+        </w:rPr>
+        <w:t xml:space="preserve">set </w:t>
+      </w:r>
+      <w:r>
+        <w:rPr>
+          <w:rFonts w:asciiTheme="majorHAnsi" w:hAnsiTheme="majorHAnsi" w:cstheme="majorHAnsi"/>
+          <w:color w:val="000000" w:themeColor="text1"/>
+          <w:sz w:val="24"/>
+          <w:szCs w:val="24"/>
+        </w:rPr>
+        <w:t>Ordine.stato=?</w:t>
+      </w:r>
+    </w:p>
+    <w:p>
+      <w:pPr>
+        <w:spacing w:after="0"/>
+        <w:ind w:right="-710"/>
+        <w:rPr>
+          <w:rFonts w:asciiTheme="majorHAnsi" w:hAnsiTheme="majorHAnsi" w:cstheme="majorHAnsi"/>
+          <w:sz w:val="24"/>
+          <w:szCs w:val="24"/>
+        </w:rPr>
+      </w:pPr>
+    </w:p>
+    <w:p>
+      <w:pPr>
+        <w:pStyle w:val="Paragrafoelenco"/>
+        <w:numPr>
+          <w:ilvl w:val="0"/>
+          <w:numId w:val="30"/>
+        </w:numPr>
+        <w:ind w:left="0" w:right="-852"/>
+        <w:rPr>
+          <w:rFonts w:ascii="Century Gothic" w:hAnsi="Century Gothic"/>
+          <w:b/>
+          <w:bCs/>
+          <w:sz w:val="8"/>
+          <w:szCs w:val="8"/>
+        </w:rPr>
+      </w:pPr>
+      <w:r>
+        <w:rPr>
+          <w:rFonts w:ascii="Century Gothic" w:hAnsi="Century Gothic"/>
+          <w:sz w:val="24"/>
+          <w:szCs w:val="24"/>
+        </w:rPr>
+        <w:t xml:space="preserve">Query </w:t>
+      </w:r>
+      <w:r>
+        <w:rPr>
+          <w:rFonts w:ascii="Century Gothic" w:hAnsi="Century Gothic"/>
+          <w:b/>
+          <w:bCs/>
+          <w:sz w:val="24"/>
+          <w:szCs w:val="24"/>
+        </w:rPr>
+        <w:t>ordineSetConsegnato</w:t>
+      </w:r>
+      <w:r>
+        <w:rPr>
+          <w:rFonts w:ascii="Century Gothic" w:hAnsi="Century Gothic"/>
+          <w:b/>
+          <w:bCs/>
+          <w:sz w:val="24"/>
+          <w:szCs w:val="24"/>
+        </w:rPr>
+        <w:t xml:space="preserve"> </w:t>
+      </w:r>
+      <w:r>
+        <w:rPr>
+          <w:rFonts w:ascii="Century Gothic" w:hAnsi="Century Gothic"/>
+          <w:b/>
+          <w:bCs/>
+          <w:sz w:val="24"/>
+          <w:szCs w:val="24"/>
+        </w:rPr>
+        <w:t>(Long idOrdine)</w:t>
+      </w:r>
+    </w:p>
+    <w:p>
+      <w:pPr>
+        <w:pStyle w:val="Paragrafoelenco"/>
+        <w:numPr>
+          <w:ilvl w:val="0"/>
+          <w:numId w:val="32"/>
+        </w:numPr>
+        <w:spacing w:after="0"/>
+        <w:ind w:left="714" w:right="-710" w:hanging="357"/>
+        <w:rPr>
+          <w:rFonts w:asciiTheme="majorHAnsi" w:hAnsiTheme="majorHAnsi" w:cstheme="majorHAnsi"/>
+          <w:color w:val="000000" w:themeColor="text1"/>
+          <w:sz w:val="24"/>
+          <w:szCs w:val="24"/>
+        </w:rPr>
+      </w:pPr>
+      <w:r>
+        <w:rPr>
+          <w:rFonts w:asciiTheme="majorHAnsi" w:hAnsiTheme="majorHAnsi" w:cstheme="majorHAnsi"/>
+          <w:color w:val="4472C4" w:themeColor="accent1"/>
+          <w:sz w:val="24"/>
+          <w:szCs w:val="24"/>
+        </w:rPr>
+        <w:t xml:space="preserve">update </w:t>
+      </w:r>
+      <w:r>
+        <w:rPr>
+          <w:rFonts w:asciiTheme="majorHAnsi" w:hAnsiTheme="majorHAnsi" w:cstheme="majorHAnsi"/>
+          <w:color w:val="000000" w:themeColor="text1"/>
+          <w:sz w:val="24"/>
+          <w:szCs w:val="24"/>
+        </w:rPr>
+        <w:t xml:space="preserve">Ordine </w:t>
+      </w:r>
+      <w:r>
+        <w:rPr>
+          <w:rFonts w:asciiTheme="majorHAnsi" w:hAnsiTheme="majorHAnsi" w:cstheme="majorHAnsi"/>
+          <w:color w:val="4472C4" w:themeColor="accent1"/>
+          <w:sz w:val="24"/>
+          <w:szCs w:val="24"/>
+        </w:rPr>
+        <w:t xml:space="preserve">set </w:t>
+      </w:r>
+      <w:r>
+        <w:rPr>
+          <w:rFonts w:asciiTheme="majorHAnsi" w:hAnsiTheme="majorHAnsi" w:cstheme="majorHAnsi"/>
+          <w:color w:val="000000" w:themeColor="text1"/>
+          <w:sz w:val="24"/>
+          <w:szCs w:val="24"/>
+        </w:rPr>
+        <w:t>Ordine.stato=?</w:t>
+      </w:r>
+    </w:p>
+    <w:p>
+      <w:pPr>
+        <w:spacing w:after="0"/>
+        <w:ind w:right="-710"/>
+        <w:rPr>
+          <w:rFonts w:asciiTheme="majorHAnsi" w:hAnsiTheme="majorHAnsi" w:cstheme="majorHAnsi"/>
+          <w:color w:val="000000" w:themeColor="text1"/>
+          <w:sz w:val="24"/>
+          <w:szCs w:val="24"/>
+        </w:rPr>
+      </w:pPr>
+    </w:p>
+    <w:p>
+      <w:pPr>
+        <w:spacing w:after="0"/>
+        <w:ind w:right="-710"/>
+        <w:rPr>
+          <w:rFonts w:asciiTheme="majorHAnsi" w:hAnsiTheme="majorHAnsi" w:cstheme="majorHAnsi"/>
+          <w:color w:val="000000" w:themeColor="text1"/>
+          <w:sz w:val="24"/>
+          <w:szCs w:val="24"/>
+        </w:rPr>
+      </w:pPr>
+    </w:p>
+    <w:p>
+      <w:pPr>
+        <w:spacing w:after="0"/>
+        <w:ind w:right="-710"/>
+        <w:rPr>
+          <w:rFonts w:asciiTheme="majorHAnsi" w:hAnsiTheme="majorHAnsi" w:cstheme="majorHAnsi"/>
+          <w:color w:val="000000" w:themeColor="text1"/>
+          <w:sz w:val="24"/>
+          <w:szCs w:val="24"/>
+        </w:rPr>
+      </w:pPr>
+    </w:p>
+    <w:p>
+      <w:pPr>
+        <w:spacing w:after="0"/>
+        <w:ind w:right="-710"/>
+        <w:rPr>
+          <w:rFonts w:asciiTheme="majorHAnsi" w:hAnsiTheme="majorHAnsi" w:cstheme="majorHAnsi"/>
+          <w:color w:val="000000" w:themeColor="text1"/>
+          <w:sz w:val="24"/>
+          <w:szCs w:val="24"/>
+        </w:rPr>
+      </w:pPr>
+    </w:p>
+    <w:p>
+      <w:pPr>
+        <w:rPr>
+          <w:rFonts w:ascii="Century Gothic" w:hAnsi="Century Gothic"/>
+          <w:color w:val="4472C4" w:themeColor="accent1"/>
+          <w:sz w:val="36"/>
+          <w:szCs w:val="36"/>
+        </w:rPr>
+      </w:pPr>
+      <w:r>
+        <w:rPr>
+          <w:rFonts w:ascii="Century Gothic" w:hAnsi="Century Gothic"/>
+          <w:color w:val="4472C4" w:themeColor="accent1"/>
+          <w:sz w:val="36"/>
+          <w:szCs w:val="36"/>
+        </w:rPr>
+        <w:lastRenderedPageBreak/>
+        <w:t>GestoreOrdine</w:t>
+      </w:r>
+      <w:r>
+        <w:rPr>
+          <w:rFonts w:ascii="Century Gothic" w:hAnsi="Century Gothic"/>
+          <w:color w:val="4472C4" w:themeColor="accent1"/>
+          <w:sz w:val="36"/>
+          <w:szCs w:val="36"/>
+        </w:rPr>
+        <w:t>Utente</w:t>
+      </w:r>
+      <w:r>
+        <w:rPr>
+          <w:rFonts w:ascii="Century Gothic" w:hAnsi="Century Gothic"/>
+          <w:color w:val="4472C4" w:themeColor="accent1"/>
+          <w:sz w:val="36"/>
+          <w:szCs w:val="36"/>
+        </w:rPr>
+        <w:t>Impl.java</w:t>
+      </w:r>
+    </w:p>
+    <w:p>
+      <w:pPr>
+        <w:pStyle w:val="Paragrafoelenco"/>
+        <w:numPr>
+          <w:ilvl w:val="0"/>
+          <w:numId w:val="33"/>
+        </w:numPr>
+        <w:ind w:left="0" w:right="-852"/>
+        <w:rPr>
+          <w:rFonts w:ascii="Century Gothic" w:hAnsi="Century Gothic"/>
+          <w:b/>
+          <w:bCs/>
+          <w:sz w:val="8"/>
+          <w:szCs w:val="8"/>
+        </w:rPr>
+      </w:pPr>
+      <w:r>
+        <w:rPr>
+          <w:rFonts w:ascii="Century Gothic" w:hAnsi="Century Gothic"/>
+          <w:sz w:val="24"/>
+          <w:szCs w:val="24"/>
+        </w:rPr>
+        <w:t xml:space="preserve">Query </w:t>
+      </w:r>
+      <w:r>
+        <w:rPr>
+          <w:rFonts w:ascii="Century Gothic" w:hAnsi="Century Gothic"/>
+          <w:b/>
+          <w:bCs/>
+          <w:sz w:val="24"/>
+          <w:szCs w:val="24"/>
+        </w:rPr>
+        <w:t>controlloEsistenzaMail(String email)</w:t>
+      </w:r>
+    </w:p>
+    <w:p>
+      <w:pPr>
+        <w:pStyle w:val="Paragrafoelenco"/>
+        <w:numPr>
+          <w:ilvl w:val="0"/>
+          <w:numId w:val="32"/>
+        </w:numPr>
+        <w:spacing w:after="0"/>
+        <w:ind w:left="714" w:right="-710" w:hanging="357"/>
+        <w:rPr>
+          <w:rFonts w:asciiTheme="majorHAnsi" w:hAnsiTheme="majorHAnsi" w:cstheme="majorHAnsi"/>
+          <w:color w:val="000000" w:themeColor="text1"/>
+          <w:sz w:val="24"/>
+          <w:szCs w:val="24"/>
+        </w:rPr>
+      </w:pPr>
+      <w:r>
+        <w:rPr>
+          <w:rFonts w:asciiTheme="majorHAnsi" w:hAnsiTheme="majorHAnsi" w:cstheme="majorHAnsi"/>
+          <w:color w:val="4472C4" w:themeColor="accent1"/>
+          <w:sz w:val="24"/>
+          <w:szCs w:val="24"/>
+        </w:rPr>
+        <w:t xml:space="preserve">update </w:t>
+      </w:r>
+      <w:r>
+        <w:rPr>
+          <w:rFonts w:asciiTheme="majorHAnsi" w:hAnsiTheme="majorHAnsi" w:cstheme="majorHAnsi"/>
+          <w:color w:val="000000" w:themeColor="text1"/>
+          <w:sz w:val="24"/>
+          <w:szCs w:val="24"/>
+        </w:rPr>
+        <w:t xml:space="preserve">Ordine </w:t>
+      </w:r>
+      <w:r>
+        <w:rPr>
+          <w:rFonts w:asciiTheme="majorHAnsi" w:hAnsiTheme="majorHAnsi" w:cstheme="majorHAnsi"/>
+          <w:color w:val="4472C4" w:themeColor="accent1"/>
+          <w:sz w:val="24"/>
+          <w:szCs w:val="24"/>
+        </w:rPr>
+        <w:t xml:space="preserve">set </w:t>
+      </w:r>
+      <w:r>
+        <w:rPr>
+          <w:rFonts w:asciiTheme="majorHAnsi" w:hAnsiTheme="majorHAnsi" w:cstheme="majorHAnsi"/>
+          <w:color w:val="000000" w:themeColor="text1"/>
+          <w:sz w:val="24"/>
+          <w:szCs w:val="24"/>
+        </w:rPr>
+        <w:t>Ordine.stato=?</w:t>
+      </w:r>
+    </w:p>
+    <w:p>
+      <w:pPr>
+        <w:spacing w:after="0"/>
+        <w:ind w:right="-710"/>
+        <w:rPr>
+          <w:rFonts w:asciiTheme="majorHAnsi" w:hAnsiTheme="majorHAnsi" w:cstheme="majorHAnsi"/>
+          <w:color w:val="000000" w:themeColor="text1"/>
+          <w:sz w:val="24"/>
+          <w:szCs w:val="24"/>
+        </w:rPr>
+      </w:pPr>
+    </w:p>
+    <w:p>
+      <w:pPr>
+        <w:pStyle w:val="Paragrafoelenco"/>
+        <w:numPr>
+          <w:ilvl w:val="0"/>
+          <w:numId w:val="33"/>
+        </w:numPr>
+        <w:ind w:left="0" w:right="-852"/>
+        <w:rPr>
+          <w:rFonts w:ascii="Century Gothic" w:hAnsi="Century Gothic"/>
+          <w:b/>
+          <w:bCs/>
+          <w:sz w:val="8"/>
+          <w:szCs w:val="8"/>
+        </w:rPr>
+      </w:pPr>
+      <w:r>
+        <w:rPr>
+          <w:rFonts w:ascii="Century Gothic" w:hAnsi="Century Gothic"/>
+          <w:sz w:val="24"/>
+          <w:szCs w:val="24"/>
+        </w:rPr>
+        <w:t xml:space="preserve">Query </w:t>
+      </w:r>
+      <w:r>
+        <w:rPr>
+          <w:rFonts w:ascii="Century Gothic" w:hAnsi="Century Gothic"/>
+          <w:b/>
+          <w:bCs/>
+          <w:sz w:val="24"/>
+          <w:szCs w:val="24"/>
+        </w:rPr>
+        <w:t>registrazioneCliente(AccountCliente_Bean cliente)</w:t>
+      </w:r>
+    </w:p>
+    <w:p>
+      <w:pPr>
+        <w:pStyle w:val="Paragrafoelenco"/>
+        <w:numPr>
+          <w:ilvl w:val="0"/>
+          <w:numId w:val="32"/>
+        </w:numPr>
+        <w:spacing w:after="0"/>
+        <w:ind w:left="714" w:right="-710" w:hanging="357"/>
+        <w:rPr>
+          <w:rFonts w:asciiTheme="majorHAnsi" w:hAnsiTheme="majorHAnsi" w:cstheme="majorHAnsi"/>
+          <w:color w:val="000000" w:themeColor="text1"/>
+          <w:sz w:val="24"/>
+          <w:szCs w:val="24"/>
+        </w:rPr>
+      </w:pPr>
+      <w:r>
+        <w:rPr>
+          <w:rFonts w:asciiTheme="majorHAnsi" w:hAnsiTheme="majorHAnsi" w:cstheme="majorHAnsi"/>
+          <w:color w:val="4472C4" w:themeColor="accent1"/>
+          <w:sz w:val="24"/>
+          <w:szCs w:val="24"/>
+        </w:rPr>
+        <w:t xml:space="preserve">update </w:t>
+      </w:r>
+      <w:r>
+        <w:rPr>
+          <w:rFonts w:asciiTheme="majorHAnsi" w:hAnsiTheme="majorHAnsi" w:cstheme="majorHAnsi"/>
+          <w:color w:val="000000" w:themeColor="text1"/>
+          <w:sz w:val="24"/>
+          <w:szCs w:val="24"/>
+        </w:rPr>
+        <w:t xml:space="preserve">Ordine </w:t>
+      </w:r>
+      <w:r>
+        <w:rPr>
+          <w:rFonts w:asciiTheme="majorHAnsi" w:hAnsiTheme="majorHAnsi" w:cstheme="majorHAnsi"/>
+          <w:color w:val="4472C4" w:themeColor="accent1"/>
+          <w:sz w:val="24"/>
+          <w:szCs w:val="24"/>
+        </w:rPr>
+        <w:t xml:space="preserve">set </w:t>
+      </w:r>
+      <w:r>
+        <w:rPr>
+          <w:rFonts w:asciiTheme="majorHAnsi" w:hAnsiTheme="majorHAnsi" w:cstheme="majorHAnsi"/>
+          <w:color w:val="000000" w:themeColor="text1"/>
+          <w:sz w:val="24"/>
+          <w:szCs w:val="24"/>
+        </w:rPr>
+        <w:t>Ordine.stato=?</w:t>
+      </w:r>
+    </w:p>
+    <w:p>
+      <w:pPr>
+        <w:spacing w:after="0"/>
+        <w:ind w:right="-710"/>
+        <w:rPr>
+          <w:rFonts w:asciiTheme="majorHAnsi" w:hAnsiTheme="majorHAnsi" w:cstheme="majorHAnsi"/>
+          <w:color w:val="000000" w:themeColor="text1"/>
+          <w:sz w:val="24"/>
+          <w:szCs w:val="24"/>
+        </w:rPr>
+      </w:pPr>
+    </w:p>
+    <w:p>
+      <w:pPr>
+        <w:pStyle w:val="Paragrafoelenco"/>
+        <w:numPr>
+          <w:ilvl w:val="0"/>
+          <w:numId w:val="33"/>
+        </w:numPr>
+        <w:ind w:left="0" w:right="-852"/>
+        <w:rPr>
+          <w:rFonts w:ascii="Century Gothic" w:hAnsi="Century Gothic"/>
+          <w:b/>
+          <w:bCs/>
+          <w:sz w:val="8"/>
+          <w:szCs w:val="8"/>
+        </w:rPr>
+      </w:pPr>
+      <w:r>
+        <w:rPr>
+          <w:rFonts w:ascii="Century Gothic" w:hAnsi="Century Gothic"/>
+          <w:sz w:val="24"/>
+          <w:szCs w:val="24"/>
+        </w:rPr>
+        <w:t xml:space="preserve">Query </w:t>
+      </w:r>
+      <w:r>
+        <w:rPr>
+          <w:rFonts w:ascii="Century Gothic" w:hAnsi="Century Gothic"/>
+          <w:b/>
+          <w:bCs/>
+          <w:sz w:val="24"/>
+          <w:szCs w:val="24"/>
+        </w:rPr>
+        <w:t>registrazioneAzienda(AccountAzienda_Bean azienda)</w:t>
+      </w:r>
+    </w:p>
+    <w:p>
+      <w:pPr>
+        <w:pStyle w:val="Paragrafoelenco"/>
+        <w:numPr>
+          <w:ilvl w:val="0"/>
+          <w:numId w:val="32"/>
+        </w:numPr>
+        <w:spacing w:after="0"/>
+        <w:ind w:left="714" w:right="-710" w:hanging="357"/>
+        <w:rPr>
+          <w:rFonts w:asciiTheme="majorHAnsi" w:hAnsiTheme="majorHAnsi" w:cstheme="majorHAnsi"/>
+          <w:color w:val="000000" w:themeColor="text1"/>
+          <w:sz w:val="24"/>
+          <w:szCs w:val="24"/>
+        </w:rPr>
+      </w:pPr>
+      <w:r>
+        <w:rPr>
+          <w:rFonts w:asciiTheme="majorHAnsi" w:hAnsiTheme="majorHAnsi" w:cstheme="majorHAnsi"/>
+          <w:color w:val="4472C4" w:themeColor="accent1"/>
+          <w:sz w:val="24"/>
+          <w:szCs w:val="24"/>
+        </w:rPr>
+        <w:t xml:space="preserve">update </w:t>
+      </w:r>
+      <w:r>
+        <w:rPr>
+          <w:rFonts w:asciiTheme="majorHAnsi" w:hAnsiTheme="majorHAnsi" w:cstheme="majorHAnsi"/>
+          <w:color w:val="000000" w:themeColor="text1"/>
+          <w:sz w:val="24"/>
+          <w:szCs w:val="24"/>
+        </w:rPr>
+        <w:t xml:space="preserve">Ordine </w:t>
+      </w:r>
+      <w:r>
+        <w:rPr>
+          <w:rFonts w:asciiTheme="majorHAnsi" w:hAnsiTheme="majorHAnsi" w:cstheme="majorHAnsi"/>
+          <w:color w:val="4472C4" w:themeColor="accent1"/>
+          <w:sz w:val="24"/>
+          <w:szCs w:val="24"/>
+        </w:rPr>
+        <w:t xml:space="preserve">set </w:t>
+      </w:r>
+      <w:r>
+        <w:rPr>
+          <w:rFonts w:asciiTheme="majorHAnsi" w:hAnsiTheme="majorHAnsi" w:cstheme="majorHAnsi"/>
+          <w:color w:val="000000" w:themeColor="text1"/>
+          <w:sz w:val="24"/>
+          <w:szCs w:val="24"/>
+        </w:rPr>
+        <w:t>Ordine.stato=?</w:t>
+      </w:r>
+    </w:p>
+    <w:p>
+      <w:pPr>
+        <w:spacing w:after="0"/>
+        <w:ind w:right="-710"/>
+        <w:rPr>
+          <w:rFonts w:asciiTheme="majorHAnsi" w:hAnsiTheme="majorHAnsi" w:cstheme="majorHAnsi"/>
+          <w:color w:val="000000" w:themeColor="text1"/>
+          <w:sz w:val="24"/>
+          <w:szCs w:val="24"/>
+        </w:rPr>
+      </w:pPr>
+    </w:p>
+    <w:p>
+      <w:pPr>
+        <w:pStyle w:val="Paragrafoelenco"/>
+        <w:numPr>
+          <w:ilvl w:val="0"/>
+          <w:numId w:val="33"/>
+        </w:numPr>
+        <w:ind w:left="0" w:right="-852"/>
+        <w:rPr>
+          <w:rFonts w:ascii="Century Gothic" w:hAnsi="Century Gothic"/>
+          <w:b/>
+          <w:bCs/>
+          <w:sz w:val="8"/>
+          <w:szCs w:val="8"/>
+        </w:rPr>
+      </w:pPr>
+      <w:r>
+        <w:rPr>
+          <w:rFonts w:ascii="Century Gothic" w:hAnsi="Century Gothic"/>
+          <w:sz w:val="24"/>
+          <w:szCs w:val="24"/>
+        </w:rPr>
+        <w:t xml:space="preserve">Query </w:t>
+      </w:r>
+      <w:r>
+        <w:rPr>
+          <w:rFonts w:ascii="Century Gothic" w:hAnsi="Century Gothic"/>
+          <w:b/>
+          <w:bCs/>
+          <w:sz w:val="24"/>
+          <w:szCs w:val="24"/>
+        </w:rPr>
+        <w:t>registrazioneFattorino(AccountFattorino_Bean fattorino)</w:t>
+      </w:r>
+    </w:p>
+    <w:p>
+      <w:pPr>
+        <w:pStyle w:val="Paragrafoelenco"/>
+        <w:numPr>
+          <w:ilvl w:val="0"/>
+          <w:numId w:val="32"/>
+        </w:numPr>
+        <w:spacing w:after="0"/>
+        <w:ind w:left="714" w:right="-710" w:hanging="357"/>
+        <w:rPr>
+          <w:rFonts w:asciiTheme="majorHAnsi" w:hAnsiTheme="majorHAnsi" w:cstheme="majorHAnsi"/>
+          <w:color w:val="000000" w:themeColor="text1"/>
+          <w:sz w:val="24"/>
+          <w:szCs w:val="24"/>
+        </w:rPr>
+      </w:pPr>
+      <w:r>
+        <w:rPr>
+          <w:rFonts w:asciiTheme="majorHAnsi" w:hAnsiTheme="majorHAnsi" w:cstheme="majorHAnsi"/>
+          <w:color w:val="4472C4" w:themeColor="accent1"/>
+          <w:sz w:val="24"/>
+          <w:szCs w:val="24"/>
+        </w:rPr>
+        <w:t xml:space="preserve">update </w:t>
+      </w:r>
+      <w:r>
+        <w:rPr>
+          <w:rFonts w:asciiTheme="majorHAnsi" w:hAnsiTheme="majorHAnsi" w:cstheme="majorHAnsi"/>
+          <w:color w:val="000000" w:themeColor="text1"/>
+          <w:sz w:val="24"/>
+          <w:szCs w:val="24"/>
+        </w:rPr>
+        <w:t xml:space="preserve">Ordine </w:t>
+      </w:r>
+      <w:r>
+        <w:rPr>
+          <w:rFonts w:asciiTheme="majorHAnsi" w:hAnsiTheme="majorHAnsi" w:cstheme="majorHAnsi"/>
+          <w:color w:val="4472C4" w:themeColor="accent1"/>
+          <w:sz w:val="24"/>
+          <w:szCs w:val="24"/>
+        </w:rPr>
+        <w:t xml:space="preserve">set </w:t>
+      </w:r>
+      <w:r>
+        <w:rPr>
+          <w:rFonts w:asciiTheme="majorHAnsi" w:hAnsiTheme="majorHAnsi" w:cstheme="majorHAnsi"/>
+          <w:color w:val="000000" w:themeColor="text1"/>
+          <w:sz w:val="24"/>
+          <w:szCs w:val="24"/>
+        </w:rPr>
+        <w:t>Ordine.stato=?</w:t>
+      </w:r>
+    </w:p>
+    <w:p>
+      <w:pPr>
+        <w:spacing w:after="0"/>
+        <w:ind w:right="-710"/>
+        <w:rPr>
+          <w:rFonts w:asciiTheme="majorHAnsi" w:hAnsiTheme="majorHAnsi" w:cstheme="majorHAnsi"/>
+          <w:color w:val="000000" w:themeColor="text1"/>
+          <w:sz w:val="24"/>
+          <w:szCs w:val="24"/>
+        </w:rPr>
+      </w:pPr>
+    </w:p>
+    <w:p>
+      <w:pPr>
+        <w:pStyle w:val="Paragrafoelenco"/>
+        <w:numPr>
+          <w:ilvl w:val="0"/>
+          <w:numId w:val="33"/>
+        </w:numPr>
+        <w:ind w:left="0" w:right="-852"/>
+        <w:rPr>
+          <w:rFonts w:ascii="Century Gothic" w:hAnsi="Century Gothic"/>
+          <w:b/>
+          <w:bCs/>
+          <w:sz w:val="8"/>
+          <w:szCs w:val="8"/>
+        </w:rPr>
+      </w:pPr>
+      <w:r>
+        <w:rPr>
+          <w:rFonts w:ascii="Century Gothic" w:hAnsi="Century Gothic"/>
+          <w:sz w:val="24"/>
+          <w:szCs w:val="24"/>
+        </w:rPr>
+        <w:t xml:space="preserve">Query </w:t>
+      </w:r>
+      <w:r>
+        <w:rPr>
+          <w:rFonts w:ascii="Century Gothic" w:hAnsi="Century Gothic"/>
+          <w:b/>
+          <w:bCs/>
+          <w:sz w:val="24"/>
+          <w:szCs w:val="24"/>
+        </w:rPr>
+        <w:t>controllaBan(String email)</w:t>
+      </w:r>
+    </w:p>
+    <w:p>
+      <w:pPr>
+        <w:pStyle w:val="Paragrafoelenco"/>
+        <w:numPr>
+          <w:ilvl w:val="0"/>
+          <w:numId w:val="32"/>
+        </w:numPr>
+        <w:spacing w:after="0"/>
+        <w:ind w:left="714" w:right="-710" w:hanging="357"/>
+        <w:rPr>
+          <w:rFonts w:asciiTheme="majorHAnsi" w:hAnsiTheme="majorHAnsi" w:cstheme="majorHAnsi"/>
+          <w:color w:val="000000" w:themeColor="text1"/>
+          <w:sz w:val="24"/>
+          <w:szCs w:val="24"/>
+        </w:rPr>
+      </w:pPr>
+      <w:r>
+        <w:rPr>
+          <w:rFonts w:asciiTheme="majorHAnsi" w:hAnsiTheme="majorHAnsi" w:cstheme="majorHAnsi"/>
+          <w:color w:val="4472C4" w:themeColor="accent1"/>
+          <w:sz w:val="24"/>
+          <w:szCs w:val="24"/>
+        </w:rPr>
+        <w:t xml:space="preserve">update </w:t>
+      </w:r>
+      <w:r>
+        <w:rPr>
+          <w:rFonts w:asciiTheme="majorHAnsi" w:hAnsiTheme="majorHAnsi" w:cstheme="majorHAnsi"/>
+          <w:color w:val="000000" w:themeColor="text1"/>
+          <w:sz w:val="24"/>
+          <w:szCs w:val="24"/>
+        </w:rPr>
+        <w:t xml:space="preserve">Ordine </w:t>
+      </w:r>
+      <w:r>
+        <w:rPr>
+          <w:rFonts w:asciiTheme="majorHAnsi" w:hAnsiTheme="majorHAnsi" w:cstheme="majorHAnsi"/>
+          <w:color w:val="4472C4" w:themeColor="accent1"/>
+          <w:sz w:val="24"/>
+          <w:szCs w:val="24"/>
+        </w:rPr>
+        <w:t xml:space="preserve">set </w:t>
+      </w:r>
+      <w:r>
+        <w:rPr>
+          <w:rFonts w:asciiTheme="majorHAnsi" w:hAnsiTheme="majorHAnsi" w:cstheme="majorHAnsi"/>
+          <w:color w:val="000000" w:themeColor="text1"/>
+          <w:sz w:val="24"/>
+          <w:szCs w:val="24"/>
+        </w:rPr>
+        <w:t>Ordine.stato=?</w:t>
+      </w:r>
+    </w:p>
+    <w:p>
+      <w:pPr>
+        <w:spacing w:after="0"/>
+        <w:ind w:right="-710"/>
+        <w:rPr>
+          <w:rFonts w:asciiTheme="majorHAnsi" w:hAnsiTheme="majorHAnsi" w:cstheme="majorHAnsi"/>
+          <w:color w:val="000000" w:themeColor="text1"/>
+          <w:sz w:val="24"/>
+          <w:szCs w:val="24"/>
+        </w:rPr>
+      </w:pPr>
+    </w:p>
+    <w:p>
+      <w:pPr>
+        <w:pStyle w:val="Paragrafoelenco"/>
+        <w:numPr>
+          <w:ilvl w:val="0"/>
+          <w:numId w:val="33"/>
+        </w:numPr>
+        <w:ind w:left="0" w:right="-852"/>
+        <w:rPr>
+          <w:rFonts w:ascii="Century Gothic" w:hAnsi="Century Gothic"/>
+          <w:b/>
+          <w:bCs/>
+          <w:sz w:val="8"/>
+          <w:szCs w:val="8"/>
+        </w:rPr>
+      </w:pPr>
+      <w:r>
+        <w:rPr>
+          <w:rFonts w:ascii="Century Gothic" w:hAnsi="Century Gothic"/>
+          <w:sz w:val="24"/>
+          <w:szCs w:val="24"/>
+        </w:rPr>
+        <w:t xml:space="preserve">Query </w:t>
+      </w:r>
+      <w:r>
+        <w:rPr>
+          <w:rFonts w:ascii="Century Gothic" w:hAnsi="Century Gothic"/>
+          <w:b/>
+          <w:bCs/>
+          <w:sz w:val="24"/>
+          <w:szCs w:val="24"/>
+        </w:rPr>
+        <w:t>controllaEsistenzaAccount(String user, String password)</w:t>
+      </w:r>
+    </w:p>
+    <w:p>
+      <w:pPr>
+        <w:pStyle w:val="Paragrafoelenco"/>
+        <w:numPr>
+          <w:ilvl w:val="0"/>
+          <w:numId w:val="32"/>
+        </w:numPr>
+        <w:spacing w:after="0"/>
+        <w:ind w:left="714" w:right="-710" w:hanging="357"/>
+        <w:rPr>
+          <w:rFonts w:asciiTheme="majorHAnsi" w:hAnsiTheme="majorHAnsi" w:cstheme="majorHAnsi"/>
+          <w:color w:val="000000" w:themeColor="text1"/>
+          <w:sz w:val="24"/>
+          <w:szCs w:val="24"/>
+        </w:rPr>
+      </w:pPr>
+      <w:r>
+        <w:rPr>
+          <w:rFonts w:asciiTheme="majorHAnsi" w:hAnsiTheme="majorHAnsi" w:cstheme="majorHAnsi"/>
+          <w:color w:val="4472C4" w:themeColor="accent1"/>
+          <w:sz w:val="24"/>
+          <w:szCs w:val="24"/>
+        </w:rPr>
+        <w:t xml:space="preserve">update </w:t>
+      </w:r>
+      <w:r>
+        <w:rPr>
+          <w:rFonts w:asciiTheme="majorHAnsi" w:hAnsiTheme="majorHAnsi" w:cstheme="majorHAnsi"/>
+          <w:color w:val="000000" w:themeColor="text1"/>
+          <w:sz w:val="24"/>
+          <w:szCs w:val="24"/>
+        </w:rPr>
+        <w:t xml:space="preserve">Ordine </w:t>
+      </w:r>
+      <w:r>
+        <w:rPr>
+          <w:rFonts w:asciiTheme="majorHAnsi" w:hAnsiTheme="majorHAnsi" w:cstheme="majorHAnsi"/>
+          <w:color w:val="4472C4" w:themeColor="accent1"/>
+          <w:sz w:val="24"/>
+          <w:szCs w:val="24"/>
+        </w:rPr>
+        <w:t xml:space="preserve">set </w:t>
+      </w:r>
+      <w:r>
+        <w:rPr>
+          <w:rFonts w:asciiTheme="majorHAnsi" w:hAnsiTheme="majorHAnsi" w:cstheme="majorHAnsi"/>
+          <w:color w:val="000000" w:themeColor="text1"/>
+          <w:sz w:val="24"/>
+          <w:szCs w:val="24"/>
+        </w:rPr>
+        <w:t>Ordine.stato=?</w:t>
+      </w:r>
+    </w:p>
+    <w:p>
+      <w:pPr>
+        <w:spacing w:after="0"/>
+        <w:ind w:right="-710"/>
+        <w:rPr>
+          <w:rFonts w:asciiTheme="majorHAnsi" w:hAnsiTheme="majorHAnsi" w:cstheme="majorHAnsi"/>
+          <w:color w:val="000000" w:themeColor="text1"/>
+          <w:sz w:val="24"/>
+          <w:szCs w:val="24"/>
+        </w:rPr>
+      </w:pPr>
+    </w:p>
+    <w:p>
+      <w:pPr>
+        <w:pStyle w:val="Paragrafoelenco"/>
+        <w:numPr>
+          <w:ilvl w:val="0"/>
+          <w:numId w:val="33"/>
+        </w:numPr>
+        <w:ind w:left="0" w:right="-852"/>
+        <w:rPr>
+          <w:rFonts w:ascii="Century Gothic" w:hAnsi="Century Gothic"/>
+          <w:b/>
+          <w:bCs/>
+          <w:sz w:val="8"/>
+          <w:szCs w:val="8"/>
+        </w:rPr>
+      </w:pPr>
+      <w:r>
+        <w:rPr>
+          <w:rFonts w:ascii="Century Gothic" w:hAnsi="Century Gothic"/>
+          <w:sz w:val="24"/>
+          <w:szCs w:val="24"/>
+        </w:rPr>
+        <w:t xml:space="preserve">Query </w:t>
+      </w:r>
+      <w:r>
+        <w:rPr>
+          <w:rFonts w:ascii="Century Gothic" w:hAnsi="Century Gothic"/>
+          <w:b/>
+          <w:bCs/>
+          <w:sz w:val="24"/>
+          <w:szCs w:val="24"/>
+        </w:rPr>
+        <w:t>dammiUtente(String email)</w:t>
+      </w:r>
+    </w:p>
+    <w:p>
+      <w:pPr>
+        <w:pStyle w:val="Paragrafoelenco"/>
+        <w:numPr>
+          <w:ilvl w:val="0"/>
+          <w:numId w:val="32"/>
+        </w:numPr>
+        <w:spacing w:after="0"/>
+        <w:ind w:left="714" w:right="-710" w:hanging="357"/>
+        <w:rPr>
+          <w:rFonts w:asciiTheme="majorHAnsi" w:hAnsiTheme="majorHAnsi" w:cstheme="majorHAnsi"/>
+          <w:color w:val="000000" w:themeColor="text1"/>
+          <w:sz w:val="24"/>
+          <w:szCs w:val="24"/>
+        </w:rPr>
+      </w:pPr>
+      <w:r>
+        <w:rPr>
+          <w:rFonts w:asciiTheme="majorHAnsi" w:hAnsiTheme="majorHAnsi" w:cstheme="majorHAnsi"/>
+          <w:color w:val="4472C4" w:themeColor="accent1"/>
+          <w:sz w:val="24"/>
+          <w:szCs w:val="24"/>
+        </w:rPr>
+        <w:t xml:space="preserve">update </w:t>
+      </w:r>
+      <w:r>
+        <w:rPr>
+          <w:rFonts w:asciiTheme="majorHAnsi" w:hAnsiTheme="majorHAnsi" w:cstheme="majorHAnsi"/>
+          <w:color w:val="000000" w:themeColor="text1"/>
+          <w:sz w:val="24"/>
+          <w:szCs w:val="24"/>
+        </w:rPr>
+        <w:t xml:space="preserve">Ordine </w:t>
+      </w:r>
+      <w:r>
+        <w:rPr>
+          <w:rFonts w:asciiTheme="majorHAnsi" w:hAnsiTheme="majorHAnsi" w:cstheme="majorHAnsi"/>
+          <w:color w:val="4472C4" w:themeColor="accent1"/>
+          <w:sz w:val="24"/>
+          <w:szCs w:val="24"/>
+        </w:rPr>
+        <w:t xml:space="preserve">set </w:t>
+      </w:r>
+      <w:r>
+        <w:rPr>
+          <w:rFonts w:asciiTheme="majorHAnsi" w:hAnsiTheme="majorHAnsi" w:cstheme="majorHAnsi"/>
+          <w:color w:val="000000" w:themeColor="text1"/>
+          <w:sz w:val="24"/>
+          <w:szCs w:val="24"/>
+        </w:rPr>
+        <w:t>Ordine.stato=?</w:t>
+      </w:r>
+    </w:p>
+    <w:p>
+      <w:pPr>
+        <w:spacing w:after="0"/>
+        <w:ind w:right="-710"/>
+        <w:rPr>
+          <w:rFonts w:asciiTheme="majorHAnsi" w:hAnsiTheme="majorHAnsi" w:cstheme="majorHAnsi"/>
+          <w:color w:val="000000" w:themeColor="text1"/>
+          <w:sz w:val="24"/>
+          <w:szCs w:val="24"/>
+        </w:rPr>
+      </w:pPr>
+    </w:p>
+    <w:p>
+      <w:pPr>
+        <w:pStyle w:val="Paragrafoelenco"/>
+        <w:numPr>
+          <w:ilvl w:val="0"/>
+          <w:numId w:val="33"/>
+        </w:numPr>
+        <w:ind w:left="0" w:right="-852"/>
+        <w:rPr>
+          <w:rFonts w:ascii="Century Gothic" w:hAnsi="Century Gothic"/>
+          <w:b/>
+          <w:bCs/>
+          <w:sz w:val="8"/>
+          <w:szCs w:val="8"/>
+        </w:rPr>
+      </w:pPr>
+      <w:r>
+        <w:rPr>
+          <w:rFonts w:ascii="Century Gothic" w:hAnsi="Century Gothic"/>
+          <w:sz w:val="24"/>
+          <w:szCs w:val="24"/>
+        </w:rPr>
+        <w:t xml:space="preserve">Query </w:t>
+      </w:r>
+      <w:r>
+        <w:rPr>
+          <w:rFonts w:ascii="Century Gothic" w:hAnsi="Century Gothic"/>
+          <w:b/>
+          <w:bCs/>
+          <w:sz w:val="24"/>
+          <w:szCs w:val="24"/>
+        </w:rPr>
+        <w:t>aggiornaCliente(AccountCliente_Bean cliente)</w:t>
+      </w:r>
+    </w:p>
+    <w:p>
+      <w:pPr>
+        <w:pStyle w:val="Paragrafoelenco"/>
+        <w:numPr>
+          <w:ilvl w:val="0"/>
+          <w:numId w:val="32"/>
+        </w:numPr>
+        <w:spacing w:after="0"/>
+        <w:ind w:left="714" w:right="-710" w:hanging="357"/>
+        <w:rPr>
+          <w:rFonts w:asciiTheme="majorHAnsi" w:hAnsiTheme="majorHAnsi" w:cstheme="majorHAnsi"/>
+          <w:color w:val="000000" w:themeColor="text1"/>
+          <w:sz w:val="24"/>
+          <w:szCs w:val="24"/>
+        </w:rPr>
+      </w:pPr>
+      <w:r>
+        <w:rPr>
+          <w:rFonts w:asciiTheme="majorHAnsi" w:hAnsiTheme="majorHAnsi" w:cstheme="majorHAnsi"/>
+          <w:color w:val="4472C4" w:themeColor="accent1"/>
+          <w:sz w:val="24"/>
+          <w:szCs w:val="24"/>
+        </w:rPr>
+        <w:t xml:space="preserve">update </w:t>
+      </w:r>
+      <w:r>
+        <w:rPr>
+          <w:rFonts w:asciiTheme="majorHAnsi" w:hAnsiTheme="majorHAnsi" w:cstheme="majorHAnsi"/>
+          <w:color w:val="000000" w:themeColor="text1"/>
+          <w:sz w:val="24"/>
+          <w:szCs w:val="24"/>
+        </w:rPr>
+        <w:t xml:space="preserve">Ordine </w:t>
+      </w:r>
+      <w:r>
+        <w:rPr>
+          <w:rFonts w:asciiTheme="majorHAnsi" w:hAnsiTheme="majorHAnsi" w:cstheme="majorHAnsi"/>
+          <w:color w:val="4472C4" w:themeColor="accent1"/>
+          <w:sz w:val="24"/>
+          <w:szCs w:val="24"/>
+        </w:rPr>
+        <w:t xml:space="preserve">set </w:t>
+      </w:r>
+      <w:r>
+        <w:rPr>
+          <w:rFonts w:asciiTheme="majorHAnsi" w:hAnsiTheme="majorHAnsi" w:cstheme="majorHAnsi"/>
+          <w:color w:val="000000" w:themeColor="text1"/>
+          <w:sz w:val="24"/>
+          <w:szCs w:val="24"/>
+        </w:rPr>
+        <w:t>Ordine.stato=?</w:t>
+      </w:r>
+    </w:p>
+    <w:p>
+      <w:pPr>
+        <w:spacing w:after="0"/>
+        <w:ind w:right="-710"/>
+        <w:rPr>
+          <w:rFonts w:asciiTheme="majorHAnsi" w:hAnsiTheme="majorHAnsi" w:cstheme="majorHAnsi"/>
+          <w:color w:val="000000" w:themeColor="text1"/>
+          <w:sz w:val="24"/>
+          <w:szCs w:val="24"/>
+        </w:rPr>
+      </w:pPr>
+    </w:p>
+    <w:p>
+      <w:pPr>
+        <w:pStyle w:val="Paragrafoelenco"/>
+        <w:numPr>
+          <w:ilvl w:val="0"/>
+          <w:numId w:val="33"/>
+        </w:numPr>
+        <w:ind w:left="0" w:right="-852"/>
+        <w:rPr>
+          <w:rFonts w:ascii="Century Gothic" w:hAnsi="Century Gothic"/>
+          <w:b/>
+          <w:bCs/>
+          <w:sz w:val="8"/>
+          <w:szCs w:val="8"/>
+        </w:rPr>
+      </w:pPr>
+      <w:r>
+        <w:rPr>
+          <w:rFonts w:ascii="Century Gothic" w:hAnsi="Century Gothic"/>
+          <w:sz w:val="24"/>
+          <w:szCs w:val="24"/>
+        </w:rPr>
+        <w:t xml:space="preserve">Query </w:t>
+      </w:r>
+      <w:r>
+        <w:rPr>
+          <w:rFonts w:ascii="Century Gothic" w:hAnsi="Century Gothic"/>
+          <w:b/>
+          <w:bCs/>
+          <w:sz w:val="24"/>
+          <w:szCs w:val="24"/>
+        </w:rPr>
+        <w:t>aggiornaAzienda(AccountAzienda_Bean azienda)</w:t>
+      </w:r>
+    </w:p>
+    <w:p>
+      <w:pPr>
+        <w:pStyle w:val="Paragrafoelenco"/>
+        <w:numPr>
+          <w:ilvl w:val="0"/>
+          <w:numId w:val="32"/>
+        </w:numPr>
+        <w:spacing w:after="0"/>
+        <w:ind w:left="714" w:right="-710" w:hanging="357"/>
+        <w:rPr>
+          <w:rFonts w:asciiTheme="majorHAnsi" w:hAnsiTheme="majorHAnsi" w:cstheme="majorHAnsi"/>
+          <w:color w:val="000000" w:themeColor="text1"/>
+          <w:sz w:val="24"/>
+          <w:szCs w:val="24"/>
+        </w:rPr>
+      </w:pPr>
+      <w:r>
+        <w:rPr>
+          <w:rFonts w:asciiTheme="majorHAnsi" w:hAnsiTheme="majorHAnsi" w:cstheme="majorHAnsi"/>
+          <w:color w:val="4472C4" w:themeColor="accent1"/>
+          <w:sz w:val="24"/>
+          <w:szCs w:val="24"/>
+        </w:rPr>
+        <w:t xml:space="preserve">update </w:t>
+      </w:r>
+      <w:r>
+        <w:rPr>
+          <w:rFonts w:asciiTheme="majorHAnsi" w:hAnsiTheme="majorHAnsi" w:cstheme="majorHAnsi"/>
+          <w:color w:val="000000" w:themeColor="text1"/>
+          <w:sz w:val="24"/>
+          <w:szCs w:val="24"/>
+        </w:rPr>
+        <w:t xml:space="preserve">Ordine </w:t>
+      </w:r>
+      <w:r>
+        <w:rPr>
+          <w:rFonts w:asciiTheme="majorHAnsi" w:hAnsiTheme="majorHAnsi" w:cstheme="majorHAnsi"/>
+          <w:color w:val="4472C4" w:themeColor="accent1"/>
+          <w:sz w:val="24"/>
+          <w:szCs w:val="24"/>
+        </w:rPr>
+        <w:t xml:space="preserve">set </w:t>
+      </w:r>
+      <w:r>
+        <w:rPr>
+          <w:rFonts w:asciiTheme="majorHAnsi" w:hAnsiTheme="majorHAnsi" w:cstheme="majorHAnsi"/>
+          <w:color w:val="000000" w:themeColor="text1"/>
+          <w:sz w:val="24"/>
+          <w:szCs w:val="24"/>
+        </w:rPr>
+        <w:t>Ordine.stato=?</w:t>
+      </w:r>
+    </w:p>
+    <w:p>
+      <w:pPr>
+        <w:spacing w:after="0"/>
+        <w:ind w:right="-710"/>
+        <w:rPr>
+          <w:rFonts w:asciiTheme="majorHAnsi" w:hAnsiTheme="majorHAnsi" w:cstheme="majorHAnsi"/>
+          <w:color w:val="000000" w:themeColor="text1"/>
+          <w:sz w:val="24"/>
+          <w:szCs w:val="24"/>
+        </w:rPr>
+      </w:pPr>
+    </w:p>
+    <w:p>
+      <w:pPr>
+        <w:pStyle w:val="Paragrafoelenco"/>
+        <w:numPr>
+          <w:ilvl w:val="0"/>
+          <w:numId w:val="33"/>
+        </w:numPr>
+        <w:ind w:left="0" w:right="-852"/>
+        <w:rPr>
+          <w:rFonts w:ascii="Century Gothic" w:hAnsi="Century Gothic"/>
+          <w:b/>
+          <w:bCs/>
+          <w:sz w:val="8"/>
+          <w:szCs w:val="8"/>
+        </w:rPr>
+      </w:pPr>
+      <w:r>
+        <w:rPr>
+          <w:rFonts w:ascii="Century Gothic" w:hAnsi="Century Gothic"/>
+          <w:sz w:val="24"/>
+          <w:szCs w:val="24"/>
+        </w:rPr>
+        <w:t xml:space="preserve">Query </w:t>
+      </w:r>
+      <w:r>
+        <w:rPr>
+          <w:rFonts w:ascii="Century Gothic" w:hAnsi="Century Gothic"/>
+          <w:b/>
+          <w:bCs/>
+          <w:sz w:val="24"/>
+          <w:szCs w:val="24"/>
+        </w:rPr>
+        <w:t>aggiornaFattorino(AccountFattorino_Bean fattorino)</w:t>
+      </w:r>
+    </w:p>
+    <w:p>
+      <w:pPr>
+        <w:pStyle w:val="Paragrafoelenco"/>
+        <w:numPr>
+          <w:ilvl w:val="0"/>
+          <w:numId w:val="32"/>
+        </w:numPr>
+        <w:spacing w:after="0"/>
+        <w:ind w:left="714" w:right="-710" w:hanging="357"/>
+        <w:rPr>
+          <w:rFonts w:asciiTheme="majorHAnsi" w:hAnsiTheme="majorHAnsi" w:cstheme="majorHAnsi"/>
+          <w:color w:val="000000" w:themeColor="text1"/>
+          <w:sz w:val="24"/>
+          <w:szCs w:val="24"/>
+        </w:rPr>
+      </w:pPr>
+      <w:r>
+        <w:rPr>
+          <w:rFonts w:asciiTheme="majorHAnsi" w:hAnsiTheme="majorHAnsi" w:cstheme="majorHAnsi"/>
+          <w:color w:val="000000" w:themeColor="text1"/>
+          <w:sz w:val="24"/>
+          <w:szCs w:val="24"/>
+        </w:rPr>
+        <w:t>insert into giornilavorativi (email,giorno) values (?,?)</w:t>
+      </w:r>
+      <w:bookmarkStart w:id="2" w:name="_GoBack"/>
+      <w:bookmarkEnd w:id="2"/>
+    </w:p>
+    <w:p>
+      <w:pPr>
+        <w:spacing w:after="0"/>
+        <w:ind w:right="-710"/>
+        <w:rPr>
+          <w:rFonts w:asciiTheme="majorHAnsi" w:hAnsiTheme="majorHAnsi" w:cstheme="majorHAnsi"/>
+          <w:color w:val="000000" w:themeColor="text1"/>
+          <w:sz w:val="24"/>
+          <w:szCs w:val="24"/>
+        </w:rPr>
+      </w:pPr>
+    </w:p>
+    <w:p>
+      <w:pPr>
+        <w:pStyle w:val="Paragrafoelenco"/>
+        <w:numPr>
+          <w:ilvl w:val="0"/>
+          <w:numId w:val="33"/>
+        </w:numPr>
+        <w:ind w:left="0" w:right="-852"/>
+        <w:rPr>
+          <w:rFonts w:ascii="Century Gothic" w:hAnsi="Century Gothic"/>
+          <w:b/>
+          <w:bCs/>
+          <w:sz w:val="8"/>
+          <w:szCs w:val="8"/>
+        </w:rPr>
+      </w:pPr>
+      <w:r>
+        <w:rPr>
+          <w:rFonts w:ascii="Century Gothic" w:hAnsi="Century Gothic"/>
+          <w:sz w:val="24"/>
+          <w:szCs w:val="24"/>
+        </w:rPr>
+        <w:t xml:space="preserve">Query </w:t>
+      </w:r>
+      <w:r>
+        <w:rPr>
+          <w:rFonts w:ascii="Century Gothic" w:hAnsi="Century Gothic"/>
+          <w:b/>
+          <w:bCs/>
+          <w:sz w:val="24"/>
+          <w:szCs w:val="24"/>
+        </w:rPr>
+        <w:t>dammiAziendaConOrdine(Long codiceOrdine)</w:t>
+      </w:r>
+    </w:p>
+    <w:p>
+      <w:pPr>
+        <w:pStyle w:val="Paragrafoelenco"/>
+        <w:numPr>
+          <w:ilvl w:val="0"/>
+          <w:numId w:val="32"/>
+        </w:numPr>
+        <w:spacing w:after="0"/>
+        <w:ind w:left="714" w:right="-710" w:hanging="357"/>
+        <w:rPr>
+          <w:rFonts w:asciiTheme="majorHAnsi" w:hAnsiTheme="majorHAnsi" w:cstheme="majorHAnsi"/>
+          <w:color w:val="000000" w:themeColor="text1"/>
+          <w:sz w:val="24"/>
+          <w:szCs w:val="24"/>
+        </w:rPr>
+      </w:pPr>
+      <w:r>
+        <w:rPr>
+          <w:rFonts w:asciiTheme="majorHAnsi" w:hAnsiTheme="majorHAnsi" w:cstheme="majorHAnsi"/>
+          <w:color w:val="000000" w:themeColor="text1"/>
+          <w:sz w:val="24"/>
+          <w:szCs w:val="24"/>
+        </w:rPr>
+        <w:t>select email_azienda from ordine where ordine.codice= ?</w:t>
+      </w:r>
+    </w:p>
+    <w:p>
+      <w:pPr>
+        <w:pStyle w:val="Paragrafoelenco"/>
+        <w:numPr>
+          <w:ilvl w:val="0"/>
+          <w:numId w:val="32"/>
+        </w:numPr>
+        <w:spacing w:after="0"/>
+        <w:ind w:left="714" w:right="-710" w:hanging="357"/>
+        <w:rPr>
+          <w:rFonts w:asciiTheme="majorHAnsi" w:hAnsiTheme="majorHAnsi" w:cstheme="majorHAnsi"/>
+          <w:color w:val="000000" w:themeColor="text1"/>
+          <w:sz w:val="24"/>
+          <w:szCs w:val="24"/>
+        </w:rPr>
+      </w:pPr>
+      <w:r>
+        <w:rPr>
+          <w:rFonts w:asciiTheme="majorHAnsi" w:hAnsiTheme="majorHAnsi" w:cstheme="majorHAnsi"/>
+          <w:color w:val="000000" w:themeColor="text1"/>
+          <w:sz w:val="24"/>
+          <w:szCs w:val="24"/>
+        </w:rPr>
+        <w:t>select * from azienda where email = ?</w:t>
+      </w:r>
+    </w:p>
+    <w:p>
+      <w:pPr>
+        <w:pStyle w:val="Paragrafoelenco"/>
+        <w:numPr>
+          <w:ilvl w:val="0"/>
+          <w:numId w:val="32"/>
+        </w:numPr>
+        <w:spacing w:after="0"/>
+        <w:ind w:left="714" w:right="-710" w:hanging="357"/>
+        <w:rPr>
+          <w:rFonts w:asciiTheme="majorHAnsi" w:hAnsiTheme="majorHAnsi" w:cstheme="majorHAnsi"/>
+          <w:color w:val="000000" w:themeColor="text1"/>
+          <w:sz w:val="24"/>
+          <w:szCs w:val="24"/>
+        </w:rPr>
+      </w:pPr>
+      <w:r>
+        <w:rPr>
+          <w:rFonts w:asciiTheme="majorHAnsi" w:hAnsiTheme="majorHAnsi" w:cstheme="majorHAnsi"/>
+          <w:color w:val="000000" w:themeColor="text1"/>
+          <w:sz w:val="24"/>
+          <w:szCs w:val="24"/>
+        </w:rPr>
+        <w:t>select giorno from giornilavorativi where email = ?</w:t>
+      </w:r>
+    </w:p>
+    <w:p>
+      <w:pPr>
+        <w:pStyle w:val="Paragrafoelenco"/>
+        <w:numPr>
+          <w:ilvl w:val="0"/>
+          <w:numId w:val="32"/>
+        </w:numPr>
+        <w:spacing w:after="0"/>
+        <w:ind w:left="714" w:right="-710" w:hanging="357"/>
+        <w:rPr>
+          <w:rFonts w:asciiTheme="majorHAnsi" w:hAnsiTheme="majorHAnsi" w:cstheme="majorHAnsi"/>
+          <w:color w:val="000000" w:themeColor="text1"/>
+          <w:sz w:val="24"/>
+          <w:szCs w:val="24"/>
+        </w:rPr>
+      </w:pPr>
+      <w:r>
+        <w:rPr>
+          <w:rFonts w:asciiTheme="majorHAnsi" w:hAnsiTheme="majorHAnsi" w:cstheme="majorHAnsi"/>
+          <w:color w:val="000000" w:themeColor="text1"/>
+          <w:sz w:val="24"/>
+          <w:szCs w:val="24"/>
+        </w:rPr>
+        <w:t>select * from prodotto where email = ?</w:t>
+      </w:r>
+    </w:p>
+    <w:p>
+      <w:pPr>
+        <w:spacing w:after="0"/>
+        <w:ind w:right="-710"/>
+        <w:rPr>
+          <w:rFonts w:asciiTheme="majorHAnsi" w:hAnsiTheme="majorHAnsi" w:cstheme="majorHAnsi"/>
+          <w:color w:val="000000" w:themeColor="text1"/>
+          <w:sz w:val="24"/>
+          <w:szCs w:val="24"/>
+        </w:rPr>
+      </w:pPr>
+    </w:p>
+    <w:p>
+      <w:pPr>
+        <w:pStyle w:val="Paragrafoelenco"/>
+        <w:numPr>
+          <w:ilvl w:val="0"/>
+          <w:numId w:val="33"/>
+        </w:numPr>
+        <w:ind w:left="0" w:right="-852"/>
+        <w:rPr>
+          <w:rFonts w:ascii="Century Gothic" w:hAnsi="Century Gothic"/>
+          <w:b/>
+          <w:bCs/>
+          <w:sz w:val="8"/>
+          <w:szCs w:val="8"/>
+        </w:rPr>
+      </w:pPr>
+      <w:r>
+        <w:rPr>
+          <w:rFonts w:ascii="Century Gothic" w:hAnsi="Century Gothic"/>
+          <w:sz w:val="24"/>
+          <w:szCs w:val="24"/>
+        </w:rPr>
+        <w:t xml:space="preserve">Query </w:t>
+      </w:r>
+      <w:r>
+        <w:rPr>
+          <w:rFonts w:ascii="Century Gothic" w:hAnsi="Century Gothic"/>
+          <w:b/>
+          <w:bCs/>
+          <w:sz w:val="24"/>
+          <w:szCs w:val="24"/>
+        </w:rPr>
+        <w:t>dammiListaAziende(String citta)</w:t>
+      </w:r>
+    </w:p>
+    <w:p>
+      <w:pPr>
+        <w:pStyle w:val="Paragrafoelenco"/>
+        <w:numPr>
+          <w:ilvl w:val="0"/>
+          <w:numId w:val="32"/>
+        </w:numPr>
+        <w:spacing w:after="0"/>
+        <w:ind w:left="714" w:right="-710" w:hanging="357"/>
+        <w:rPr>
+          <w:rFonts w:asciiTheme="majorHAnsi" w:hAnsiTheme="majorHAnsi" w:cstheme="majorHAnsi"/>
+          <w:color w:val="000000" w:themeColor="text1"/>
+          <w:sz w:val="24"/>
+          <w:szCs w:val="24"/>
+        </w:rPr>
+      </w:pPr>
+      <w:r>
+        <w:rPr>
+          <w:rFonts w:asciiTheme="majorHAnsi" w:hAnsiTheme="majorHAnsi" w:cstheme="majorHAnsi"/>
+          <w:color w:val="000000" w:themeColor="text1"/>
+          <w:sz w:val="24"/>
+          <w:szCs w:val="24"/>
+        </w:rPr>
+        <w:t>select * from Azienda where Azienda.citta=?</w:t>
+      </w:r>
+    </w:p>
+    <w:p>
+      <w:pPr>
+        <w:pStyle w:val="Paragrafoelenco"/>
+        <w:numPr>
+          <w:ilvl w:val="0"/>
+          <w:numId w:val="32"/>
+        </w:numPr>
+        <w:spacing w:after="0"/>
+        <w:ind w:left="714" w:right="-710" w:hanging="357"/>
+        <w:rPr>
+          <w:rFonts w:asciiTheme="majorHAnsi" w:hAnsiTheme="majorHAnsi" w:cstheme="majorHAnsi"/>
+          <w:color w:val="000000" w:themeColor="text1"/>
+          <w:sz w:val="24"/>
+          <w:szCs w:val="24"/>
+        </w:rPr>
+      </w:pPr>
+      <w:r>
+        <w:rPr>
+          <w:rFonts w:asciiTheme="majorHAnsi" w:hAnsiTheme="majorHAnsi" w:cstheme="majorHAnsi"/>
+          <w:color w:val="000000" w:themeColor="text1"/>
+          <w:sz w:val="24"/>
+          <w:szCs w:val="24"/>
+        </w:rPr>
+        <w:t>select giorno from giornilavorativi where email = ?</w:t>
+      </w:r>
+    </w:p>
+    <w:p>
+      <w:pPr>
+        <w:pStyle w:val="Paragrafoelenco"/>
+        <w:numPr>
+          <w:ilvl w:val="0"/>
+          <w:numId w:val="32"/>
+        </w:numPr>
+        <w:spacing w:after="0"/>
+        <w:ind w:left="714" w:right="-710" w:hanging="357"/>
+        <w:rPr>
+          <w:rFonts w:asciiTheme="majorHAnsi" w:hAnsiTheme="majorHAnsi" w:cstheme="majorHAnsi"/>
+          <w:color w:val="000000" w:themeColor="text1"/>
+          <w:sz w:val="24"/>
+          <w:szCs w:val="24"/>
+        </w:rPr>
+      </w:pPr>
+      <w:r>
+        <w:rPr>
+          <w:rFonts w:asciiTheme="majorHAnsi" w:hAnsiTheme="majorHAnsi" w:cstheme="majorHAnsi"/>
+          <w:color w:val="000000" w:themeColor="text1"/>
+          <w:sz w:val="24"/>
+          <w:szCs w:val="24"/>
+        </w:rPr>
+        <w:t>select * from prodotto where email = ?</w:t>
+      </w:r>
+    </w:p>
+    <w:p>
+      <w:pPr>
+        <w:spacing w:after="0"/>
+        <w:ind w:right="-710"/>
+        <w:rPr>
+          <w:rFonts w:asciiTheme="majorHAnsi" w:hAnsiTheme="majorHAnsi" w:cstheme="majorHAnsi"/>
+          <w:color w:val="000000" w:themeColor="text1"/>
+          <w:sz w:val="24"/>
+          <w:szCs w:val="24"/>
+        </w:rPr>
+      </w:pPr>
+    </w:p>
+    <w:p>
+      <w:pPr>
+        <w:pStyle w:val="Paragrafoelenco"/>
+        <w:numPr>
+          <w:ilvl w:val="0"/>
+          <w:numId w:val="33"/>
+        </w:numPr>
+        <w:ind w:left="0" w:right="-852"/>
+        <w:rPr>
+          <w:rFonts w:ascii="Century Gothic" w:hAnsi="Century Gothic"/>
+          <w:b/>
+          <w:bCs/>
+          <w:sz w:val="8"/>
+          <w:szCs w:val="8"/>
+        </w:rPr>
+      </w:pPr>
+      <w:r>
+        <w:rPr>
+          <w:rFonts w:ascii="Century Gothic" w:hAnsi="Century Gothic"/>
+          <w:sz w:val="24"/>
+          <w:szCs w:val="24"/>
+        </w:rPr>
+        <w:t xml:space="preserve">Query </w:t>
+      </w:r>
+      <w:r>
+        <w:rPr>
+          <w:rFonts w:ascii="Century Gothic" w:hAnsi="Century Gothic"/>
+          <w:b/>
+          <w:bCs/>
+          <w:sz w:val="24"/>
+          <w:szCs w:val="24"/>
+        </w:rPr>
+        <w:t>banAzienda(AccountAzienda_Bean azienda)</w:t>
+      </w:r>
+    </w:p>
+    <w:p>
+      <w:pPr>
+        <w:pStyle w:val="Paragrafoelenco"/>
+        <w:numPr>
+          <w:ilvl w:val="0"/>
+          <w:numId w:val="32"/>
+        </w:numPr>
+        <w:spacing w:after="0"/>
+        <w:ind w:left="714" w:right="-710" w:hanging="357"/>
+        <w:rPr>
+          <w:rFonts w:asciiTheme="majorHAnsi" w:hAnsiTheme="majorHAnsi" w:cstheme="majorHAnsi"/>
+          <w:color w:val="000000" w:themeColor="text1"/>
+          <w:sz w:val="24"/>
+          <w:szCs w:val="24"/>
+        </w:rPr>
+      </w:pPr>
+      <w:r>
+        <w:rPr>
+          <w:rFonts w:asciiTheme="majorHAnsi" w:hAnsiTheme="majorHAnsi" w:cstheme="majorHAnsi"/>
+          <w:color w:val="000000" w:themeColor="text1"/>
+          <w:sz w:val="24"/>
+          <w:szCs w:val="24"/>
+        </w:rPr>
+        <w:lastRenderedPageBreak/>
+        <w:t>update utenteregistrato set is_banned=1 where email= ?</w:t>
+      </w:r>
+    </w:p>
+    <w:p>
+      <w:pPr>
+        <w:spacing w:after="0"/>
+        <w:ind w:right="-710"/>
+        <w:rPr>
+          <w:rFonts w:asciiTheme="majorHAnsi" w:hAnsiTheme="majorHAnsi" w:cstheme="majorHAnsi"/>
+          <w:color w:val="000000" w:themeColor="text1"/>
+          <w:sz w:val="24"/>
+          <w:szCs w:val="24"/>
+        </w:rPr>
+      </w:pPr>
+    </w:p>
+    <w:p>
+      <w:pPr>
+        <w:pStyle w:val="Paragrafoelenco"/>
+        <w:numPr>
+          <w:ilvl w:val="0"/>
+          <w:numId w:val="33"/>
+        </w:numPr>
+        <w:ind w:left="0" w:right="-852"/>
+        <w:rPr>
+          <w:rFonts w:ascii="Century Gothic" w:hAnsi="Century Gothic"/>
+          <w:b/>
+          <w:bCs/>
+          <w:sz w:val="8"/>
+          <w:szCs w:val="8"/>
+        </w:rPr>
+      </w:pPr>
+      <w:r>
+        <w:rPr>
+          <w:rFonts w:ascii="Century Gothic" w:hAnsi="Century Gothic"/>
+          <w:sz w:val="24"/>
+          <w:szCs w:val="24"/>
+        </w:rPr>
+        <w:t xml:space="preserve">Query </w:t>
+      </w:r>
+      <w:r>
+        <w:rPr>
+          <w:rFonts w:ascii="Century Gothic" w:hAnsi="Century Gothic"/>
+          <w:b/>
+          <w:bCs/>
+          <w:sz w:val="24"/>
+          <w:szCs w:val="24"/>
+        </w:rPr>
+        <w:t>aggiungiAlListino(AccountAzienda_Bean azienda, Prodotto_Bean prodotto)</w:t>
+      </w:r>
+    </w:p>
+    <w:p>
+      <w:pPr>
+        <w:pStyle w:val="Paragrafoelenco"/>
+        <w:numPr>
+          <w:ilvl w:val="0"/>
+          <w:numId w:val="32"/>
+        </w:numPr>
+        <w:spacing w:after="0"/>
+        <w:ind w:left="714" w:right="-710" w:hanging="357"/>
+        <w:rPr>
+          <w:rFonts w:asciiTheme="majorHAnsi" w:hAnsiTheme="majorHAnsi" w:cstheme="majorHAnsi"/>
+          <w:sz w:val="24"/>
+          <w:szCs w:val="24"/>
+        </w:rPr>
+      </w:pPr>
+      <w:r>
+        <w:rPr>
+          <w:rFonts w:asciiTheme="majorHAnsi" w:hAnsiTheme="majorHAnsi" w:cstheme="majorHAnsi"/>
+          <w:sz w:val="24"/>
+          <w:szCs w:val="24"/>
+        </w:rPr>
+        <w:t>insert into prodotto (nome,descrizione,prezzo,path_immagine,azienda,email) values(?,?,?,?,?,?)</w:t>
+      </w:r>
+    </w:p>
+    <w:p>
+      <w:pPr>
+        <w:spacing w:after="0"/>
+        <w:ind w:right="-710"/>
+        <w:rPr>
+          <w:rFonts w:asciiTheme="majorHAnsi" w:hAnsiTheme="majorHAnsi" w:cstheme="majorHAnsi"/>
+          <w:color w:val="000000" w:themeColor="text1"/>
+          <w:sz w:val="24"/>
+          <w:szCs w:val="24"/>
+        </w:rPr>
+      </w:pPr>
+    </w:p>
+    <w:p>
+      <w:pPr>
+        <w:pStyle w:val="Paragrafoelenco"/>
+        <w:numPr>
+          <w:ilvl w:val="0"/>
+          <w:numId w:val="33"/>
+        </w:numPr>
+        <w:ind w:left="0" w:right="-852"/>
+        <w:rPr>
+          <w:rFonts w:ascii="Century Gothic" w:hAnsi="Century Gothic"/>
+          <w:b/>
+          <w:bCs/>
+          <w:sz w:val="8"/>
+          <w:szCs w:val="8"/>
+        </w:rPr>
+      </w:pPr>
+      <w:r>
+        <w:rPr>
+          <w:rFonts w:ascii="Century Gothic" w:hAnsi="Century Gothic"/>
+          <w:sz w:val="24"/>
+          <w:szCs w:val="24"/>
+        </w:rPr>
+        <w:t xml:space="preserve">Query </w:t>
+      </w:r>
+      <w:r>
+        <w:rPr>
+          <w:rFonts w:ascii="Century Gothic" w:hAnsi="Century Gothic"/>
+          <w:b/>
+          <w:bCs/>
+          <w:sz w:val="24"/>
+          <w:szCs w:val="24"/>
+        </w:rPr>
+        <w:t>aggiornaProdotto(AccountAzienda_Bean azienda, Prodotto_Bean prodotto)</w:t>
+      </w:r>
+    </w:p>
+    <w:p>
+      <w:pPr>
+        <w:pStyle w:val="Paragrafoelenco"/>
+        <w:numPr>
+          <w:ilvl w:val="0"/>
+          <w:numId w:val="32"/>
+        </w:numPr>
+        <w:spacing w:after="0"/>
+        <w:ind w:left="714" w:right="-710" w:hanging="357"/>
+        <w:rPr>
+          <w:rFonts w:asciiTheme="majorHAnsi" w:hAnsiTheme="majorHAnsi" w:cstheme="majorHAnsi"/>
+          <w:color w:val="000000" w:themeColor="text1"/>
+          <w:sz w:val="24"/>
+          <w:szCs w:val="24"/>
+        </w:rPr>
+      </w:pPr>
+      <w:r>
+        <w:rPr>
+          <w:rFonts w:asciiTheme="majorHAnsi" w:hAnsiTheme="majorHAnsi" w:cstheme="majorHAnsi"/>
+          <w:color w:val="000000" w:themeColor="text1"/>
+          <w:sz w:val="24"/>
+          <w:szCs w:val="24"/>
+        </w:rPr>
+        <w:t>update Prodotto set Prodotto.nome=?, Prodotto.descrizione=?, Prodotto.prezzo=?, Prodotto.path_immagine=? where Prodotto.email=? and prodotto.codice=?</w:t>
+      </w:r>
+    </w:p>
+    <w:p>
+      <w:pPr>
+        <w:spacing w:after="0"/>
+        <w:ind w:left="357" w:right="-710"/>
+        <w:rPr>
+          <w:rFonts w:asciiTheme="majorHAnsi" w:hAnsiTheme="majorHAnsi" w:cstheme="majorHAnsi"/>
+          <w:color w:val="000000" w:themeColor="text1"/>
+          <w:sz w:val="24"/>
+          <w:szCs w:val="24"/>
+        </w:rPr>
+      </w:pPr>
+    </w:p>
+    <w:p>
+      <w:pPr>
+        <w:pStyle w:val="Paragrafoelenco"/>
+        <w:numPr>
+          <w:ilvl w:val="0"/>
+          <w:numId w:val="33"/>
+        </w:numPr>
+        <w:ind w:left="0" w:right="-852"/>
+        <w:rPr>
+          <w:rFonts w:ascii="Century Gothic" w:hAnsi="Century Gothic"/>
+          <w:b/>
+          <w:bCs/>
+          <w:sz w:val="8"/>
+          <w:szCs w:val="8"/>
+        </w:rPr>
+      </w:pPr>
+      <w:r>
+        <w:rPr>
+          <w:rFonts w:ascii="Century Gothic" w:hAnsi="Century Gothic"/>
+          <w:sz w:val="24"/>
+          <w:szCs w:val="24"/>
+        </w:rPr>
+        <w:t xml:space="preserve">Query </w:t>
+      </w:r>
+      <w:r>
+        <w:rPr>
+          <w:rFonts w:ascii="Century Gothic" w:hAnsi="Century Gothic"/>
+          <w:b/>
+          <w:bCs/>
+          <w:sz w:val="24"/>
+          <w:szCs w:val="24"/>
+        </w:rPr>
+        <w:t>rimuoviProdotto(AccountAzienda_Bean azienda, Prodotto_Bean prodotto)</w:t>
+      </w:r>
+    </w:p>
+    <w:p>
+      <w:pPr>
+        <w:pStyle w:val="Paragrafoelenco"/>
+        <w:numPr>
+          <w:ilvl w:val="0"/>
+          <w:numId w:val="32"/>
+        </w:numPr>
+        <w:spacing w:after="0"/>
+        <w:ind w:left="714" w:right="-710" w:hanging="357"/>
+        <w:rPr>
+          <w:rFonts w:asciiTheme="majorHAnsi" w:hAnsiTheme="majorHAnsi" w:cstheme="majorHAnsi"/>
+          <w:color w:val="000000" w:themeColor="text1"/>
+          <w:sz w:val="24"/>
+          <w:szCs w:val="24"/>
+        </w:rPr>
+      </w:pPr>
+      <w:r>
+        <w:rPr>
+          <w:rFonts w:asciiTheme="majorHAnsi" w:hAnsiTheme="majorHAnsi" w:cstheme="majorHAnsi"/>
+          <w:color w:val="000000" w:themeColor="text1"/>
+          <w:sz w:val="24"/>
+          <w:szCs w:val="24"/>
+        </w:rPr>
+        <w:t>delete from Prodotto where Prodotto.codice=? and Prodotto.email=?</w:t>
+      </w:r>
+    </w:p>
+    <w:p>
+      <w:pPr>
+        <w:spacing w:after="0"/>
+        <w:ind w:right="-710"/>
+        <w:rPr>
+          <w:rFonts w:asciiTheme="majorHAnsi" w:hAnsiTheme="majorHAnsi" w:cstheme="majorHAnsi"/>
+          <w:color w:val="000000" w:themeColor="text1"/>
+          <w:sz w:val="24"/>
+          <w:szCs w:val="24"/>
+        </w:rPr>
+      </w:pPr>
     </w:p>
     <w:sectPr>
       <w:pgSz w:w="11906" w:h="16838"/>
@@ -2027,6 +4940,232 @@
     </w:lvl>
   </w:abstractNum>
   <w:abstractNum w:abstractNumId="10" w15:restartNumberingAfterBreak="0">
+    <w:nsid w:val="224C710A"/>
+    <w:multiLevelType w:val="hybridMultilevel"/>
+    <w:tmpl w:val="16C4BF44"/>
+    <w:lvl w:ilvl="0" w:tplc="04100001">
+      <w:start w:val="1"/>
+      <w:numFmt w:val="bullet"/>
+      <w:lvlText w:val=""/>
+      <w:lvlJc w:val="left"/>
+      <w:pPr>
+        <w:ind w:left="720" w:hanging="360"/>
+      </w:pPr>
+      <w:rPr>
+        <w:rFonts w:ascii="Symbol" w:hAnsi="Symbol" w:hint="default"/>
+      </w:rPr>
+    </w:lvl>
+    <w:lvl w:ilvl="1" w:tplc="04100003" w:tentative="1">
+      <w:start w:val="1"/>
+      <w:numFmt w:val="bullet"/>
+      <w:lvlText w:val="o"/>
+      <w:lvlJc w:val="left"/>
+      <w:pPr>
+        <w:ind w:left="1440" w:hanging="360"/>
+      </w:pPr>
+      <w:rPr>
+        <w:rFonts w:ascii="Courier New" w:hAnsi="Courier New" w:cs="Courier New" w:hint="default"/>
+      </w:rPr>
+    </w:lvl>
+    <w:lvl w:ilvl="2" w:tplc="04100005" w:tentative="1">
+      <w:start w:val="1"/>
+      <w:numFmt w:val="bullet"/>
+      <w:lvlText w:val=""/>
+      <w:lvlJc w:val="left"/>
+      <w:pPr>
+        <w:ind w:left="2160" w:hanging="360"/>
+      </w:pPr>
+      <w:rPr>
+        <w:rFonts w:ascii="Wingdings" w:hAnsi="Wingdings" w:hint="default"/>
+      </w:rPr>
+    </w:lvl>
+    <w:lvl w:ilvl="3" w:tplc="04100001" w:tentative="1">
+      <w:start w:val="1"/>
+      <w:numFmt w:val="bullet"/>
+      <w:lvlText w:val=""/>
+      <w:lvlJc w:val="left"/>
+      <w:pPr>
+        <w:ind w:left="2880" w:hanging="360"/>
+      </w:pPr>
+      <w:rPr>
+        <w:rFonts w:ascii="Symbol" w:hAnsi="Symbol" w:hint="default"/>
+      </w:rPr>
+    </w:lvl>
+    <w:lvl w:ilvl="4" w:tplc="04100003" w:tentative="1">
+      <w:start w:val="1"/>
+      <w:numFmt w:val="bullet"/>
+      <w:lvlText w:val="o"/>
+      <w:lvlJc w:val="left"/>
+      <w:pPr>
+        <w:ind w:left="3600" w:hanging="360"/>
+      </w:pPr>
+      <w:rPr>
+        <w:rFonts w:ascii="Courier New" w:hAnsi="Courier New" w:cs="Courier New" w:hint="default"/>
+      </w:rPr>
+    </w:lvl>
+    <w:lvl w:ilvl="5" w:tplc="04100005" w:tentative="1">
+      <w:start w:val="1"/>
+      <w:numFmt w:val="bullet"/>
+      <w:lvlText w:val=""/>
+      <w:lvlJc w:val="left"/>
+      <w:pPr>
+        <w:ind w:left="4320" w:hanging="360"/>
+      </w:pPr>
+      <w:rPr>
+        <w:rFonts w:ascii="Wingdings" w:hAnsi="Wingdings" w:hint="default"/>
+      </w:rPr>
+    </w:lvl>
+    <w:lvl w:ilvl="6" w:tplc="04100001" w:tentative="1">
+      <w:start w:val="1"/>
+      <w:numFmt w:val="bullet"/>
+      <w:lvlText w:val=""/>
+      <w:lvlJc w:val="left"/>
+      <w:pPr>
+        <w:ind w:left="5040" w:hanging="360"/>
+      </w:pPr>
+      <w:rPr>
+        <w:rFonts w:ascii="Symbol" w:hAnsi="Symbol" w:hint="default"/>
+      </w:rPr>
+    </w:lvl>
+    <w:lvl w:ilvl="7" w:tplc="04100003" w:tentative="1">
+      <w:start w:val="1"/>
+      <w:numFmt w:val="bullet"/>
+      <w:lvlText w:val="o"/>
+      <w:lvlJc w:val="left"/>
+      <w:pPr>
+        <w:ind w:left="5760" w:hanging="360"/>
+      </w:pPr>
+      <w:rPr>
+        <w:rFonts w:ascii="Courier New" w:hAnsi="Courier New" w:cs="Courier New" w:hint="default"/>
+      </w:rPr>
+    </w:lvl>
+    <w:lvl w:ilvl="8" w:tplc="04100005" w:tentative="1">
+      <w:start w:val="1"/>
+      <w:numFmt w:val="bullet"/>
+      <w:lvlText w:val=""/>
+      <w:lvlJc w:val="left"/>
+      <w:pPr>
+        <w:ind w:left="6480" w:hanging="360"/>
+      </w:pPr>
+      <w:rPr>
+        <w:rFonts w:ascii="Wingdings" w:hAnsi="Wingdings" w:hint="default"/>
+      </w:rPr>
+    </w:lvl>
+  </w:abstractNum>
+  <w:abstractNum w:abstractNumId="11" w15:restartNumberingAfterBreak="0">
+    <w:nsid w:val="226A6DAD"/>
+    <w:multiLevelType w:val="hybridMultilevel"/>
+    <w:tmpl w:val="014634B6"/>
+    <w:lvl w:ilvl="0" w:tplc="04100001">
+      <w:start w:val="1"/>
+      <w:numFmt w:val="bullet"/>
+      <w:lvlText w:val=""/>
+      <w:lvlJc w:val="left"/>
+      <w:pPr>
+        <w:ind w:left="720" w:hanging="360"/>
+      </w:pPr>
+      <w:rPr>
+        <w:rFonts w:ascii="Symbol" w:hAnsi="Symbol" w:hint="default"/>
+      </w:rPr>
+    </w:lvl>
+    <w:lvl w:ilvl="1" w:tplc="04100003" w:tentative="1">
+      <w:start w:val="1"/>
+      <w:numFmt w:val="bullet"/>
+      <w:lvlText w:val="o"/>
+      <w:lvlJc w:val="left"/>
+      <w:pPr>
+        <w:ind w:left="1440" w:hanging="360"/>
+      </w:pPr>
+      <w:rPr>
+        <w:rFonts w:ascii="Courier New" w:hAnsi="Courier New" w:cs="Courier New" w:hint="default"/>
+      </w:rPr>
+    </w:lvl>
+    <w:lvl w:ilvl="2" w:tplc="04100005" w:tentative="1">
+      <w:start w:val="1"/>
+      <w:numFmt w:val="bullet"/>
+      <w:lvlText w:val=""/>
+      <w:lvlJc w:val="left"/>
+      <w:pPr>
+        <w:ind w:left="2160" w:hanging="360"/>
+      </w:pPr>
+      <w:rPr>
+        <w:rFonts w:ascii="Wingdings" w:hAnsi="Wingdings" w:hint="default"/>
+      </w:rPr>
+    </w:lvl>
+    <w:lvl w:ilvl="3" w:tplc="04100001" w:tentative="1">
+      <w:start w:val="1"/>
+      <w:numFmt w:val="bullet"/>
+      <w:lvlText w:val=""/>
+      <w:lvlJc w:val="left"/>
+      <w:pPr>
+        <w:ind w:left="2880" w:hanging="360"/>
+      </w:pPr>
+      <w:rPr>
+        <w:rFonts w:ascii="Symbol" w:hAnsi="Symbol" w:hint="default"/>
+      </w:rPr>
+    </w:lvl>
+    <w:lvl w:ilvl="4" w:tplc="04100003" w:tentative="1">
+      <w:start w:val="1"/>
+      <w:numFmt w:val="bullet"/>
+      <w:lvlText w:val="o"/>
+      <w:lvlJc w:val="left"/>
+      <w:pPr>
+        <w:ind w:left="3600" w:hanging="360"/>
+      </w:pPr>
+      <w:rPr>
+        <w:rFonts w:ascii="Courier New" w:hAnsi="Courier New" w:cs="Courier New" w:hint="default"/>
+      </w:rPr>
+    </w:lvl>
+    <w:lvl w:ilvl="5" w:tplc="04100005" w:tentative="1">
+      <w:start w:val="1"/>
+      <w:numFmt w:val="bullet"/>
+      <w:lvlText w:val=""/>
+      <w:lvlJc w:val="left"/>
+      <w:pPr>
+        <w:ind w:left="4320" w:hanging="360"/>
+      </w:pPr>
+      <w:rPr>
+        <w:rFonts w:ascii="Wingdings" w:hAnsi="Wingdings" w:hint="default"/>
+      </w:rPr>
+    </w:lvl>
+    <w:lvl w:ilvl="6" w:tplc="04100001" w:tentative="1">
+      <w:start w:val="1"/>
+      <w:numFmt w:val="bullet"/>
+      <w:lvlText w:val=""/>
+      <w:lvlJc w:val="left"/>
+      <w:pPr>
+        <w:ind w:left="5040" w:hanging="360"/>
+      </w:pPr>
+      <w:rPr>
+        <w:rFonts w:ascii="Symbol" w:hAnsi="Symbol" w:hint="default"/>
+      </w:rPr>
+    </w:lvl>
+    <w:lvl w:ilvl="7" w:tplc="04100003" w:tentative="1">
+      <w:start w:val="1"/>
+      <w:numFmt w:val="bullet"/>
+      <w:lvlText w:val="o"/>
+      <w:lvlJc w:val="left"/>
+      <w:pPr>
+        <w:ind w:left="5760" w:hanging="360"/>
+      </w:pPr>
+      <w:rPr>
+        <w:rFonts w:ascii="Courier New" w:hAnsi="Courier New" w:cs="Courier New" w:hint="default"/>
+      </w:rPr>
+    </w:lvl>
+    <w:lvl w:ilvl="8" w:tplc="04100005" w:tentative="1">
+      <w:start w:val="1"/>
+      <w:numFmt w:val="bullet"/>
+      <w:lvlText w:val=""/>
+      <w:lvlJc w:val="left"/>
+      <w:pPr>
+        <w:ind w:left="6480" w:hanging="360"/>
+      </w:pPr>
+      <w:rPr>
+        <w:rFonts w:ascii="Wingdings" w:hAnsi="Wingdings" w:hint="default"/>
+      </w:rPr>
+    </w:lvl>
+  </w:abstractNum>
+  <w:abstractNum w:abstractNumId="12" w15:restartNumberingAfterBreak="0">
     <w:nsid w:val="23925000"/>
     <w:multiLevelType w:val="hybridMultilevel"/>
     <w:tmpl w:val="CF989CC0"/>
@@ -2139,7 +5278,7 @@
       </w:rPr>
     </w:lvl>
   </w:abstractNum>
-  <w:abstractNum w:abstractNumId="11" w15:restartNumberingAfterBreak="0">
+  <w:abstractNum w:abstractNumId="13" w15:restartNumberingAfterBreak="0">
     <w:nsid w:val="2A18141D"/>
     <w:multiLevelType w:val="hybridMultilevel"/>
     <w:tmpl w:val="AD54F6C6"/>
@@ -2252,7 +5391,7 @@
       </w:rPr>
     </w:lvl>
   </w:abstractNum>
-  <w:abstractNum w:abstractNumId="12" w15:restartNumberingAfterBreak="0">
+  <w:abstractNum w:abstractNumId="14" w15:restartNumberingAfterBreak="0">
     <w:nsid w:val="34457119"/>
     <w:multiLevelType w:val="hybridMultilevel"/>
     <w:tmpl w:val="1F2C465A"/>
@@ -2365,7 +5504,7 @@
       </w:rPr>
     </w:lvl>
   </w:abstractNum>
-  <w:abstractNum w:abstractNumId="13" w15:restartNumberingAfterBreak="0">
+  <w:abstractNum w:abstractNumId="15" w15:restartNumberingAfterBreak="0">
     <w:nsid w:val="3A59150F"/>
     <w:multiLevelType w:val="hybridMultilevel"/>
     <w:tmpl w:val="2F068392"/>
@@ -2478,7 +5617,7 @@
       </w:rPr>
     </w:lvl>
   </w:abstractNum>
-  <w:abstractNum w:abstractNumId="14" w15:restartNumberingAfterBreak="0">
+  <w:abstractNum w:abstractNumId="16" w15:restartNumberingAfterBreak="0">
     <w:nsid w:val="51F85CFE"/>
     <w:multiLevelType w:val="hybridMultilevel"/>
     <w:tmpl w:val="815074B4"/>
@@ -2591,7 +5730,7 @@
       </w:rPr>
     </w:lvl>
   </w:abstractNum>
-  <w:abstractNum w:abstractNumId="15" w15:restartNumberingAfterBreak="0">
+  <w:abstractNum w:abstractNumId="17" w15:restartNumberingAfterBreak="0">
     <w:nsid w:val="534A7882"/>
     <w:multiLevelType w:val="hybridMultilevel"/>
     <w:tmpl w:val="E0BAE28E"/>
@@ -2704,7 +5843,7 @@
       </w:rPr>
     </w:lvl>
   </w:abstractNum>
-  <w:abstractNum w:abstractNumId="16" w15:restartNumberingAfterBreak="0">
+  <w:abstractNum w:abstractNumId="18" w15:restartNumberingAfterBreak="0">
     <w:nsid w:val="548653C4"/>
     <w:multiLevelType w:val="hybridMultilevel"/>
     <w:tmpl w:val="BC6C0FE8"/>
@@ -2817,7 +5956,97 @@
       </w:rPr>
     </w:lvl>
   </w:abstractNum>
-  <w:abstractNum w:abstractNumId="17" w15:restartNumberingAfterBreak="0">
+  <w:abstractNum w:abstractNumId="19" w15:restartNumberingAfterBreak="0">
+    <w:nsid w:val="57872281"/>
+    <w:multiLevelType w:val="hybridMultilevel"/>
+    <w:tmpl w:val="293AEB06"/>
+    <w:lvl w:ilvl="0" w:tplc="EC9CB15A">
+      <w:start w:val="1"/>
+      <w:numFmt w:val="decimal"/>
+      <w:lvlText w:val="%1."/>
+      <w:lvlJc w:val="left"/>
+      <w:pPr>
+        <w:ind w:left="720" w:hanging="360"/>
+      </w:pPr>
+      <w:rPr>
+        <w:sz w:val="24"/>
+        <w:szCs w:val="24"/>
+      </w:rPr>
+    </w:lvl>
+    <w:lvl w:ilvl="1" w:tplc="04100019" w:tentative="1">
+      <w:start w:val="1"/>
+      <w:numFmt w:val="lowerLetter"/>
+      <w:lvlText w:val="%2."/>
+      <w:lvlJc w:val="left"/>
+      <w:pPr>
+        <w:ind w:left="1440" w:hanging="360"/>
+      </w:pPr>
+    </w:lvl>
+    <w:lvl w:ilvl="2" w:tplc="0410001B" w:tentative="1">
+      <w:start w:val="1"/>
+      <w:numFmt w:val="lowerRoman"/>
+      <w:lvlText w:val="%3."/>
+      <w:lvlJc w:val="right"/>
+      <w:pPr>
+        <w:ind w:left="2160" w:hanging="180"/>
+      </w:pPr>
+    </w:lvl>
+    <w:lvl w:ilvl="3" w:tplc="0410000F" w:tentative="1">
+      <w:start w:val="1"/>
+      <w:numFmt w:val="decimal"/>
+      <w:lvlText w:val="%4."/>
+      <w:lvlJc w:val="left"/>
+      <w:pPr>
+        <w:ind w:left="2880" w:hanging="360"/>
+      </w:pPr>
+    </w:lvl>
+    <w:lvl w:ilvl="4" w:tplc="04100019" w:tentative="1">
+      <w:start w:val="1"/>
+      <w:numFmt w:val="lowerLetter"/>
+      <w:lvlText w:val="%5."/>
+      <w:lvlJc w:val="left"/>
+      <w:pPr>
+        <w:ind w:left="3600" w:hanging="360"/>
+      </w:pPr>
+    </w:lvl>
+    <w:lvl w:ilvl="5" w:tplc="0410001B" w:tentative="1">
+      <w:start w:val="1"/>
+      <w:numFmt w:val="lowerRoman"/>
+      <w:lvlText w:val="%6."/>
+      <w:lvlJc w:val="right"/>
+      <w:pPr>
+        <w:ind w:left="4320" w:hanging="180"/>
+      </w:pPr>
+    </w:lvl>
+    <w:lvl w:ilvl="6" w:tplc="0410000F" w:tentative="1">
+      <w:start w:val="1"/>
+      <w:numFmt w:val="decimal"/>
+      <w:lvlText w:val="%7."/>
+      <w:lvlJc w:val="left"/>
+      <w:pPr>
+        <w:ind w:left="5040" w:hanging="360"/>
+      </w:pPr>
+    </w:lvl>
+    <w:lvl w:ilvl="7" w:tplc="04100019" w:tentative="1">
+      <w:start w:val="1"/>
+      <w:numFmt w:val="lowerLetter"/>
+      <w:lvlText w:val="%8."/>
+      <w:lvlJc w:val="left"/>
+      <w:pPr>
+        <w:ind w:left="5760" w:hanging="360"/>
+      </w:pPr>
+    </w:lvl>
+    <w:lvl w:ilvl="8" w:tplc="0410001B" w:tentative="1">
+      <w:start w:val="1"/>
+      <w:numFmt w:val="lowerRoman"/>
+      <w:lvlText w:val="%9."/>
+      <w:lvlJc w:val="right"/>
+      <w:pPr>
+        <w:ind w:left="6480" w:hanging="180"/>
+      </w:pPr>
+    </w:lvl>
+  </w:abstractNum>
+  <w:abstractNum w:abstractNumId="20" w15:restartNumberingAfterBreak="0">
     <w:nsid w:val="58853334"/>
     <w:multiLevelType w:val="hybridMultilevel"/>
     <w:tmpl w:val="39888332"/>
@@ -2930,7 +6159,7 @@
       </w:rPr>
     </w:lvl>
   </w:abstractNum>
-  <w:abstractNum w:abstractNumId="18" w15:restartNumberingAfterBreak="0">
+  <w:abstractNum w:abstractNumId="21" w15:restartNumberingAfterBreak="0">
     <w:nsid w:val="5D542CF3"/>
     <w:multiLevelType w:val="hybridMultilevel"/>
     <w:tmpl w:val="63C4AC32"/>
@@ -3043,7 +6272,7 @@
       </w:rPr>
     </w:lvl>
   </w:abstractNum>
-  <w:abstractNum w:abstractNumId="19" w15:restartNumberingAfterBreak="0">
+  <w:abstractNum w:abstractNumId="22" w15:restartNumberingAfterBreak="0">
     <w:nsid w:val="60F60C42"/>
     <w:multiLevelType w:val="hybridMultilevel"/>
     <w:tmpl w:val="D488165E"/>
@@ -3156,7 +6385,7 @@
       </w:rPr>
     </w:lvl>
   </w:abstractNum>
-  <w:abstractNum w:abstractNumId="20" w15:restartNumberingAfterBreak="0">
+  <w:abstractNum w:abstractNumId="23" w15:restartNumberingAfterBreak="0">
     <w:nsid w:val="6306200E"/>
     <w:multiLevelType w:val="hybridMultilevel"/>
     <w:tmpl w:val="C6CE81CC"/>
@@ -3269,7 +6498,97 @@
       </w:rPr>
     </w:lvl>
   </w:abstractNum>
-  <w:abstractNum w:abstractNumId="21" w15:restartNumberingAfterBreak="0">
+  <w:abstractNum w:abstractNumId="24" w15:restartNumberingAfterBreak="0">
+    <w:nsid w:val="669C31D0"/>
+    <w:multiLevelType w:val="hybridMultilevel"/>
+    <w:tmpl w:val="293AEB06"/>
+    <w:lvl w:ilvl="0" w:tplc="EC9CB15A">
+      <w:start w:val="1"/>
+      <w:numFmt w:val="decimal"/>
+      <w:lvlText w:val="%1."/>
+      <w:lvlJc w:val="left"/>
+      <w:pPr>
+        <w:ind w:left="720" w:hanging="360"/>
+      </w:pPr>
+      <w:rPr>
+        <w:sz w:val="24"/>
+        <w:szCs w:val="24"/>
+      </w:rPr>
+    </w:lvl>
+    <w:lvl w:ilvl="1" w:tplc="04100019" w:tentative="1">
+      <w:start w:val="1"/>
+      <w:numFmt w:val="lowerLetter"/>
+      <w:lvlText w:val="%2."/>
+      <w:lvlJc w:val="left"/>
+      <w:pPr>
+        <w:ind w:left="1440" w:hanging="360"/>
+      </w:pPr>
+    </w:lvl>
+    <w:lvl w:ilvl="2" w:tplc="0410001B" w:tentative="1">
+      <w:start w:val="1"/>
+      <w:numFmt w:val="lowerRoman"/>
+      <w:lvlText w:val="%3."/>
+      <w:lvlJc w:val="right"/>
+      <w:pPr>
+        <w:ind w:left="2160" w:hanging="180"/>
+      </w:pPr>
+    </w:lvl>
+    <w:lvl w:ilvl="3" w:tplc="0410000F" w:tentative="1">
+      <w:start w:val="1"/>
+      <w:numFmt w:val="decimal"/>
+      <w:lvlText w:val="%4."/>
+      <w:lvlJc w:val="left"/>
+      <w:pPr>
+        <w:ind w:left="2880" w:hanging="360"/>
+      </w:pPr>
+    </w:lvl>
+    <w:lvl w:ilvl="4" w:tplc="04100019" w:tentative="1">
+      <w:start w:val="1"/>
+      <w:numFmt w:val="lowerLetter"/>
+      <w:lvlText w:val="%5."/>
+      <w:lvlJc w:val="left"/>
+      <w:pPr>
+        <w:ind w:left="3600" w:hanging="360"/>
+      </w:pPr>
+    </w:lvl>
+    <w:lvl w:ilvl="5" w:tplc="0410001B" w:tentative="1">
+      <w:start w:val="1"/>
+      <w:numFmt w:val="lowerRoman"/>
+      <w:lvlText w:val="%6."/>
+      <w:lvlJc w:val="right"/>
+      <w:pPr>
+        <w:ind w:left="4320" w:hanging="180"/>
+      </w:pPr>
+    </w:lvl>
+    <w:lvl w:ilvl="6" w:tplc="0410000F" w:tentative="1">
+      <w:start w:val="1"/>
+      <w:numFmt w:val="decimal"/>
+      <w:lvlText w:val="%7."/>
+      <w:lvlJc w:val="left"/>
+      <w:pPr>
+        <w:ind w:left="5040" w:hanging="360"/>
+      </w:pPr>
+    </w:lvl>
+    <w:lvl w:ilvl="7" w:tplc="04100019" w:tentative="1">
+      <w:start w:val="1"/>
+      <w:numFmt w:val="lowerLetter"/>
+      <w:lvlText w:val="%8."/>
+      <w:lvlJc w:val="left"/>
+      <w:pPr>
+        <w:ind w:left="5760" w:hanging="360"/>
+      </w:pPr>
+    </w:lvl>
+    <w:lvl w:ilvl="8" w:tplc="0410001B" w:tentative="1">
+      <w:start w:val="1"/>
+      <w:numFmt w:val="lowerRoman"/>
+      <w:lvlText w:val="%9."/>
+      <w:lvlJc w:val="right"/>
+      <w:pPr>
+        <w:ind w:left="6480" w:hanging="180"/>
+      </w:pPr>
+    </w:lvl>
+  </w:abstractNum>
+  <w:abstractNum w:abstractNumId="25" w15:restartNumberingAfterBreak="0">
     <w:nsid w:val="68497350"/>
     <w:multiLevelType w:val="hybridMultilevel"/>
     <w:tmpl w:val="4036A0F6"/>
@@ -3382,7 +6701,7 @@
       </w:rPr>
     </w:lvl>
   </w:abstractNum>
-  <w:abstractNum w:abstractNumId="22" w15:restartNumberingAfterBreak="0">
+  <w:abstractNum w:abstractNumId="26" w15:restartNumberingAfterBreak="0">
     <w:nsid w:val="68FE2061"/>
     <w:multiLevelType w:val="hybridMultilevel"/>
     <w:tmpl w:val="AB28C33E"/>
@@ -3495,7 +6814,7 @@
       </w:rPr>
     </w:lvl>
   </w:abstractNum>
-  <w:abstractNum w:abstractNumId="23" w15:restartNumberingAfterBreak="0">
+  <w:abstractNum w:abstractNumId="27" w15:restartNumberingAfterBreak="0">
     <w:nsid w:val="6B196AE2"/>
     <w:multiLevelType w:val="hybridMultilevel"/>
     <w:tmpl w:val="0672B1FC"/>
@@ -3608,7 +6927,7 @@
       </w:rPr>
     </w:lvl>
   </w:abstractNum>
-  <w:abstractNum w:abstractNumId="24" w15:restartNumberingAfterBreak="0">
+  <w:abstractNum w:abstractNumId="28" w15:restartNumberingAfterBreak="0">
     <w:nsid w:val="6B1D0666"/>
     <w:multiLevelType w:val="hybridMultilevel"/>
     <w:tmpl w:val="386E517E"/>
@@ -3721,7 +7040,7 @@
       </w:rPr>
     </w:lvl>
   </w:abstractNum>
-  <w:abstractNum w:abstractNumId="25" w15:restartNumberingAfterBreak="0">
+  <w:abstractNum w:abstractNumId="29" w15:restartNumberingAfterBreak="0">
     <w:nsid w:val="6B445B22"/>
     <w:multiLevelType w:val="hybridMultilevel"/>
     <w:tmpl w:val="CC60059C"/>
@@ -3834,7 +7153,7 @@
       </w:rPr>
     </w:lvl>
   </w:abstractNum>
-  <w:abstractNum w:abstractNumId="26" w15:restartNumberingAfterBreak="0">
+  <w:abstractNum w:abstractNumId="30" w15:restartNumberingAfterBreak="0">
     <w:nsid w:val="6BB43586"/>
     <w:multiLevelType w:val="hybridMultilevel"/>
     <w:tmpl w:val="2E68B912"/>
@@ -3947,7 +7266,7 @@
       </w:rPr>
     </w:lvl>
   </w:abstractNum>
-  <w:abstractNum w:abstractNumId="27" w15:restartNumberingAfterBreak="0">
+  <w:abstractNum w:abstractNumId="31" w15:restartNumberingAfterBreak="0">
     <w:nsid w:val="70C75403"/>
     <w:multiLevelType w:val="hybridMultilevel"/>
     <w:tmpl w:val="A672DFB6"/>
@@ -4060,7 +7379,7 @@
       </w:rPr>
     </w:lvl>
   </w:abstractNum>
-  <w:abstractNum w:abstractNumId="28" w15:restartNumberingAfterBreak="0">
+  <w:abstractNum w:abstractNumId="32" w15:restartNumberingAfterBreak="0">
     <w:nsid w:val="7F2C1564"/>
     <w:multiLevelType w:val="hybridMultilevel"/>
     <w:tmpl w:val="B0567D8E"/>
@@ -4177,16 +7496,16 @@
     <w:abstractNumId w:val="2"/>
   </w:num>
   <w:num w:numId="2">
-    <w:abstractNumId w:val="17"/>
+    <w:abstractNumId w:val="20"/>
   </w:num>
   <w:num w:numId="3">
-    <w:abstractNumId w:val="11"/>
+    <w:abstractNumId w:val="13"/>
   </w:num>
   <w:num w:numId="4">
-    <w:abstractNumId w:val="12"/>
+    <w:abstractNumId w:val="14"/>
   </w:num>
   <w:num w:numId="5">
-    <w:abstractNumId w:val="14"/>
+    <w:abstractNumId w:val="16"/>
   </w:num>
   <w:num w:numId="6">
     <w:abstractNumId w:val="3"/>
@@ -4204,61 +7523,73 @@
     <w:abstractNumId w:val="5"/>
   </w:num>
   <w:num w:numId="11">
-    <w:abstractNumId w:val="13"/>
+    <w:abstractNumId w:val="15"/>
   </w:num>
   <w:num w:numId="12">
+    <w:abstractNumId w:val="31"/>
+  </w:num>
+  <w:num w:numId="13">
     <w:abstractNumId w:val="27"/>
   </w:num>
-  <w:num w:numId="13">
+  <w:num w:numId="14">
+    <w:abstractNumId w:val="17"/>
+  </w:num>
+  <w:num w:numId="15">
+    <w:abstractNumId w:val="26"/>
+  </w:num>
+  <w:num w:numId="16">
+    <w:abstractNumId w:val="29"/>
+  </w:num>
+  <w:num w:numId="17">
+    <w:abstractNumId w:val="18"/>
+  </w:num>
+  <w:num w:numId="18">
+    <w:abstractNumId w:val="32"/>
+  </w:num>
+  <w:num w:numId="19">
     <w:abstractNumId w:val="23"/>
   </w:num>
-  <w:num w:numId="14">
-    <w:abstractNumId w:val="15"/>
-  </w:num>
-  <w:num w:numId="15">
-    <w:abstractNumId w:val="22"/>
-  </w:num>
-  <w:num w:numId="16">
-    <w:abstractNumId w:val="25"/>
-  </w:num>
-  <w:num w:numId="17">
-    <w:abstractNumId w:val="16"/>
-  </w:num>
-  <w:num w:numId="18">
-    <w:abstractNumId w:val="28"/>
-  </w:num>
-  <w:num w:numId="19">
-    <w:abstractNumId w:val="20"/>
-  </w:num>
   <w:num w:numId="20">
-    <w:abstractNumId w:val="18"/>
+    <w:abstractNumId w:val="21"/>
   </w:num>
   <w:num w:numId="21">
     <w:abstractNumId w:val="0"/>
   </w:num>
   <w:num w:numId="22">
-    <w:abstractNumId w:val="21"/>
+    <w:abstractNumId w:val="25"/>
   </w:num>
   <w:num w:numId="23">
     <w:abstractNumId w:val="9"/>
   </w:num>
   <w:num w:numId="24">
-    <w:abstractNumId w:val="19"/>
+    <w:abstractNumId w:val="22"/>
   </w:num>
   <w:num w:numId="25">
     <w:abstractNumId w:val="6"/>
   </w:num>
   <w:num w:numId="26">
-    <w:abstractNumId w:val="24"/>
+    <w:abstractNumId w:val="28"/>
   </w:num>
   <w:num w:numId="27">
-    <w:abstractNumId w:val="10"/>
+    <w:abstractNumId w:val="12"/>
   </w:num>
   <w:num w:numId="28">
     <w:abstractNumId w:val="7"/>
   </w:num>
   <w:num w:numId="29">
-    <w:abstractNumId w:val="26"/>
+    <w:abstractNumId w:val="30"/>
+  </w:num>
+  <w:num w:numId="30">
+    <w:abstractNumId w:val="19"/>
+  </w:num>
+  <w:num w:numId="31">
+    <w:abstractNumId w:val="11"/>
+  </w:num>
+  <w:num w:numId="32">
+    <w:abstractNumId w:val="10"/>
+  </w:num>
+  <w:num w:numId="33">
+    <w:abstractNumId w:val="24"/>
   </w:num>
 </w:numbering>
 </file>
@@ -5225,7 +8556,7 @@
 </file>
 
 <file path=customXml/itemProps1.xml><?xml version="1.0" encoding="utf-8"?>
-<ds:datastoreItem xmlns:ds="http://schemas.openxmlformats.org/officeDocument/2006/customXml" ds:itemID="{11704596-D6F1-4708-8B2B-A940BB6AEFC8}">
+<ds:datastoreItem xmlns:ds="http://schemas.openxmlformats.org/officeDocument/2006/customXml" ds:itemID="{773FEE88-C284-4455-B267-37D96D02C248}">
   <ds:schemaRefs>
     <ds:schemaRef ds:uri="http://schemas.openxmlformats.org/officeDocument/2006/bibliography"/>
   </ds:schemaRefs>

</xml_diff>

<commit_message>
Aggiunte Query al documento per GestoreUtenteDao
Sono state aggiunte le query al documento per GestoreUtenteDao
</commit_message>
<xml_diff>
--- a/Documents/Eat & Reoder DBD.docx
+++ b/Documents/Eat & Reoder DBD.docx
@@ -1091,17 +1091,7 @@
           <w:sz w:val="24"/>
           <w:szCs w:val="24"/>
         </w:rPr>
-        <w:t>creaOrdine</w:t>
-      </w:r>
-      <w:r>
-        <w:rPr>
-          <w:rFonts w:ascii="Century Gothic" w:hAnsi="Century Gothic"/>
-          <w:b/>
-          <w:bCs/>
-          <w:sz w:val="24"/>
-          <w:szCs w:val="24"/>
-        </w:rPr>
-        <w:t>(Ordine_Bean order)</w:t>
+        <w:t>creaOrdine(Ordine_Bean order)</w:t>
       </w:r>
     </w:p>
     <w:p>
@@ -1517,43 +1507,7 @@
           <w:sz w:val="24"/>
           <w:szCs w:val="24"/>
         </w:rPr>
-        <w:t>email_azienda = ? and stato ="</w:t>
-      </w:r>
-      <w:r>
-        <w:rPr>
-          <w:rFonts w:asciiTheme="majorHAnsi" w:hAnsiTheme="majorHAnsi" w:cstheme="majorHAnsi"/>
-          <w:color w:val="000000" w:themeColor="text1"/>
-          <w:sz w:val="24"/>
-          <w:szCs w:val="24"/>
-        </w:rPr>
-        <w:t xml:space="preserve"> </w:t>
-      </w:r>
-      <w:r>
-        <w:rPr>
-          <w:rFonts w:asciiTheme="majorHAnsi" w:hAnsiTheme="majorHAnsi" w:cstheme="majorHAnsi"/>
-          <w:color w:val="000000" w:themeColor="text1"/>
-          <w:sz w:val="24"/>
-          <w:szCs w:val="24"/>
-        </w:rPr>
-        <w:t>+</w:t>
-      </w:r>
-      <w:r>
-        <w:rPr>
-          <w:rFonts w:asciiTheme="majorHAnsi" w:hAnsiTheme="majorHAnsi" w:cstheme="majorHAnsi"/>
-          <w:color w:val="000000" w:themeColor="text1"/>
-          <w:sz w:val="24"/>
-          <w:szCs w:val="24"/>
-        </w:rPr>
-        <w:t xml:space="preserve"> </w:t>
-      </w:r>
-      <w:r>
-        <w:rPr>
-          <w:rFonts w:asciiTheme="majorHAnsi" w:hAnsiTheme="majorHAnsi" w:cstheme="majorHAnsi"/>
-          <w:color w:val="000000" w:themeColor="text1"/>
-          <w:sz w:val="24"/>
-          <w:szCs w:val="24"/>
-        </w:rPr>
-        <w:t>Ordine_Bean.IN_PREPARAZIONE</w:t>
+        <w:t>email_azienda = ? and stato =" + Ordine_Bean.IN_PREPARAZIONE</w:t>
       </w:r>
     </w:p>
     <w:p>
@@ -1588,16 +1542,7 @@
           <w:sz w:val="24"/>
           <w:szCs w:val="24"/>
         </w:rPr>
-        <w:t>select</w:t>
-      </w:r>
-      <w:r>
-        <w:rPr>
-          <w:rFonts w:asciiTheme="majorHAnsi" w:hAnsiTheme="majorHAnsi" w:cstheme="majorHAnsi"/>
-          <w:color w:val="4472C4" w:themeColor="accent1"/>
-          <w:sz w:val="24"/>
-          <w:szCs w:val="24"/>
-        </w:rPr>
-        <w:t xml:space="preserve"> </w:t>
+        <w:t xml:space="preserve">select </w:t>
       </w:r>
       <w:r>
         <w:rPr>
@@ -1614,16 +1559,7 @@
           <w:sz w:val="24"/>
           <w:szCs w:val="24"/>
         </w:rPr>
-        <w:t>from</w:t>
-      </w:r>
-      <w:r>
-        <w:rPr>
-          <w:rFonts w:asciiTheme="majorHAnsi" w:hAnsiTheme="majorHAnsi" w:cstheme="majorHAnsi"/>
-          <w:color w:val="4472C4" w:themeColor="accent1"/>
-          <w:sz w:val="24"/>
-          <w:szCs w:val="24"/>
-        </w:rPr>
-        <w:t xml:space="preserve"> </w:t>
+        <w:t xml:space="preserve">from </w:t>
       </w:r>
       <w:r>
         <w:rPr>
@@ -1807,16 +1743,7 @@
           <w:sz w:val="24"/>
           <w:szCs w:val="24"/>
         </w:rPr>
-        <w:t>select</w:t>
-      </w:r>
-      <w:r>
-        <w:rPr>
-          <w:rFonts w:asciiTheme="majorHAnsi" w:hAnsiTheme="majorHAnsi" w:cstheme="majorHAnsi"/>
-          <w:color w:val="4472C4" w:themeColor="accent1"/>
-          <w:sz w:val="24"/>
-          <w:szCs w:val="24"/>
-        </w:rPr>
-        <w:t xml:space="preserve"> </w:t>
+        <w:t xml:space="preserve">select </w:t>
       </w:r>
       <w:r>
         <w:rPr>
@@ -1834,16 +1761,7 @@
           <w:sz w:val="24"/>
           <w:szCs w:val="24"/>
         </w:rPr>
-        <w:t>from</w:t>
-      </w:r>
-      <w:r>
-        <w:rPr>
-          <w:rFonts w:asciiTheme="majorHAnsi" w:hAnsiTheme="majorHAnsi" w:cstheme="majorHAnsi"/>
-          <w:color w:val="4472C4" w:themeColor="accent1"/>
-          <w:sz w:val="24"/>
-          <w:szCs w:val="24"/>
-        </w:rPr>
-        <w:t xml:space="preserve"> </w:t>
+        <w:t xml:space="preserve">from </w:t>
       </w:r>
       <w:r>
         <w:rPr>
@@ -2041,34 +1959,7 @@
           <w:sz w:val="24"/>
           <w:szCs w:val="24"/>
         </w:rPr>
-        <w:t>Ordine_Bean.IN_PREPARAZIONE</w:t>
-      </w:r>
-      <w:r>
-        <w:rPr>
-          <w:rFonts w:asciiTheme="majorHAnsi" w:hAnsiTheme="majorHAnsi" w:cstheme="majorHAnsi"/>
-          <w:color w:val="000000" w:themeColor="text1"/>
-          <w:sz w:val="24"/>
-          <w:szCs w:val="24"/>
-        </w:rPr>
-        <w:t xml:space="preserve"> </w:t>
-      </w:r>
-      <w:r>
-        <w:rPr>
-          <w:rFonts w:asciiTheme="majorHAnsi" w:hAnsiTheme="majorHAnsi" w:cstheme="majorHAnsi"/>
-          <w:color w:val="000000" w:themeColor="text1"/>
-          <w:sz w:val="24"/>
-          <w:szCs w:val="24"/>
-        </w:rPr>
-        <w:t>+</w:t>
-      </w:r>
-      <w:r>
-        <w:rPr>
-          <w:rFonts w:asciiTheme="majorHAnsi" w:hAnsiTheme="majorHAnsi" w:cstheme="majorHAnsi"/>
-          <w:color w:val="000000" w:themeColor="text1"/>
-          <w:sz w:val="24"/>
-          <w:szCs w:val="24"/>
-        </w:rPr>
-        <w:t xml:space="preserve"> </w:t>
+        <w:t xml:space="preserve">Ordine_Bean.IN_PREPARAZIONE + </w:t>
       </w:r>
     </w:p>
     <w:p>
@@ -2255,27 +2146,7 @@
           <w:sz w:val="24"/>
           <w:szCs w:val="24"/>
         </w:rPr>
-        <w:t>ordineSetConsegnato</w:t>
-      </w:r>
-      <w:r>
-        <w:rPr>
-          <w:rFonts w:ascii="Century Gothic" w:hAnsi="Century Gothic"/>
-          <w:b/>
-          <w:bCs/>
-          <w:sz w:val="24"/>
-          <w:szCs w:val="24"/>
-        </w:rPr>
-        <w:t xml:space="preserve"> </w:t>
-      </w:r>
-      <w:r>
-        <w:rPr>
-          <w:rFonts w:ascii="Century Gothic" w:hAnsi="Century Gothic"/>
-          <w:b/>
-          <w:bCs/>
-          <w:sz w:val="24"/>
-          <w:szCs w:val="24"/>
-        </w:rPr>
-        <w:t>(Long idOrdine)</w:t>
+        <w:t>ordineSetConsegnato (Long idOrdine)</w:t>
       </w:r>
     </w:p>
     <w:p>
@@ -2475,34 +2346,52 @@
           <w:sz w:val="24"/>
           <w:szCs w:val="24"/>
         </w:rPr>
-        <w:t xml:space="preserve">update </w:t>
-      </w:r>
-      <w:r>
-        <w:rPr>
-          <w:rFonts w:asciiTheme="majorHAnsi" w:hAnsiTheme="majorHAnsi" w:cstheme="majorHAnsi"/>
-          <w:color w:val="000000" w:themeColor="text1"/>
-          <w:sz w:val="24"/>
-          <w:szCs w:val="24"/>
-        </w:rPr>
-        <w:t xml:space="preserve">Ordine </w:t>
-      </w:r>
-      <w:r>
-        <w:rPr>
-          <w:rFonts w:asciiTheme="majorHAnsi" w:hAnsiTheme="majorHAnsi" w:cstheme="majorHAnsi"/>
-          <w:color w:val="4472C4" w:themeColor="accent1"/>
-          <w:sz w:val="24"/>
-          <w:szCs w:val="24"/>
-        </w:rPr>
-        <w:t xml:space="preserve">set </w:t>
-      </w:r>
-      <w:r>
-        <w:rPr>
-          <w:rFonts w:asciiTheme="majorHAnsi" w:hAnsiTheme="majorHAnsi" w:cstheme="majorHAnsi"/>
-          <w:color w:val="000000" w:themeColor="text1"/>
-          <w:sz w:val="24"/>
-          <w:szCs w:val="24"/>
-        </w:rPr>
-        <w:t>Ordine.stato=?</w:t>
+        <w:t xml:space="preserve">select </w:t>
+      </w:r>
+      <w:r>
+        <w:rPr>
+          <w:rFonts w:asciiTheme="majorHAnsi" w:hAnsiTheme="majorHAnsi" w:cstheme="majorHAnsi"/>
+          <w:color w:val="000000" w:themeColor="text1"/>
+          <w:sz w:val="24"/>
+          <w:szCs w:val="24"/>
+        </w:rPr>
+        <w:t xml:space="preserve">email </w:t>
+      </w:r>
+      <w:r>
+        <w:rPr>
+          <w:rFonts w:asciiTheme="majorHAnsi" w:hAnsiTheme="majorHAnsi" w:cstheme="majorHAnsi"/>
+          <w:color w:val="4472C4" w:themeColor="accent1"/>
+          <w:sz w:val="24"/>
+          <w:szCs w:val="24"/>
+        </w:rPr>
+        <w:t xml:space="preserve">from </w:t>
+      </w:r>
+      <w:r>
+        <w:rPr>
+          <w:rFonts w:asciiTheme="majorHAnsi" w:hAnsiTheme="majorHAnsi" w:cstheme="majorHAnsi"/>
+          <w:color w:val="000000" w:themeColor="text1"/>
+          <w:sz w:val="24"/>
+          <w:szCs w:val="24"/>
+        </w:rPr>
+        <w:t xml:space="preserve">UtenteRegistrato </w:t>
+      </w:r>
+      <w:r>
+        <w:rPr>
+          <w:rFonts w:asciiTheme="majorHAnsi" w:hAnsiTheme="majorHAnsi" w:cstheme="majorHAnsi"/>
+          <w:color w:val="4472C4" w:themeColor="accent1"/>
+          <w:sz w:val="24"/>
+          <w:szCs w:val="24"/>
+        </w:rPr>
+        <w:t xml:space="preserve">where </w:t>
+      </w:r>
+      <w:r>
+        <w:rPr>
+          <w:rFonts w:asciiTheme="majorHAnsi" w:hAnsiTheme="majorHAnsi" w:cstheme="majorHAnsi"/>
+          <w:color w:val="000000" w:themeColor="text1"/>
+          <w:sz w:val="24"/>
+          <w:szCs w:val="24"/>
+        </w:rPr>
+        <w:t>UtenteRegistrato.email=?</w:t>
       </w:r>
     </w:p>
     <w:p>
@@ -2575,81 +2464,34 @@
           <w:sz w:val="24"/>
           <w:szCs w:val="24"/>
         </w:rPr>
-        <w:t xml:space="preserve">update </w:t>
-      </w:r>
-      <w:r>
-        <w:rPr>
-          <w:rFonts w:asciiTheme="majorHAnsi" w:hAnsiTheme="majorHAnsi" w:cstheme="majorHAnsi"/>
-          <w:color w:val="000000" w:themeColor="text1"/>
-          <w:sz w:val="24"/>
-          <w:szCs w:val="24"/>
-        </w:rPr>
-        <w:t xml:space="preserve">Ordine </w:t>
-      </w:r>
-      <w:r>
-        <w:rPr>
-          <w:rFonts w:asciiTheme="majorHAnsi" w:hAnsiTheme="majorHAnsi" w:cstheme="majorHAnsi"/>
-          <w:color w:val="4472C4" w:themeColor="accent1"/>
-          <w:sz w:val="24"/>
-          <w:szCs w:val="24"/>
-        </w:rPr>
-        <w:t xml:space="preserve">set </w:t>
-      </w:r>
-      <w:r>
-        <w:rPr>
-          <w:rFonts w:asciiTheme="majorHAnsi" w:hAnsiTheme="majorHAnsi" w:cstheme="majorHAnsi"/>
-          <w:color w:val="000000" w:themeColor="text1"/>
-          <w:sz w:val="24"/>
-          <w:szCs w:val="24"/>
-        </w:rPr>
-        <w:t>Ordine.stato=?</w:t>
-      </w:r>
-    </w:p>
-    <w:p>
-      <w:pPr>
-        <w:spacing w:after="0"/>
-        <w:ind w:right="-710"/>
-        <w:rPr>
-          <w:rFonts w:asciiTheme="majorHAnsi" w:hAnsiTheme="majorHAnsi" w:cstheme="majorHAnsi"/>
-          <w:color w:val="000000" w:themeColor="text1"/>
-          <w:sz w:val="24"/>
-          <w:szCs w:val="24"/>
-        </w:rPr>
-      </w:pPr>
-    </w:p>
-    <w:p>
-      <w:pPr>
-        <w:pStyle w:val="Paragrafoelenco"/>
-        <w:numPr>
-          <w:ilvl w:val="0"/>
-          <w:numId w:val="33"/>
-        </w:numPr>
-        <w:ind w:left="0" w:right="-852"/>
-        <w:rPr>
-          <w:rFonts w:ascii="Century Gothic" w:hAnsi="Century Gothic"/>
-          <w:b/>
-          <w:bCs/>
-          <w:sz w:val="8"/>
-          <w:szCs w:val="8"/>
-        </w:rPr>
-      </w:pPr>
-      <w:r>
-        <w:rPr>
-          <w:rFonts w:ascii="Century Gothic" w:hAnsi="Century Gothic"/>
-          <w:sz w:val="24"/>
-          <w:szCs w:val="24"/>
-        </w:rPr>
-        <w:t xml:space="preserve">Query </w:t>
-      </w:r>
-      <w:r>
-        <w:rPr>
-          <w:rFonts w:ascii="Century Gothic" w:hAnsi="Century Gothic"/>
-          <w:b/>
-          <w:bCs/>
-          <w:sz w:val="24"/>
-          <w:szCs w:val="24"/>
-        </w:rPr>
-        <w:t>registrazioneAzienda(AccountAzienda_Bean azienda)</w:t>
+        <w:t xml:space="preserve">insert into </w:t>
+      </w:r>
+      <w:r>
+        <w:rPr>
+          <w:rFonts w:asciiTheme="majorHAnsi" w:hAnsiTheme="majorHAnsi" w:cstheme="majorHAnsi"/>
+          <w:color w:val="000000" w:themeColor="text1"/>
+          <w:sz w:val="24"/>
+          <w:szCs w:val="24"/>
+        </w:rPr>
+        <w:t xml:space="preserve">utenteregistrato(email,pass,tipologia,is_banned) </w:t>
+      </w:r>
+      <w:r>
+        <w:rPr>
+          <w:rFonts w:asciiTheme="majorHAnsi" w:hAnsiTheme="majorHAnsi" w:cstheme="majorHAnsi"/>
+          <w:color w:val="4472C4" w:themeColor="accent1"/>
+          <w:sz w:val="24"/>
+          <w:szCs w:val="24"/>
+        </w:rPr>
+        <w:t xml:space="preserve">values </w:t>
+      </w:r>
+      <w:r>
+        <w:rPr>
+          <w:rFonts w:asciiTheme="majorHAnsi" w:hAnsiTheme="majorHAnsi" w:cstheme="majorHAnsi"/>
+          <w:color w:val="000000" w:themeColor="text1"/>
+          <w:sz w:val="24"/>
+          <w:szCs w:val="24"/>
+        </w:rPr>
+        <w:t>(?,?,?,?)</w:t>
       </w:r>
     </w:p>
     <w:p>
@@ -2675,34 +2517,34 @@
           <w:sz w:val="24"/>
           <w:szCs w:val="24"/>
         </w:rPr>
-        <w:t xml:space="preserve">update </w:t>
-      </w:r>
-      <w:r>
-        <w:rPr>
-          <w:rFonts w:asciiTheme="majorHAnsi" w:hAnsiTheme="majorHAnsi" w:cstheme="majorHAnsi"/>
-          <w:color w:val="000000" w:themeColor="text1"/>
-          <w:sz w:val="24"/>
-          <w:szCs w:val="24"/>
-        </w:rPr>
-        <w:t xml:space="preserve">Ordine </w:t>
-      </w:r>
-      <w:r>
-        <w:rPr>
-          <w:rFonts w:asciiTheme="majorHAnsi" w:hAnsiTheme="majorHAnsi" w:cstheme="majorHAnsi"/>
-          <w:color w:val="4472C4" w:themeColor="accent1"/>
-          <w:sz w:val="24"/>
-          <w:szCs w:val="24"/>
-        </w:rPr>
-        <w:t xml:space="preserve">set </w:t>
-      </w:r>
-      <w:r>
-        <w:rPr>
-          <w:rFonts w:asciiTheme="majorHAnsi" w:hAnsiTheme="majorHAnsi" w:cstheme="majorHAnsi"/>
-          <w:color w:val="000000" w:themeColor="text1"/>
-          <w:sz w:val="24"/>
-          <w:szCs w:val="24"/>
-        </w:rPr>
-        <w:t>Ordine.stato=?</w:t>
+        <w:t xml:space="preserve">insert into </w:t>
+      </w:r>
+      <w:r>
+        <w:rPr>
+          <w:rFonts w:asciiTheme="majorHAnsi" w:hAnsiTheme="majorHAnsi" w:cstheme="majorHAnsi"/>
+          <w:color w:val="000000" w:themeColor="text1"/>
+          <w:sz w:val="24"/>
+          <w:szCs w:val="24"/>
+        </w:rPr>
+        <w:t xml:space="preserve">Cliente(nome, cognome, email) </w:t>
+      </w:r>
+      <w:r>
+        <w:rPr>
+          <w:rFonts w:asciiTheme="majorHAnsi" w:hAnsiTheme="majorHAnsi" w:cstheme="majorHAnsi"/>
+          <w:color w:val="4472C4" w:themeColor="accent1"/>
+          <w:sz w:val="24"/>
+          <w:szCs w:val="24"/>
+        </w:rPr>
+        <w:t xml:space="preserve">values </w:t>
+      </w:r>
+      <w:r>
+        <w:rPr>
+          <w:rFonts w:asciiTheme="majorHAnsi" w:hAnsiTheme="majorHAnsi" w:cstheme="majorHAnsi"/>
+          <w:color w:val="000000" w:themeColor="text1"/>
+          <w:sz w:val="24"/>
+          <w:szCs w:val="24"/>
+        </w:rPr>
+        <w:t>(?,?,?)</w:t>
       </w:r>
     </w:p>
     <w:p>
@@ -2749,7 +2591,7 @@
           <w:sz w:val="24"/>
           <w:szCs w:val="24"/>
         </w:rPr>
-        <w:t>registrazioneFattorino(AccountFattorino_Bean fattorino)</w:t>
+        <w:t>registrazioneAzienda(AccountAzienda_Bean azienda)</w:t>
       </w:r>
     </w:p>
     <w:p>
@@ -2775,81 +2617,34 @@
           <w:sz w:val="24"/>
           <w:szCs w:val="24"/>
         </w:rPr>
-        <w:t xml:space="preserve">update </w:t>
-      </w:r>
-      <w:r>
-        <w:rPr>
-          <w:rFonts w:asciiTheme="majorHAnsi" w:hAnsiTheme="majorHAnsi" w:cstheme="majorHAnsi"/>
-          <w:color w:val="000000" w:themeColor="text1"/>
-          <w:sz w:val="24"/>
-          <w:szCs w:val="24"/>
-        </w:rPr>
-        <w:t xml:space="preserve">Ordine </w:t>
-      </w:r>
-      <w:r>
-        <w:rPr>
-          <w:rFonts w:asciiTheme="majorHAnsi" w:hAnsiTheme="majorHAnsi" w:cstheme="majorHAnsi"/>
-          <w:color w:val="4472C4" w:themeColor="accent1"/>
-          <w:sz w:val="24"/>
-          <w:szCs w:val="24"/>
-        </w:rPr>
-        <w:t xml:space="preserve">set </w:t>
-      </w:r>
-      <w:r>
-        <w:rPr>
-          <w:rFonts w:asciiTheme="majorHAnsi" w:hAnsiTheme="majorHAnsi" w:cstheme="majorHAnsi"/>
-          <w:color w:val="000000" w:themeColor="text1"/>
-          <w:sz w:val="24"/>
-          <w:szCs w:val="24"/>
-        </w:rPr>
-        <w:t>Ordine.stato=?</w:t>
-      </w:r>
-    </w:p>
-    <w:p>
-      <w:pPr>
-        <w:spacing w:after="0"/>
-        <w:ind w:right="-710"/>
-        <w:rPr>
-          <w:rFonts w:asciiTheme="majorHAnsi" w:hAnsiTheme="majorHAnsi" w:cstheme="majorHAnsi"/>
-          <w:color w:val="000000" w:themeColor="text1"/>
-          <w:sz w:val="24"/>
-          <w:szCs w:val="24"/>
-        </w:rPr>
-      </w:pPr>
-    </w:p>
-    <w:p>
-      <w:pPr>
-        <w:pStyle w:val="Paragrafoelenco"/>
-        <w:numPr>
-          <w:ilvl w:val="0"/>
-          <w:numId w:val="33"/>
-        </w:numPr>
-        <w:ind w:left="0" w:right="-852"/>
-        <w:rPr>
-          <w:rFonts w:ascii="Century Gothic" w:hAnsi="Century Gothic"/>
-          <w:b/>
-          <w:bCs/>
-          <w:sz w:val="8"/>
-          <w:szCs w:val="8"/>
-        </w:rPr>
-      </w:pPr>
-      <w:r>
-        <w:rPr>
-          <w:rFonts w:ascii="Century Gothic" w:hAnsi="Century Gothic"/>
-          <w:sz w:val="24"/>
-          <w:szCs w:val="24"/>
-        </w:rPr>
-        <w:t xml:space="preserve">Query </w:t>
-      </w:r>
-      <w:r>
-        <w:rPr>
-          <w:rFonts w:ascii="Century Gothic" w:hAnsi="Century Gothic"/>
-          <w:b/>
-          <w:bCs/>
-          <w:sz w:val="24"/>
-          <w:szCs w:val="24"/>
-        </w:rPr>
-        <w:t>controllaBan(String email)</w:t>
+        <w:t xml:space="preserve">insert into </w:t>
+      </w:r>
+      <w:r>
+        <w:rPr>
+          <w:rFonts w:asciiTheme="majorHAnsi" w:hAnsiTheme="majorHAnsi" w:cstheme="majorHAnsi"/>
+          <w:color w:val="000000" w:themeColor="text1"/>
+          <w:sz w:val="24"/>
+          <w:szCs w:val="24"/>
+        </w:rPr>
+        <w:t xml:space="preserve">utenteregistrato(email,pass,tipologia,is_banned) </w:t>
+      </w:r>
+      <w:r>
+        <w:rPr>
+          <w:rFonts w:asciiTheme="majorHAnsi" w:hAnsiTheme="majorHAnsi" w:cstheme="majorHAnsi"/>
+          <w:color w:val="4472C4" w:themeColor="accent1"/>
+          <w:sz w:val="24"/>
+          <w:szCs w:val="24"/>
+        </w:rPr>
+        <w:t xml:space="preserve">values </w:t>
+      </w:r>
+      <w:r>
+        <w:rPr>
+          <w:rFonts w:asciiTheme="majorHAnsi" w:hAnsiTheme="majorHAnsi" w:cstheme="majorHAnsi"/>
+          <w:color w:val="000000" w:themeColor="text1"/>
+          <w:sz w:val="24"/>
+          <w:szCs w:val="24"/>
+        </w:rPr>
+        <w:t>(?,?,?,?)</w:t>
       </w:r>
     </w:p>
     <w:p>
@@ -2875,81 +2670,34 @@
           <w:sz w:val="24"/>
           <w:szCs w:val="24"/>
         </w:rPr>
-        <w:t xml:space="preserve">update </w:t>
-      </w:r>
-      <w:r>
-        <w:rPr>
-          <w:rFonts w:asciiTheme="majorHAnsi" w:hAnsiTheme="majorHAnsi" w:cstheme="majorHAnsi"/>
-          <w:color w:val="000000" w:themeColor="text1"/>
-          <w:sz w:val="24"/>
-          <w:szCs w:val="24"/>
-        </w:rPr>
-        <w:t xml:space="preserve">Ordine </w:t>
-      </w:r>
-      <w:r>
-        <w:rPr>
-          <w:rFonts w:asciiTheme="majorHAnsi" w:hAnsiTheme="majorHAnsi" w:cstheme="majorHAnsi"/>
-          <w:color w:val="4472C4" w:themeColor="accent1"/>
-          <w:sz w:val="24"/>
-          <w:szCs w:val="24"/>
-        </w:rPr>
-        <w:t xml:space="preserve">set </w:t>
-      </w:r>
-      <w:r>
-        <w:rPr>
-          <w:rFonts w:asciiTheme="majorHAnsi" w:hAnsiTheme="majorHAnsi" w:cstheme="majorHAnsi"/>
-          <w:color w:val="000000" w:themeColor="text1"/>
-          <w:sz w:val="24"/>
-          <w:szCs w:val="24"/>
-        </w:rPr>
-        <w:t>Ordine.stato=?</w:t>
-      </w:r>
-    </w:p>
-    <w:p>
-      <w:pPr>
-        <w:spacing w:after="0"/>
-        <w:ind w:right="-710"/>
-        <w:rPr>
-          <w:rFonts w:asciiTheme="majorHAnsi" w:hAnsiTheme="majorHAnsi" w:cstheme="majorHAnsi"/>
-          <w:color w:val="000000" w:themeColor="text1"/>
-          <w:sz w:val="24"/>
-          <w:szCs w:val="24"/>
-        </w:rPr>
-      </w:pPr>
-    </w:p>
-    <w:p>
-      <w:pPr>
-        <w:pStyle w:val="Paragrafoelenco"/>
-        <w:numPr>
-          <w:ilvl w:val="0"/>
-          <w:numId w:val="33"/>
-        </w:numPr>
-        <w:ind w:left="0" w:right="-852"/>
-        <w:rPr>
-          <w:rFonts w:ascii="Century Gothic" w:hAnsi="Century Gothic"/>
-          <w:b/>
-          <w:bCs/>
-          <w:sz w:val="8"/>
-          <w:szCs w:val="8"/>
-        </w:rPr>
-      </w:pPr>
-      <w:r>
-        <w:rPr>
-          <w:rFonts w:ascii="Century Gothic" w:hAnsi="Century Gothic"/>
-          <w:sz w:val="24"/>
-          <w:szCs w:val="24"/>
-        </w:rPr>
-        <w:t xml:space="preserve">Query </w:t>
-      </w:r>
-      <w:r>
-        <w:rPr>
-          <w:rFonts w:ascii="Century Gothic" w:hAnsi="Century Gothic"/>
-          <w:b/>
-          <w:bCs/>
-          <w:sz w:val="24"/>
-          <w:szCs w:val="24"/>
-        </w:rPr>
-        <w:t>controllaEsistenzaAccount(String user, String password)</w:t>
+        <w:t xml:space="preserve">insert into </w:t>
+      </w:r>
+      <w:r>
+        <w:rPr>
+          <w:rFonts w:asciiTheme="majorHAnsi" w:hAnsiTheme="majorHAnsi" w:cstheme="majorHAnsi"/>
+          <w:color w:val="000000" w:themeColor="text1"/>
+          <w:sz w:val="24"/>
+          <w:szCs w:val="24"/>
+        </w:rPr>
+        <w:t xml:space="preserve">Azienda(nome, via, numero_civico, citta, provincia, partita_iva, telefono, orario_apertura, orario_chiusura, email) </w:t>
+      </w:r>
+      <w:r>
+        <w:rPr>
+          <w:rFonts w:asciiTheme="majorHAnsi" w:hAnsiTheme="majorHAnsi" w:cstheme="majorHAnsi"/>
+          <w:color w:val="4472C4" w:themeColor="accent1"/>
+          <w:sz w:val="24"/>
+          <w:szCs w:val="24"/>
+        </w:rPr>
+        <w:t xml:space="preserve">values </w:t>
+      </w:r>
+      <w:r>
+        <w:rPr>
+          <w:rFonts w:asciiTheme="majorHAnsi" w:hAnsiTheme="majorHAnsi" w:cstheme="majorHAnsi"/>
+          <w:color w:val="000000" w:themeColor="text1"/>
+          <w:sz w:val="24"/>
+          <w:szCs w:val="24"/>
+        </w:rPr>
+        <w:t>(?,?,?,?,?,?,?,?,?,?)</w:t>
       </w:r>
     </w:p>
     <w:p>
@@ -2975,34 +2723,34 @@
           <w:sz w:val="24"/>
           <w:szCs w:val="24"/>
         </w:rPr>
-        <w:t xml:space="preserve">update </w:t>
-      </w:r>
-      <w:r>
-        <w:rPr>
-          <w:rFonts w:asciiTheme="majorHAnsi" w:hAnsiTheme="majorHAnsi" w:cstheme="majorHAnsi"/>
-          <w:color w:val="000000" w:themeColor="text1"/>
-          <w:sz w:val="24"/>
-          <w:szCs w:val="24"/>
-        </w:rPr>
-        <w:t xml:space="preserve">Ordine </w:t>
-      </w:r>
-      <w:r>
-        <w:rPr>
-          <w:rFonts w:asciiTheme="majorHAnsi" w:hAnsiTheme="majorHAnsi" w:cstheme="majorHAnsi"/>
-          <w:color w:val="4472C4" w:themeColor="accent1"/>
-          <w:sz w:val="24"/>
-          <w:szCs w:val="24"/>
-        </w:rPr>
-        <w:t xml:space="preserve">set </w:t>
-      </w:r>
-      <w:r>
-        <w:rPr>
-          <w:rFonts w:asciiTheme="majorHAnsi" w:hAnsiTheme="majorHAnsi" w:cstheme="majorHAnsi"/>
-          <w:color w:val="000000" w:themeColor="text1"/>
-          <w:sz w:val="24"/>
-          <w:szCs w:val="24"/>
-        </w:rPr>
-        <w:t>Ordine.stato=?</w:t>
+        <w:t xml:space="preserve">insert into </w:t>
+      </w:r>
+      <w:r>
+        <w:rPr>
+          <w:rFonts w:asciiTheme="majorHAnsi" w:hAnsiTheme="majorHAnsi" w:cstheme="majorHAnsi"/>
+          <w:color w:val="000000" w:themeColor="text1"/>
+          <w:sz w:val="24"/>
+          <w:szCs w:val="24"/>
+        </w:rPr>
+        <w:t xml:space="preserve">giornilavorativi (giorno,email) </w:t>
+      </w:r>
+      <w:r>
+        <w:rPr>
+          <w:rFonts w:asciiTheme="majorHAnsi" w:hAnsiTheme="majorHAnsi" w:cstheme="majorHAnsi"/>
+          <w:color w:val="4472C4" w:themeColor="accent1"/>
+          <w:sz w:val="24"/>
+          <w:szCs w:val="24"/>
+        </w:rPr>
+        <w:t xml:space="preserve">values </w:t>
+      </w:r>
+      <w:r>
+        <w:rPr>
+          <w:rFonts w:asciiTheme="majorHAnsi" w:hAnsiTheme="majorHAnsi" w:cstheme="majorHAnsi"/>
+          <w:color w:val="000000" w:themeColor="text1"/>
+          <w:sz w:val="24"/>
+          <w:szCs w:val="24"/>
+        </w:rPr>
+        <w:t>(?,?)</w:t>
       </w:r>
     </w:p>
     <w:p>
@@ -3049,7 +2797,7 @@
           <w:sz w:val="24"/>
           <w:szCs w:val="24"/>
         </w:rPr>
-        <w:t>dammiUtente(String email)</w:t>
+        <w:t>registrazioneFattorino(AccountFattorino_Bean fattorino)</w:t>
       </w:r>
     </w:p>
     <w:p>
@@ -3075,81 +2823,34 @@
           <w:sz w:val="24"/>
           <w:szCs w:val="24"/>
         </w:rPr>
-        <w:t xml:space="preserve">update </w:t>
-      </w:r>
-      <w:r>
-        <w:rPr>
-          <w:rFonts w:asciiTheme="majorHAnsi" w:hAnsiTheme="majorHAnsi" w:cstheme="majorHAnsi"/>
-          <w:color w:val="000000" w:themeColor="text1"/>
-          <w:sz w:val="24"/>
-          <w:szCs w:val="24"/>
-        </w:rPr>
-        <w:t xml:space="preserve">Ordine </w:t>
-      </w:r>
-      <w:r>
-        <w:rPr>
-          <w:rFonts w:asciiTheme="majorHAnsi" w:hAnsiTheme="majorHAnsi" w:cstheme="majorHAnsi"/>
-          <w:color w:val="4472C4" w:themeColor="accent1"/>
-          <w:sz w:val="24"/>
-          <w:szCs w:val="24"/>
-        </w:rPr>
-        <w:t xml:space="preserve">set </w:t>
-      </w:r>
-      <w:r>
-        <w:rPr>
-          <w:rFonts w:asciiTheme="majorHAnsi" w:hAnsiTheme="majorHAnsi" w:cstheme="majorHAnsi"/>
-          <w:color w:val="000000" w:themeColor="text1"/>
-          <w:sz w:val="24"/>
-          <w:szCs w:val="24"/>
-        </w:rPr>
-        <w:t>Ordine.stato=?</w:t>
-      </w:r>
-    </w:p>
-    <w:p>
-      <w:pPr>
-        <w:spacing w:after="0"/>
-        <w:ind w:right="-710"/>
-        <w:rPr>
-          <w:rFonts w:asciiTheme="majorHAnsi" w:hAnsiTheme="majorHAnsi" w:cstheme="majorHAnsi"/>
-          <w:color w:val="000000" w:themeColor="text1"/>
-          <w:sz w:val="24"/>
-          <w:szCs w:val="24"/>
-        </w:rPr>
-      </w:pPr>
-    </w:p>
-    <w:p>
-      <w:pPr>
-        <w:pStyle w:val="Paragrafoelenco"/>
-        <w:numPr>
-          <w:ilvl w:val="0"/>
-          <w:numId w:val="33"/>
-        </w:numPr>
-        <w:ind w:left="0" w:right="-852"/>
-        <w:rPr>
-          <w:rFonts w:ascii="Century Gothic" w:hAnsi="Century Gothic"/>
-          <w:b/>
-          <w:bCs/>
-          <w:sz w:val="8"/>
-          <w:szCs w:val="8"/>
-        </w:rPr>
-      </w:pPr>
-      <w:r>
-        <w:rPr>
-          <w:rFonts w:ascii="Century Gothic" w:hAnsi="Century Gothic"/>
-          <w:sz w:val="24"/>
-          <w:szCs w:val="24"/>
-        </w:rPr>
-        <w:t xml:space="preserve">Query </w:t>
-      </w:r>
-      <w:r>
-        <w:rPr>
-          <w:rFonts w:ascii="Century Gothic" w:hAnsi="Century Gothic"/>
-          <w:b/>
-          <w:bCs/>
-          <w:sz w:val="24"/>
-          <w:szCs w:val="24"/>
-        </w:rPr>
-        <w:t>aggiornaCliente(AccountCliente_Bean cliente)</w:t>
+        <w:t xml:space="preserve">insert into </w:t>
+      </w:r>
+      <w:r>
+        <w:rPr>
+          <w:rFonts w:asciiTheme="majorHAnsi" w:hAnsiTheme="majorHAnsi" w:cstheme="majorHAnsi"/>
+          <w:color w:val="000000" w:themeColor="text1"/>
+          <w:sz w:val="24"/>
+          <w:szCs w:val="24"/>
+        </w:rPr>
+        <w:t xml:space="preserve">utenteregistrato(email,pass,tipologia,is_banned) </w:t>
+      </w:r>
+      <w:r>
+        <w:rPr>
+          <w:rFonts w:asciiTheme="majorHAnsi" w:hAnsiTheme="majorHAnsi" w:cstheme="majorHAnsi"/>
+          <w:color w:val="4472C4" w:themeColor="accent1"/>
+          <w:sz w:val="24"/>
+          <w:szCs w:val="24"/>
+        </w:rPr>
+        <w:t xml:space="preserve">values </w:t>
+      </w:r>
+      <w:r>
+        <w:rPr>
+          <w:rFonts w:asciiTheme="majorHAnsi" w:hAnsiTheme="majorHAnsi" w:cstheme="majorHAnsi"/>
+          <w:color w:val="000000" w:themeColor="text1"/>
+          <w:sz w:val="24"/>
+          <w:szCs w:val="24"/>
+        </w:rPr>
+        <w:t>(?,?,?,?)</w:t>
       </w:r>
     </w:p>
     <w:p>
@@ -3175,81 +2876,34 @@
           <w:sz w:val="24"/>
           <w:szCs w:val="24"/>
         </w:rPr>
-        <w:t xml:space="preserve">update </w:t>
-      </w:r>
-      <w:r>
-        <w:rPr>
-          <w:rFonts w:asciiTheme="majorHAnsi" w:hAnsiTheme="majorHAnsi" w:cstheme="majorHAnsi"/>
-          <w:color w:val="000000" w:themeColor="text1"/>
-          <w:sz w:val="24"/>
-          <w:szCs w:val="24"/>
-        </w:rPr>
-        <w:t xml:space="preserve">Ordine </w:t>
-      </w:r>
-      <w:r>
-        <w:rPr>
-          <w:rFonts w:asciiTheme="majorHAnsi" w:hAnsiTheme="majorHAnsi" w:cstheme="majorHAnsi"/>
-          <w:color w:val="4472C4" w:themeColor="accent1"/>
-          <w:sz w:val="24"/>
-          <w:szCs w:val="24"/>
-        </w:rPr>
-        <w:t xml:space="preserve">set </w:t>
-      </w:r>
-      <w:r>
-        <w:rPr>
-          <w:rFonts w:asciiTheme="majorHAnsi" w:hAnsiTheme="majorHAnsi" w:cstheme="majorHAnsi"/>
-          <w:color w:val="000000" w:themeColor="text1"/>
-          <w:sz w:val="24"/>
-          <w:szCs w:val="24"/>
-        </w:rPr>
-        <w:t>Ordine.stato=?</w:t>
-      </w:r>
-    </w:p>
-    <w:p>
-      <w:pPr>
-        <w:spacing w:after="0"/>
-        <w:ind w:right="-710"/>
-        <w:rPr>
-          <w:rFonts w:asciiTheme="majorHAnsi" w:hAnsiTheme="majorHAnsi" w:cstheme="majorHAnsi"/>
-          <w:color w:val="000000" w:themeColor="text1"/>
-          <w:sz w:val="24"/>
-          <w:szCs w:val="24"/>
-        </w:rPr>
-      </w:pPr>
-    </w:p>
-    <w:p>
-      <w:pPr>
-        <w:pStyle w:val="Paragrafoelenco"/>
-        <w:numPr>
-          <w:ilvl w:val="0"/>
-          <w:numId w:val="33"/>
-        </w:numPr>
-        <w:ind w:left="0" w:right="-852"/>
-        <w:rPr>
-          <w:rFonts w:ascii="Century Gothic" w:hAnsi="Century Gothic"/>
-          <w:b/>
-          <w:bCs/>
-          <w:sz w:val="8"/>
-          <w:szCs w:val="8"/>
-        </w:rPr>
-      </w:pPr>
-      <w:r>
-        <w:rPr>
-          <w:rFonts w:ascii="Century Gothic" w:hAnsi="Century Gothic"/>
-          <w:sz w:val="24"/>
-          <w:szCs w:val="24"/>
-        </w:rPr>
-        <w:t xml:space="preserve">Query </w:t>
-      </w:r>
-      <w:r>
-        <w:rPr>
-          <w:rFonts w:ascii="Century Gothic" w:hAnsi="Century Gothic"/>
-          <w:b/>
-          <w:bCs/>
-          <w:sz w:val="24"/>
-          <w:szCs w:val="24"/>
-        </w:rPr>
-        <w:t>aggiornaAzienda(AccountAzienda_Bean azienda)</w:t>
+        <w:t xml:space="preserve">insert into </w:t>
+      </w:r>
+      <w:r>
+        <w:rPr>
+          <w:rFonts w:asciiTheme="majorHAnsi" w:hAnsiTheme="majorHAnsi" w:cstheme="majorHAnsi"/>
+          <w:color w:val="000000" w:themeColor="text1"/>
+          <w:sz w:val="24"/>
+          <w:szCs w:val="24"/>
+        </w:rPr>
+        <w:t xml:space="preserve">Fattorino(nome, cognome, telefono, citta_consegna, orario_inizio, orario_fine, email) </w:t>
+      </w:r>
+      <w:r>
+        <w:rPr>
+          <w:rFonts w:asciiTheme="majorHAnsi" w:hAnsiTheme="majorHAnsi" w:cstheme="majorHAnsi"/>
+          <w:color w:val="4472C4" w:themeColor="accent1"/>
+          <w:sz w:val="24"/>
+          <w:szCs w:val="24"/>
+        </w:rPr>
+        <w:t xml:space="preserve">values </w:t>
+      </w:r>
+      <w:r>
+        <w:rPr>
+          <w:rFonts w:asciiTheme="majorHAnsi" w:hAnsiTheme="majorHAnsi" w:cstheme="majorHAnsi"/>
+          <w:color w:val="000000" w:themeColor="text1"/>
+          <w:sz w:val="24"/>
+          <w:szCs w:val="24"/>
+        </w:rPr>
+        <w:t>(?,?,?,?,?,?,?)</w:t>
       </w:r>
     </w:p>
     <w:p>
@@ -3275,34 +2929,34 @@
           <w:sz w:val="24"/>
           <w:szCs w:val="24"/>
         </w:rPr>
-        <w:t xml:space="preserve">update </w:t>
-      </w:r>
-      <w:r>
-        <w:rPr>
-          <w:rFonts w:asciiTheme="majorHAnsi" w:hAnsiTheme="majorHAnsi" w:cstheme="majorHAnsi"/>
-          <w:color w:val="000000" w:themeColor="text1"/>
-          <w:sz w:val="24"/>
-          <w:szCs w:val="24"/>
-        </w:rPr>
-        <w:t xml:space="preserve">Ordine </w:t>
-      </w:r>
-      <w:r>
-        <w:rPr>
-          <w:rFonts w:asciiTheme="majorHAnsi" w:hAnsiTheme="majorHAnsi" w:cstheme="majorHAnsi"/>
-          <w:color w:val="4472C4" w:themeColor="accent1"/>
-          <w:sz w:val="24"/>
-          <w:szCs w:val="24"/>
-        </w:rPr>
-        <w:t xml:space="preserve">set </w:t>
-      </w:r>
-      <w:r>
-        <w:rPr>
-          <w:rFonts w:asciiTheme="majorHAnsi" w:hAnsiTheme="majorHAnsi" w:cstheme="majorHAnsi"/>
-          <w:color w:val="000000" w:themeColor="text1"/>
-          <w:sz w:val="24"/>
-          <w:szCs w:val="24"/>
-        </w:rPr>
-        <w:t>Ordine.stato=?</w:t>
+        <w:t xml:space="preserve">insert into </w:t>
+      </w:r>
+      <w:r>
+        <w:rPr>
+          <w:rFonts w:asciiTheme="majorHAnsi" w:hAnsiTheme="majorHAnsi" w:cstheme="majorHAnsi"/>
+          <w:color w:val="000000" w:themeColor="text1"/>
+          <w:sz w:val="24"/>
+          <w:szCs w:val="24"/>
+        </w:rPr>
+        <w:t xml:space="preserve">giornilavorativi (giorno,email) </w:t>
+      </w:r>
+      <w:r>
+        <w:rPr>
+          <w:rFonts w:asciiTheme="majorHAnsi" w:hAnsiTheme="majorHAnsi" w:cstheme="majorHAnsi"/>
+          <w:color w:val="4472C4" w:themeColor="accent1"/>
+          <w:sz w:val="24"/>
+          <w:szCs w:val="24"/>
+        </w:rPr>
+        <w:t xml:space="preserve">values </w:t>
+      </w:r>
+      <w:r>
+        <w:rPr>
+          <w:rFonts w:asciiTheme="majorHAnsi" w:hAnsiTheme="majorHAnsi" w:cstheme="majorHAnsi"/>
+          <w:color w:val="000000" w:themeColor="text1"/>
+          <w:sz w:val="24"/>
+          <w:szCs w:val="24"/>
+        </w:rPr>
+        <w:t>(?,?)</w:t>
       </w:r>
     </w:p>
     <w:p>
@@ -3349,7 +3003,7 @@
           <w:sz w:val="24"/>
           <w:szCs w:val="24"/>
         </w:rPr>
-        <w:t>aggiornaFattorino(AccountFattorino_Bean fattorino)</w:t>
+        <w:t>controllaBan(String email)</w:t>
       </w:r>
     </w:p>
     <w:p>
@@ -3371,14 +3025,57 @@
       <w:r>
         <w:rPr>
           <w:rFonts w:asciiTheme="majorHAnsi" w:hAnsiTheme="majorHAnsi" w:cstheme="majorHAnsi"/>
-          <w:color w:val="000000" w:themeColor="text1"/>
-          <w:sz w:val="24"/>
-          <w:szCs w:val="24"/>
-        </w:rPr>
-        <w:t>insert into giornilavorativi (email,giorno) values (?,?)</w:t>
-      </w:r>
-      <w:bookmarkStart w:id="2" w:name="_GoBack"/>
-      <w:bookmarkEnd w:id="2"/>
+          <w:color w:val="4472C4" w:themeColor="accent1"/>
+          <w:sz w:val="24"/>
+          <w:szCs w:val="24"/>
+        </w:rPr>
+        <w:t xml:space="preserve">select </w:t>
+      </w:r>
+      <w:r>
+        <w:rPr>
+          <w:rFonts w:asciiTheme="majorHAnsi" w:hAnsiTheme="majorHAnsi" w:cstheme="majorHAnsi"/>
+          <w:color w:val="000000" w:themeColor="text1"/>
+          <w:sz w:val="24"/>
+          <w:szCs w:val="24"/>
+        </w:rPr>
+        <w:t xml:space="preserve">is_banned </w:t>
+      </w:r>
+      <w:r>
+        <w:rPr>
+          <w:rFonts w:asciiTheme="majorHAnsi" w:hAnsiTheme="majorHAnsi" w:cstheme="majorHAnsi"/>
+          <w:color w:val="4472C4" w:themeColor="accent1"/>
+          <w:sz w:val="24"/>
+          <w:szCs w:val="24"/>
+        </w:rPr>
+        <w:t xml:space="preserve">from </w:t>
+      </w:r>
+      <w:r>
+        <w:rPr>
+          <w:rFonts w:asciiTheme="majorHAnsi" w:hAnsiTheme="majorHAnsi" w:cstheme="majorHAnsi"/>
+          <w:color w:val="000000" w:themeColor="text1"/>
+          <w:sz w:val="24"/>
+          <w:szCs w:val="24"/>
+        </w:rPr>
+        <w:t xml:space="preserve">utenteregistrato </w:t>
+      </w:r>
+      <w:r>
+        <w:rPr>
+          <w:rFonts w:asciiTheme="majorHAnsi" w:hAnsiTheme="majorHAnsi" w:cstheme="majorHAnsi"/>
+          <w:color w:val="4472C4" w:themeColor="accent1"/>
+          <w:sz w:val="24"/>
+          <w:szCs w:val="24"/>
+        </w:rPr>
+        <w:t xml:space="preserve">where </w:t>
+      </w:r>
+      <w:r>
+        <w:rPr>
+          <w:rFonts w:asciiTheme="majorHAnsi" w:hAnsiTheme="majorHAnsi" w:cstheme="majorHAnsi"/>
+          <w:color w:val="000000" w:themeColor="text1"/>
+          <w:sz w:val="24"/>
+          <w:szCs w:val="24"/>
+        </w:rPr>
+        <w:t>email = ?</w:t>
+      </w:r>
     </w:p>
     <w:p>
       <w:pPr>
@@ -3424,7 +3121,7 @@
           <w:sz w:val="24"/>
           <w:szCs w:val="24"/>
         </w:rPr>
-        <w:t>dammiAziendaConOrdine(Long codiceOrdine)</w:t>
+        <w:t>controllaEsistenzaAccount(String user, String password)</w:t>
       </w:r>
     </w:p>
     <w:p>
@@ -3446,11 +3143,103 @@
       <w:r>
         <w:rPr>
           <w:rFonts w:asciiTheme="majorHAnsi" w:hAnsiTheme="majorHAnsi" w:cstheme="majorHAnsi"/>
-          <w:color w:val="000000" w:themeColor="text1"/>
-          <w:sz w:val="24"/>
-          <w:szCs w:val="24"/>
-        </w:rPr>
-        <w:t>select email_azienda from ordine where ordine.codice= ?</w:t>
+          <w:color w:val="4472C4" w:themeColor="accent1"/>
+          <w:sz w:val="24"/>
+          <w:szCs w:val="24"/>
+        </w:rPr>
+        <w:t xml:space="preserve">select </w:t>
+      </w:r>
+      <w:r>
+        <w:rPr>
+          <w:rFonts w:asciiTheme="majorHAnsi" w:hAnsiTheme="majorHAnsi" w:cstheme="majorHAnsi"/>
+          <w:color w:val="000000" w:themeColor="text1"/>
+          <w:sz w:val="24"/>
+          <w:szCs w:val="24"/>
+        </w:rPr>
+        <w:t xml:space="preserve">* </w:t>
+      </w:r>
+      <w:r>
+        <w:rPr>
+          <w:rFonts w:asciiTheme="majorHAnsi" w:hAnsiTheme="majorHAnsi" w:cstheme="majorHAnsi"/>
+          <w:color w:val="4472C4" w:themeColor="accent1"/>
+          <w:sz w:val="24"/>
+          <w:szCs w:val="24"/>
+        </w:rPr>
+        <w:t xml:space="preserve">from </w:t>
+      </w:r>
+      <w:r>
+        <w:rPr>
+          <w:rFonts w:asciiTheme="majorHAnsi" w:hAnsiTheme="majorHAnsi" w:cstheme="majorHAnsi"/>
+          <w:color w:val="000000" w:themeColor="text1"/>
+          <w:sz w:val="24"/>
+          <w:szCs w:val="24"/>
+        </w:rPr>
+        <w:t xml:space="preserve">UtenteRegistrato </w:t>
+      </w:r>
+      <w:r>
+        <w:rPr>
+          <w:rFonts w:asciiTheme="majorHAnsi" w:hAnsiTheme="majorHAnsi" w:cstheme="majorHAnsi"/>
+          <w:color w:val="4472C4" w:themeColor="accent1"/>
+          <w:sz w:val="24"/>
+          <w:szCs w:val="24"/>
+        </w:rPr>
+        <w:t xml:space="preserve">where </w:t>
+      </w:r>
+      <w:r>
+        <w:rPr>
+          <w:rFonts w:asciiTheme="majorHAnsi" w:hAnsiTheme="majorHAnsi" w:cstheme="majorHAnsi"/>
+          <w:color w:val="000000" w:themeColor="text1"/>
+          <w:sz w:val="24"/>
+          <w:szCs w:val="24"/>
+        </w:rPr>
+        <w:t>UtenteRegistrato.email=? and UtenteRegistrato.pass=?</w:t>
+      </w:r>
+    </w:p>
+    <w:p>
+      <w:pPr>
+        <w:spacing w:after="0"/>
+        <w:ind w:right="-710"/>
+        <w:rPr>
+          <w:rFonts w:asciiTheme="majorHAnsi" w:hAnsiTheme="majorHAnsi" w:cstheme="majorHAnsi"/>
+          <w:color w:val="000000" w:themeColor="text1"/>
+          <w:sz w:val="24"/>
+          <w:szCs w:val="24"/>
+        </w:rPr>
+      </w:pPr>
+    </w:p>
+    <w:p>
+      <w:pPr>
+        <w:pStyle w:val="Paragrafoelenco"/>
+        <w:numPr>
+          <w:ilvl w:val="0"/>
+          <w:numId w:val="33"/>
+        </w:numPr>
+        <w:ind w:left="0" w:right="-852"/>
+        <w:rPr>
+          <w:rFonts w:ascii="Century Gothic" w:hAnsi="Century Gothic"/>
+          <w:b/>
+          <w:bCs/>
+          <w:sz w:val="8"/>
+          <w:szCs w:val="8"/>
+        </w:rPr>
+      </w:pPr>
+      <w:r>
+        <w:rPr>
+          <w:rFonts w:ascii="Century Gothic" w:hAnsi="Century Gothic"/>
+          <w:sz w:val="24"/>
+          <w:szCs w:val="24"/>
+        </w:rPr>
+        <w:t xml:space="preserve">Query </w:t>
+      </w:r>
+      <w:r>
+        <w:rPr>
+          <w:rFonts w:ascii="Century Gothic" w:hAnsi="Century Gothic"/>
+          <w:b/>
+          <w:bCs/>
+          <w:sz w:val="24"/>
+          <w:szCs w:val="24"/>
+        </w:rPr>
+        <w:t>dammiUtente(String email)</w:t>
       </w:r>
     </w:p>
     <w:p>
@@ -3472,11 +3261,56 @@
       <w:r>
         <w:rPr>
           <w:rFonts w:asciiTheme="majorHAnsi" w:hAnsiTheme="majorHAnsi" w:cstheme="majorHAnsi"/>
-          <w:color w:val="000000" w:themeColor="text1"/>
-          <w:sz w:val="24"/>
-          <w:szCs w:val="24"/>
-        </w:rPr>
-        <w:t>select * from azienda where email = ?</w:t>
+          <w:color w:val="4472C4" w:themeColor="accent1"/>
+          <w:sz w:val="24"/>
+          <w:szCs w:val="24"/>
+        </w:rPr>
+        <w:t xml:space="preserve">select </w:t>
+      </w:r>
+      <w:r>
+        <w:rPr>
+          <w:rFonts w:asciiTheme="majorHAnsi" w:hAnsiTheme="majorHAnsi" w:cstheme="majorHAnsi"/>
+          <w:color w:val="000000" w:themeColor="text1"/>
+          <w:sz w:val="24"/>
+          <w:szCs w:val="24"/>
+        </w:rPr>
+        <w:t xml:space="preserve">* </w:t>
+      </w:r>
+      <w:r>
+        <w:rPr>
+          <w:rFonts w:asciiTheme="majorHAnsi" w:hAnsiTheme="majorHAnsi" w:cstheme="majorHAnsi"/>
+          <w:color w:val="4472C4" w:themeColor="accent1"/>
+          <w:sz w:val="24"/>
+          <w:szCs w:val="24"/>
+        </w:rPr>
+        <w:t xml:space="preserve">from </w:t>
+      </w:r>
+      <w:r>
+        <w:rPr>
+          <w:rFonts w:asciiTheme="majorHAnsi" w:hAnsiTheme="majorHAnsi" w:cstheme="majorHAnsi"/>
+          <w:color w:val="000000" w:themeColor="text1"/>
+          <w:sz w:val="24"/>
+          <w:szCs w:val="24"/>
+        </w:rPr>
+        <w:t xml:space="preserve">utenteregistrato </w:t>
+      </w:r>
+      <w:r>
+        <w:rPr>
+          <w:rFonts w:asciiTheme="majorHAnsi" w:hAnsiTheme="majorHAnsi" w:cstheme="majorHAnsi"/>
+          <w:color w:val="4472C4" w:themeColor="accent1"/>
+          <w:sz w:val="24"/>
+          <w:szCs w:val="24"/>
+        </w:rPr>
+        <w:t xml:space="preserve">where </w:t>
+      </w:r>
+      <w:r>
+        <w:rPr>
+          <w:rFonts w:asciiTheme="majorHAnsi" w:hAnsiTheme="majorHAnsi" w:cstheme="majorHAnsi"/>
+          <w:color w:val="000000" w:themeColor="text1"/>
+          <w:sz w:val="24"/>
+          <w:szCs w:val="24"/>
+        </w:rPr>
+        <w:t>email= ?</w:t>
       </w:r>
     </w:p>
     <w:p>
@@ -3498,11 +3332,56 @@
       <w:r>
         <w:rPr>
           <w:rFonts w:asciiTheme="majorHAnsi" w:hAnsiTheme="majorHAnsi" w:cstheme="majorHAnsi"/>
-          <w:color w:val="000000" w:themeColor="text1"/>
-          <w:sz w:val="24"/>
-          <w:szCs w:val="24"/>
-        </w:rPr>
-        <w:t>select giorno from giornilavorativi where email = ?</w:t>
+          <w:color w:val="4472C4" w:themeColor="accent1"/>
+          <w:sz w:val="24"/>
+          <w:szCs w:val="24"/>
+        </w:rPr>
+        <w:t xml:space="preserve">select </w:t>
+      </w:r>
+      <w:r>
+        <w:rPr>
+          <w:rFonts w:asciiTheme="majorHAnsi" w:hAnsiTheme="majorHAnsi" w:cstheme="majorHAnsi"/>
+          <w:color w:val="000000" w:themeColor="text1"/>
+          <w:sz w:val="24"/>
+          <w:szCs w:val="24"/>
+        </w:rPr>
+        <w:t xml:space="preserve">* </w:t>
+      </w:r>
+      <w:r>
+        <w:rPr>
+          <w:rFonts w:asciiTheme="majorHAnsi" w:hAnsiTheme="majorHAnsi" w:cstheme="majorHAnsi"/>
+          <w:color w:val="4472C4" w:themeColor="accent1"/>
+          <w:sz w:val="24"/>
+          <w:szCs w:val="24"/>
+        </w:rPr>
+        <w:t xml:space="preserve">from </w:t>
+      </w:r>
+      <w:r>
+        <w:rPr>
+          <w:rFonts w:asciiTheme="majorHAnsi" w:hAnsiTheme="majorHAnsi" w:cstheme="majorHAnsi"/>
+          <w:color w:val="000000" w:themeColor="text1"/>
+          <w:sz w:val="24"/>
+          <w:szCs w:val="24"/>
+        </w:rPr>
+        <w:t xml:space="preserve">cliente </w:t>
+      </w:r>
+      <w:r>
+        <w:rPr>
+          <w:rFonts w:asciiTheme="majorHAnsi" w:hAnsiTheme="majorHAnsi" w:cstheme="majorHAnsi"/>
+          <w:color w:val="4472C4" w:themeColor="accent1"/>
+          <w:sz w:val="24"/>
+          <w:szCs w:val="24"/>
+        </w:rPr>
+        <w:t xml:space="preserve">where </w:t>
+      </w:r>
+      <w:r>
+        <w:rPr>
+          <w:rFonts w:asciiTheme="majorHAnsi" w:hAnsiTheme="majorHAnsi" w:cstheme="majorHAnsi"/>
+          <w:color w:val="000000" w:themeColor="text1"/>
+          <w:sz w:val="24"/>
+          <w:szCs w:val="24"/>
+        </w:rPr>
+        <w:t>email = ?</w:t>
       </w:r>
     </w:p>
     <w:p>
@@ -3524,58 +3403,56 @@
       <w:r>
         <w:rPr>
           <w:rFonts w:asciiTheme="majorHAnsi" w:hAnsiTheme="majorHAnsi" w:cstheme="majorHAnsi"/>
-          <w:color w:val="000000" w:themeColor="text1"/>
-          <w:sz w:val="24"/>
-          <w:szCs w:val="24"/>
-        </w:rPr>
-        <w:t>select * from prodotto where email = ?</w:t>
-      </w:r>
-    </w:p>
-    <w:p>
-      <w:pPr>
-        <w:spacing w:after="0"/>
-        <w:ind w:right="-710"/>
-        <w:rPr>
-          <w:rFonts w:asciiTheme="majorHAnsi" w:hAnsiTheme="majorHAnsi" w:cstheme="majorHAnsi"/>
-          <w:color w:val="000000" w:themeColor="text1"/>
-          <w:sz w:val="24"/>
-          <w:szCs w:val="24"/>
-        </w:rPr>
-      </w:pPr>
-    </w:p>
-    <w:p>
-      <w:pPr>
-        <w:pStyle w:val="Paragrafoelenco"/>
-        <w:numPr>
-          <w:ilvl w:val="0"/>
-          <w:numId w:val="33"/>
-        </w:numPr>
-        <w:ind w:left="0" w:right="-852"/>
-        <w:rPr>
-          <w:rFonts w:ascii="Century Gothic" w:hAnsi="Century Gothic"/>
-          <w:b/>
-          <w:bCs/>
-          <w:sz w:val="8"/>
-          <w:szCs w:val="8"/>
-        </w:rPr>
-      </w:pPr>
-      <w:r>
-        <w:rPr>
-          <w:rFonts w:ascii="Century Gothic" w:hAnsi="Century Gothic"/>
-          <w:sz w:val="24"/>
-          <w:szCs w:val="24"/>
-        </w:rPr>
-        <w:t xml:space="preserve">Query </w:t>
-      </w:r>
-      <w:r>
-        <w:rPr>
-          <w:rFonts w:ascii="Century Gothic" w:hAnsi="Century Gothic"/>
-          <w:b/>
-          <w:bCs/>
-          <w:sz w:val="24"/>
-          <w:szCs w:val="24"/>
-        </w:rPr>
-        <w:t>dammiListaAziende(String citta)</w:t>
+          <w:color w:val="4472C4" w:themeColor="accent1"/>
+          <w:sz w:val="24"/>
+          <w:szCs w:val="24"/>
+        </w:rPr>
+        <w:t xml:space="preserve">select </w:t>
+      </w:r>
+      <w:r>
+        <w:rPr>
+          <w:rFonts w:asciiTheme="majorHAnsi" w:hAnsiTheme="majorHAnsi" w:cstheme="majorHAnsi"/>
+          <w:color w:val="000000" w:themeColor="text1"/>
+          <w:sz w:val="24"/>
+          <w:szCs w:val="24"/>
+        </w:rPr>
+        <w:t xml:space="preserve">* </w:t>
+      </w:r>
+      <w:r>
+        <w:rPr>
+          <w:rFonts w:asciiTheme="majorHAnsi" w:hAnsiTheme="majorHAnsi" w:cstheme="majorHAnsi"/>
+          <w:color w:val="4472C4" w:themeColor="accent1"/>
+          <w:sz w:val="24"/>
+          <w:szCs w:val="24"/>
+        </w:rPr>
+        <w:t xml:space="preserve">from </w:t>
+      </w:r>
+      <w:r>
+        <w:rPr>
+          <w:rFonts w:asciiTheme="majorHAnsi" w:hAnsiTheme="majorHAnsi" w:cstheme="majorHAnsi"/>
+          <w:color w:val="000000" w:themeColor="text1"/>
+          <w:sz w:val="24"/>
+          <w:szCs w:val="24"/>
+        </w:rPr>
+        <w:t xml:space="preserve">moderatore </w:t>
+      </w:r>
+      <w:r>
+        <w:rPr>
+          <w:rFonts w:asciiTheme="majorHAnsi" w:hAnsiTheme="majorHAnsi" w:cstheme="majorHAnsi"/>
+          <w:color w:val="4472C4" w:themeColor="accent1"/>
+          <w:sz w:val="24"/>
+          <w:szCs w:val="24"/>
+        </w:rPr>
+        <w:t xml:space="preserve">where </w:t>
+      </w:r>
+      <w:r>
+        <w:rPr>
+          <w:rFonts w:asciiTheme="majorHAnsi" w:hAnsiTheme="majorHAnsi" w:cstheme="majorHAnsi"/>
+          <w:color w:val="000000" w:themeColor="text1"/>
+          <w:sz w:val="24"/>
+          <w:szCs w:val="24"/>
+        </w:rPr>
+        <w:t>email = ?</w:t>
       </w:r>
     </w:p>
     <w:p>
@@ -3597,11 +3474,56 @@
       <w:r>
         <w:rPr>
           <w:rFonts w:asciiTheme="majorHAnsi" w:hAnsiTheme="majorHAnsi" w:cstheme="majorHAnsi"/>
-          <w:color w:val="000000" w:themeColor="text1"/>
-          <w:sz w:val="24"/>
-          <w:szCs w:val="24"/>
-        </w:rPr>
-        <w:t>select * from Azienda where Azienda.citta=?</w:t>
+          <w:color w:val="4472C4" w:themeColor="accent1"/>
+          <w:sz w:val="24"/>
+          <w:szCs w:val="24"/>
+        </w:rPr>
+        <w:t xml:space="preserve">select </w:t>
+      </w:r>
+      <w:r>
+        <w:rPr>
+          <w:rFonts w:asciiTheme="majorHAnsi" w:hAnsiTheme="majorHAnsi" w:cstheme="majorHAnsi"/>
+          <w:color w:val="000000" w:themeColor="text1"/>
+          <w:sz w:val="24"/>
+          <w:szCs w:val="24"/>
+        </w:rPr>
+        <w:t xml:space="preserve">* </w:t>
+      </w:r>
+      <w:r>
+        <w:rPr>
+          <w:rFonts w:asciiTheme="majorHAnsi" w:hAnsiTheme="majorHAnsi" w:cstheme="majorHAnsi"/>
+          <w:color w:val="4472C4" w:themeColor="accent1"/>
+          <w:sz w:val="24"/>
+          <w:szCs w:val="24"/>
+        </w:rPr>
+        <w:t xml:space="preserve">from </w:t>
+      </w:r>
+      <w:r>
+        <w:rPr>
+          <w:rFonts w:asciiTheme="majorHAnsi" w:hAnsiTheme="majorHAnsi" w:cstheme="majorHAnsi"/>
+          <w:color w:val="000000" w:themeColor="text1"/>
+          <w:sz w:val="24"/>
+          <w:szCs w:val="24"/>
+        </w:rPr>
+        <w:t xml:space="preserve">fattorino </w:t>
+      </w:r>
+      <w:r>
+        <w:rPr>
+          <w:rFonts w:asciiTheme="majorHAnsi" w:hAnsiTheme="majorHAnsi" w:cstheme="majorHAnsi"/>
+          <w:color w:val="4472C4" w:themeColor="accent1"/>
+          <w:sz w:val="24"/>
+          <w:szCs w:val="24"/>
+        </w:rPr>
+        <w:t xml:space="preserve">where </w:t>
+      </w:r>
+      <w:r>
+        <w:rPr>
+          <w:rFonts w:asciiTheme="majorHAnsi" w:hAnsiTheme="majorHAnsi" w:cstheme="majorHAnsi"/>
+          <w:color w:val="000000" w:themeColor="text1"/>
+          <w:sz w:val="24"/>
+          <w:szCs w:val="24"/>
+        </w:rPr>
+        <w:t>email = ?</w:t>
       </w:r>
     </w:p>
     <w:p>
@@ -3623,11 +3545,56 @@
       <w:r>
         <w:rPr>
           <w:rFonts w:asciiTheme="majorHAnsi" w:hAnsiTheme="majorHAnsi" w:cstheme="majorHAnsi"/>
-          <w:color w:val="000000" w:themeColor="text1"/>
-          <w:sz w:val="24"/>
-          <w:szCs w:val="24"/>
-        </w:rPr>
-        <w:t>select giorno from giornilavorativi where email = ?</w:t>
+          <w:color w:val="4472C4" w:themeColor="accent1"/>
+          <w:sz w:val="24"/>
+          <w:szCs w:val="24"/>
+        </w:rPr>
+        <w:t xml:space="preserve">select </w:t>
+      </w:r>
+      <w:r>
+        <w:rPr>
+          <w:rFonts w:asciiTheme="majorHAnsi" w:hAnsiTheme="majorHAnsi" w:cstheme="majorHAnsi"/>
+          <w:color w:val="000000" w:themeColor="text1"/>
+          <w:sz w:val="24"/>
+          <w:szCs w:val="24"/>
+        </w:rPr>
+        <w:t xml:space="preserve">giorno </w:t>
+      </w:r>
+      <w:r>
+        <w:rPr>
+          <w:rFonts w:asciiTheme="majorHAnsi" w:hAnsiTheme="majorHAnsi" w:cstheme="majorHAnsi"/>
+          <w:color w:val="4472C4" w:themeColor="accent1"/>
+          <w:sz w:val="24"/>
+          <w:szCs w:val="24"/>
+        </w:rPr>
+        <w:t xml:space="preserve">from </w:t>
+      </w:r>
+      <w:r>
+        <w:rPr>
+          <w:rFonts w:asciiTheme="majorHAnsi" w:hAnsiTheme="majorHAnsi" w:cstheme="majorHAnsi"/>
+          <w:color w:val="000000" w:themeColor="text1"/>
+          <w:sz w:val="24"/>
+          <w:szCs w:val="24"/>
+        </w:rPr>
+        <w:t xml:space="preserve">giornilavorativi </w:t>
+      </w:r>
+      <w:r>
+        <w:rPr>
+          <w:rFonts w:asciiTheme="majorHAnsi" w:hAnsiTheme="majorHAnsi" w:cstheme="majorHAnsi"/>
+          <w:color w:val="4472C4" w:themeColor="accent1"/>
+          <w:sz w:val="24"/>
+          <w:szCs w:val="24"/>
+        </w:rPr>
+        <w:t xml:space="preserve">where </w:t>
+      </w:r>
+      <w:r>
+        <w:rPr>
+          <w:rFonts w:asciiTheme="majorHAnsi" w:hAnsiTheme="majorHAnsi" w:cstheme="majorHAnsi"/>
+          <w:color w:val="000000" w:themeColor="text1"/>
+          <w:sz w:val="24"/>
+          <w:szCs w:val="24"/>
+        </w:rPr>
+        <w:t>email = ?</w:t>
       </w:r>
     </w:p>
     <w:p>
@@ -3649,58 +3616,56 @@
       <w:r>
         <w:rPr>
           <w:rFonts w:asciiTheme="majorHAnsi" w:hAnsiTheme="majorHAnsi" w:cstheme="majorHAnsi"/>
-          <w:color w:val="000000" w:themeColor="text1"/>
-          <w:sz w:val="24"/>
-          <w:szCs w:val="24"/>
-        </w:rPr>
-        <w:t>select * from prodotto where email = ?</w:t>
-      </w:r>
-    </w:p>
-    <w:p>
-      <w:pPr>
-        <w:spacing w:after="0"/>
-        <w:ind w:right="-710"/>
-        <w:rPr>
-          <w:rFonts w:asciiTheme="majorHAnsi" w:hAnsiTheme="majorHAnsi" w:cstheme="majorHAnsi"/>
-          <w:color w:val="000000" w:themeColor="text1"/>
-          <w:sz w:val="24"/>
-          <w:szCs w:val="24"/>
-        </w:rPr>
-      </w:pPr>
-    </w:p>
-    <w:p>
-      <w:pPr>
-        <w:pStyle w:val="Paragrafoelenco"/>
-        <w:numPr>
-          <w:ilvl w:val="0"/>
-          <w:numId w:val="33"/>
-        </w:numPr>
-        <w:ind w:left="0" w:right="-852"/>
-        <w:rPr>
-          <w:rFonts w:ascii="Century Gothic" w:hAnsi="Century Gothic"/>
-          <w:b/>
-          <w:bCs/>
-          <w:sz w:val="8"/>
-          <w:szCs w:val="8"/>
-        </w:rPr>
-      </w:pPr>
-      <w:r>
-        <w:rPr>
-          <w:rFonts w:ascii="Century Gothic" w:hAnsi="Century Gothic"/>
-          <w:sz w:val="24"/>
-          <w:szCs w:val="24"/>
-        </w:rPr>
-        <w:t xml:space="preserve">Query </w:t>
-      </w:r>
-      <w:r>
-        <w:rPr>
-          <w:rFonts w:ascii="Century Gothic" w:hAnsi="Century Gothic"/>
-          <w:b/>
-          <w:bCs/>
-          <w:sz w:val="24"/>
-          <w:szCs w:val="24"/>
-        </w:rPr>
-        <w:t>banAzienda(AccountAzienda_Bean azienda)</w:t>
+          <w:color w:val="4472C4" w:themeColor="accent1"/>
+          <w:sz w:val="24"/>
+          <w:szCs w:val="24"/>
+        </w:rPr>
+        <w:t xml:space="preserve">select </w:t>
+      </w:r>
+      <w:r>
+        <w:rPr>
+          <w:rFonts w:asciiTheme="majorHAnsi" w:hAnsiTheme="majorHAnsi" w:cstheme="majorHAnsi"/>
+          <w:color w:val="000000" w:themeColor="text1"/>
+          <w:sz w:val="24"/>
+          <w:szCs w:val="24"/>
+        </w:rPr>
+        <w:t xml:space="preserve">* </w:t>
+      </w:r>
+      <w:r>
+        <w:rPr>
+          <w:rFonts w:asciiTheme="majorHAnsi" w:hAnsiTheme="majorHAnsi" w:cstheme="majorHAnsi"/>
+          <w:color w:val="4472C4" w:themeColor="accent1"/>
+          <w:sz w:val="24"/>
+          <w:szCs w:val="24"/>
+        </w:rPr>
+        <w:t xml:space="preserve">from </w:t>
+      </w:r>
+      <w:r>
+        <w:rPr>
+          <w:rFonts w:asciiTheme="majorHAnsi" w:hAnsiTheme="majorHAnsi" w:cstheme="majorHAnsi"/>
+          <w:color w:val="000000" w:themeColor="text1"/>
+          <w:sz w:val="24"/>
+          <w:szCs w:val="24"/>
+        </w:rPr>
+        <w:t xml:space="preserve">azienda </w:t>
+      </w:r>
+      <w:r>
+        <w:rPr>
+          <w:rFonts w:asciiTheme="majorHAnsi" w:hAnsiTheme="majorHAnsi" w:cstheme="majorHAnsi"/>
+          <w:color w:val="4472C4" w:themeColor="accent1"/>
+          <w:sz w:val="24"/>
+          <w:szCs w:val="24"/>
+        </w:rPr>
+        <w:t xml:space="preserve">where </w:t>
+      </w:r>
+      <w:r>
+        <w:rPr>
+          <w:rFonts w:asciiTheme="majorHAnsi" w:hAnsiTheme="majorHAnsi" w:cstheme="majorHAnsi"/>
+          <w:color w:val="000000" w:themeColor="text1"/>
+          <w:sz w:val="24"/>
+          <w:szCs w:val="24"/>
+        </w:rPr>
+        <w:t>email = ?</w:t>
       </w:r>
     </w:p>
     <w:p>
@@ -3722,59 +3687,56 @@
       <w:r>
         <w:rPr>
           <w:rFonts w:asciiTheme="majorHAnsi" w:hAnsiTheme="majorHAnsi" w:cstheme="majorHAnsi"/>
-          <w:color w:val="000000" w:themeColor="text1"/>
-          <w:sz w:val="24"/>
-          <w:szCs w:val="24"/>
-        </w:rPr>
-        <w:lastRenderedPageBreak/>
-        <w:t>update utenteregistrato set is_banned=1 where email= ?</w:t>
-      </w:r>
-    </w:p>
-    <w:p>
-      <w:pPr>
-        <w:spacing w:after="0"/>
-        <w:ind w:right="-710"/>
-        <w:rPr>
-          <w:rFonts w:asciiTheme="majorHAnsi" w:hAnsiTheme="majorHAnsi" w:cstheme="majorHAnsi"/>
-          <w:color w:val="000000" w:themeColor="text1"/>
-          <w:sz w:val="24"/>
-          <w:szCs w:val="24"/>
-        </w:rPr>
-      </w:pPr>
-    </w:p>
-    <w:p>
-      <w:pPr>
-        <w:pStyle w:val="Paragrafoelenco"/>
-        <w:numPr>
-          <w:ilvl w:val="0"/>
-          <w:numId w:val="33"/>
-        </w:numPr>
-        <w:ind w:left="0" w:right="-852"/>
-        <w:rPr>
-          <w:rFonts w:ascii="Century Gothic" w:hAnsi="Century Gothic"/>
-          <w:b/>
-          <w:bCs/>
-          <w:sz w:val="8"/>
-          <w:szCs w:val="8"/>
-        </w:rPr>
-      </w:pPr>
-      <w:r>
-        <w:rPr>
-          <w:rFonts w:ascii="Century Gothic" w:hAnsi="Century Gothic"/>
-          <w:sz w:val="24"/>
-          <w:szCs w:val="24"/>
-        </w:rPr>
-        <w:t xml:space="preserve">Query </w:t>
-      </w:r>
-      <w:r>
-        <w:rPr>
-          <w:rFonts w:ascii="Century Gothic" w:hAnsi="Century Gothic"/>
-          <w:b/>
-          <w:bCs/>
-          <w:sz w:val="24"/>
-          <w:szCs w:val="24"/>
-        </w:rPr>
-        <w:t>aggiungiAlListino(AccountAzienda_Bean azienda, Prodotto_Bean prodotto)</w:t>
+          <w:color w:val="4472C4" w:themeColor="accent1"/>
+          <w:sz w:val="24"/>
+          <w:szCs w:val="24"/>
+        </w:rPr>
+        <w:t xml:space="preserve">select </w:t>
+      </w:r>
+      <w:r>
+        <w:rPr>
+          <w:rFonts w:asciiTheme="majorHAnsi" w:hAnsiTheme="majorHAnsi" w:cstheme="majorHAnsi"/>
+          <w:color w:val="000000" w:themeColor="text1"/>
+          <w:sz w:val="24"/>
+          <w:szCs w:val="24"/>
+        </w:rPr>
+        <w:t xml:space="preserve">giorno </w:t>
+      </w:r>
+      <w:r>
+        <w:rPr>
+          <w:rFonts w:asciiTheme="majorHAnsi" w:hAnsiTheme="majorHAnsi" w:cstheme="majorHAnsi"/>
+          <w:color w:val="4472C4" w:themeColor="accent1"/>
+          <w:sz w:val="24"/>
+          <w:szCs w:val="24"/>
+        </w:rPr>
+        <w:t xml:space="preserve">from </w:t>
+      </w:r>
+      <w:r>
+        <w:rPr>
+          <w:rFonts w:asciiTheme="majorHAnsi" w:hAnsiTheme="majorHAnsi" w:cstheme="majorHAnsi"/>
+          <w:color w:val="000000" w:themeColor="text1"/>
+          <w:sz w:val="24"/>
+          <w:szCs w:val="24"/>
+        </w:rPr>
+        <w:t xml:space="preserve">giornilavorativi </w:t>
+      </w:r>
+      <w:r>
+        <w:rPr>
+          <w:rFonts w:asciiTheme="majorHAnsi" w:hAnsiTheme="majorHAnsi" w:cstheme="majorHAnsi"/>
+          <w:color w:val="4472C4" w:themeColor="accent1"/>
+          <w:sz w:val="24"/>
+          <w:szCs w:val="24"/>
+        </w:rPr>
+        <w:t xml:space="preserve">where </w:t>
+      </w:r>
+      <w:r>
+        <w:rPr>
+          <w:rFonts w:asciiTheme="majorHAnsi" w:hAnsiTheme="majorHAnsi" w:cstheme="majorHAnsi"/>
+          <w:color w:val="000000" w:themeColor="text1"/>
+          <w:sz w:val="24"/>
+          <w:szCs w:val="24"/>
+        </w:rPr>
+        <w:t>email = ?</w:t>
       </w:r>
     </w:p>
     <w:p>
@@ -3788,17 +3750,64 @@
         <w:ind w:left="714" w:right="-710" w:hanging="357"/>
         <w:rPr>
           <w:rFonts w:asciiTheme="majorHAnsi" w:hAnsiTheme="majorHAnsi" w:cstheme="majorHAnsi"/>
-          <w:sz w:val="24"/>
-          <w:szCs w:val="24"/>
-        </w:rPr>
-      </w:pPr>
-      <w:r>
-        <w:rPr>
-          <w:rFonts w:asciiTheme="majorHAnsi" w:hAnsiTheme="majorHAnsi" w:cstheme="majorHAnsi"/>
-          <w:sz w:val="24"/>
-          <w:szCs w:val="24"/>
-        </w:rPr>
-        <w:t>insert into prodotto (nome,descrizione,prezzo,path_immagine,azienda,email) values(?,?,?,?,?,?)</w:t>
+          <w:color w:val="000000" w:themeColor="text1"/>
+          <w:sz w:val="24"/>
+          <w:szCs w:val="24"/>
+        </w:rPr>
+      </w:pPr>
+      <w:r>
+        <w:rPr>
+          <w:rFonts w:asciiTheme="majorHAnsi" w:hAnsiTheme="majorHAnsi" w:cstheme="majorHAnsi"/>
+          <w:color w:val="4472C4" w:themeColor="accent1"/>
+          <w:sz w:val="24"/>
+          <w:szCs w:val="24"/>
+        </w:rPr>
+        <w:t xml:space="preserve">select </w:t>
+      </w:r>
+      <w:r>
+        <w:rPr>
+          <w:rFonts w:asciiTheme="majorHAnsi" w:hAnsiTheme="majorHAnsi" w:cstheme="majorHAnsi"/>
+          <w:color w:val="000000" w:themeColor="text1"/>
+          <w:sz w:val="24"/>
+          <w:szCs w:val="24"/>
+        </w:rPr>
+        <w:t xml:space="preserve">* </w:t>
+      </w:r>
+      <w:r>
+        <w:rPr>
+          <w:rFonts w:asciiTheme="majorHAnsi" w:hAnsiTheme="majorHAnsi" w:cstheme="majorHAnsi"/>
+          <w:color w:val="4472C4" w:themeColor="accent1"/>
+          <w:sz w:val="24"/>
+          <w:szCs w:val="24"/>
+        </w:rPr>
+        <w:t xml:space="preserve">from </w:t>
+      </w:r>
+      <w:r>
+        <w:rPr>
+          <w:rFonts w:asciiTheme="majorHAnsi" w:hAnsiTheme="majorHAnsi" w:cstheme="majorHAnsi"/>
+          <w:color w:val="000000" w:themeColor="text1"/>
+          <w:sz w:val="24"/>
+          <w:szCs w:val="24"/>
+        </w:rPr>
+        <w:t xml:space="preserve">prodotto </w:t>
+      </w:r>
+      <w:r>
+        <w:rPr>
+          <w:rFonts w:asciiTheme="majorHAnsi" w:hAnsiTheme="majorHAnsi" w:cstheme="majorHAnsi"/>
+          <w:color w:val="4472C4" w:themeColor="accent1"/>
+          <w:sz w:val="24"/>
+          <w:szCs w:val="24"/>
+        </w:rPr>
+        <w:t xml:space="preserve">where </w:t>
+      </w:r>
+      <w:r>
+        <w:rPr>
+          <w:rFonts w:asciiTheme="majorHAnsi" w:hAnsiTheme="majorHAnsi" w:cstheme="majorHAnsi"/>
+          <w:color w:val="000000" w:themeColor="text1"/>
+          <w:sz w:val="24"/>
+          <w:szCs w:val="24"/>
+        </w:rPr>
+        <w:t>email = ?</w:t>
       </w:r>
     </w:p>
     <w:p>
@@ -3845,7 +3854,7 @@
           <w:sz w:val="24"/>
           <w:szCs w:val="24"/>
         </w:rPr>
-        <w:t>aggiornaProdotto(AccountAzienda_Bean azienda, Prodotto_Bean prodotto)</w:t>
+        <w:t>aggiornaCliente(AccountCliente_Bean cliente)</w:t>
       </w:r>
     </w:p>
     <w:p>
@@ -3867,24 +3876,143 @@
       <w:r>
         <w:rPr>
           <w:rFonts w:asciiTheme="majorHAnsi" w:hAnsiTheme="majorHAnsi" w:cstheme="majorHAnsi"/>
-          <w:color w:val="000000" w:themeColor="text1"/>
-          <w:sz w:val="24"/>
-          <w:szCs w:val="24"/>
-        </w:rPr>
-        <w:t>update Prodotto set Prodotto.nome=?, Prodotto.descrizione=?, Prodotto.prezzo=?, Prodotto.path_immagine=? where Prodotto.email=? and prodotto.codice=?</w:t>
+          <w:color w:val="4472C4" w:themeColor="accent1"/>
+          <w:sz w:val="24"/>
+          <w:szCs w:val="24"/>
+        </w:rPr>
+        <w:t xml:space="preserve">update </w:t>
+      </w:r>
+      <w:r>
+        <w:rPr>
+          <w:rFonts w:asciiTheme="majorHAnsi" w:hAnsiTheme="majorHAnsi" w:cstheme="majorHAnsi"/>
+          <w:color w:val="000000" w:themeColor="text1"/>
+          <w:sz w:val="24"/>
+          <w:szCs w:val="24"/>
+        </w:rPr>
+        <w:t xml:space="preserve">Cliente </w:t>
+      </w:r>
+      <w:r>
+        <w:rPr>
+          <w:rFonts w:asciiTheme="majorHAnsi" w:hAnsiTheme="majorHAnsi" w:cstheme="majorHAnsi"/>
+          <w:color w:val="4472C4" w:themeColor="accent1"/>
+          <w:sz w:val="24"/>
+          <w:szCs w:val="24"/>
+        </w:rPr>
+        <w:t xml:space="preserve">JOIN </w:t>
+      </w:r>
+      <w:r>
+        <w:rPr>
+          <w:rFonts w:asciiTheme="majorHAnsi" w:hAnsiTheme="majorHAnsi" w:cstheme="majorHAnsi"/>
+          <w:color w:val="000000" w:themeColor="text1"/>
+          <w:sz w:val="24"/>
+          <w:szCs w:val="24"/>
+        </w:rPr>
+        <w:t xml:space="preserve">UtenteRegistrato </w:t>
+      </w:r>
+      <w:r>
+        <w:rPr>
+          <w:rFonts w:asciiTheme="majorHAnsi" w:hAnsiTheme="majorHAnsi" w:cstheme="majorHAnsi"/>
+          <w:color w:val="4472C4" w:themeColor="accent1"/>
+          <w:sz w:val="24"/>
+          <w:szCs w:val="24"/>
+        </w:rPr>
+        <w:t xml:space="preserve">on </w:t>
+      </w:r>
+      <w:r>
+        <w:rPr>
+          <w:rFonts w:asciiTheme="majorHAnsi" w:hAnsiTheme="majorHAnsi" w:cstheme="majorHAnsi"/>
+          <w:color w:val="000000" w:themeColor="text1"/>
+          <w:sz w:val="24"/>
+          <w:szCs w:val="24"/>
+        </w:rPr>
+        <w:t xml:space="preserve">Cliente.email=UtenteRegistrato.email </w:t>
+      </w:r>
+      <w:r>
+        <w:rPr>
+          <w:rFonts w:asciiTheme="majorHAnsi" w:hAnsiTheme="majorHAnsi" w:cstheme="majorHAnsi"/>
+          <w:color w:val="4472C4" w:themeColor="accent1"/>
+          <w:sz w:val="24"/>
+          <w:szCs w:val="24"/>
+        </w:rPr>
+        <w:t xml:space="preserve">set </w:t>
+      </w:r>
+      <w:r>
+        <w:rPr>
+          <w:rFonts w:asciiTheme="majorHAnsi" w:hAnsiTheme="majorHAnsi" w:cstheme="majorHAnsi"/>
+          <w:color w:val="000000" w:themeColor="text1"/>
+          <w:sz w:val="24"/>
+          <w:szCs w:val="24"/>
+        </w:rPr>
+        <w:t xml:space="preserve">Cliente.nome=?, Cliente.cognome=?, UtenteRegistrato.pass=? </w:t>
+      </w:r>
+      <w:r>
+        <w:rPr>
+          <w:rFonts w:asciiTheme="majorHAnsi" w:hAnsiTheme="majorHAnsi" w:cstheme="majorHAnsi"/>
+          <w:color w:val="4472C4" w:themeColor="accent1"/>
+          <w:sz w:val="24"/>
+          <w:szCs w:val="24"/>
+        </w:rPr>
+        <w:t xml:space="preserve">where </w:t>
+      </w:r>
+      <w:r>
+        <w:rPr>
+          <w:rFonts w:asciiTheme="majorHAnsi" w:hAnsiTheme="majorHAnsi" w:cstheme="majorHAnsi"/>
+          <w:color w:val="000000" w:themeColor="text1"/>
+          <w:sz w:val="24"/>
+          <w:szCs w:val="24"/>
+        </w:rPr>
+        <w:t>Cliente.email=? and UtenteRegistrato.email=?</w:t>
       </w:r>
     </w:p>
     <w:p>
       <w:pPr>
         <w:spacing w:after="0"/>
-        <w:ind w:left="357" w:right="-710"/>
-        <w:rPr>
-          <w:rFonts w:asciiTheme="majorHAnsi" w:hAnsiTheme="majorHAnsi" w:cstheme="majorHAnsi"/>
-          <w:color w:val="000000" w:themeColor="text1"/>
-          <w:sz w:val="24"/>
-          <w:szCs w:val="24"/>
-        </w:rPr>
-      </w:pPr>
+        <w:ind w:right="-710"/>
+        <w:rPr>
+          <w:rFonts w:asciiTheme="majorHAnsi" w:hAnsiTheme="majorHAnsi" w:cstheme="majorHAnsi"/>
+          <w:color w:val="000000" w:themeColor="text1"/>
+          <w:sz w:val="24"/>
+          <w:szCs w:val="24"/>
+        </w:rPr>
+      </w:pPr>
+    </w:p>
+    <w:p>
+      <w:pPr>
+        <w:spacing w:after="0"/>
+        <w:ind w:right="-710"/>
+        <w:rPr>
+          <w:rFonts w:asciiTheme="majorHAnsi" w:hAnsiTheme="majorHAnsi" w:cstheme="majorHAnsi"/>
+          <w:color w:val="000000" w:themeColor="text1"/>
+          <w:sz w:val="24"/>
+          <w:szCs w:val="24"/>
+        </w:rPr>
+      </w:pPr>
+    </w:p>
+    <w:p>
+      <w:pPr>
+        <w:spacing w:after="0"/>
+        <w:ind w:right="-710"/>
+        <w:rPr>
+          <w:rFonts w:asciiTheme="majorHAnsi" w:hAnsiTheme="majorHAnsi" w:cstheme="majorHAnsi"/>
+          <w:color w:val="000000" w:themeColor="text1"/>
+          <w:sz w:val="24"/>
+          <w:szCs w:val="24"/>
+        </w:rPr>
+      </w:pPr>
+    </w:p>
+    <w:p>
+      <w:pPr>
+        <w:spacing w:after="0"/>
+        <w:ind w:right="-710"/>
+        <w:rPr>
+          <w:rFonts w:asciiTheme="majorHAnsi" w:hAnsiTheme="majorHAnsi" w:cstheme="majorHAnsi"/>
+          <w:color w:val="000000" w:themeColor="text1"/>
+          <w:sz w:val="24"/>
+          <w:szCs w:val="24"/>
+        </w:rPr>
+      </w:pPr>
+      <w:bookmarkStart w:id="2" w:name="_GoBack"/>
+      <w:bookmarkEnd w:id="2"/>
     </w:p>
     <w:p>
       <w:pPr>
@@ -3908,6 +4036,7 @@
           <w:sz w:val="24"/>
           <w:szCs w:val="24"/>
         </w:rPr>
+        <w:lastRenderedPageBreak/>
         <w:t xml:space="preserve">Query </w:t>
       </w:r>
       <w:r>
@@ -3918,7 +4047,7 @@
           <w:sz w:val="24"/>
           <w:szCs w:val="24"/>
         </w:rPr>
-        <w:t>rimuoviProdotto(AccountAzienda_Bean azienda, Prodotto_Bean prodotto)</w:t>
+        <w:t>aggiornaAzienda(AccountAzienda_Bean azienda)</w:t>
       </w:r>
     </w:p>
     <w:p>
@@ -3940,11 +4069,1482 @@
       <w:r>
         <w:rPr>
           <w:rFonts w:asciiTheme="majorHAnsi" w:hAnsiTheme="majorHAnsi" w:cstheme="majorHAnsi"/>
-          <w:color w:val="000000" w:themeColor="text1"/>
-          <w:sz w:val="24"/>
-          <w:szCs w:val="24"/>
-        </w:rPr>
-        <w:t>delete from Prodotto where Prodotto.codice=? and Prodotto.email=?</w:t>
+          <w:color w:val="4472C4" w:themeColor="accent1"/>
+          <w:sz w:val="24"/>
+          <w:szCs w:val="24"/>
+        </w:rPr>
+        <w:t xml:space="preserve">update </w:t>
+      </w:r>
+      <w:r>
+        <w:rPr>
+          <w:rFonts w:asciiTheme="majorHAnsi" w:hAnsiTheme="majorHAnsi" w:cstheme="majorHAnsi"/>
+          <w:color w:val="000000" w:themeColor="text1"/>
+          <w:sz w:val="24"/>
+          <w:szCs w:val="24"/>
+        </w:rPr>
+        <w:t xml:space="preserve">Azienda </w:t>
+      </w:r>
+      <w:r>
+        <w:rPr>
+          <w:rFonts w:asciiTheme="majorHAnsi" w:hAnsiTheme="majorHAnsi" w:cstheme="majorHAnsi"/>
+          <w:color w:val="4472C4" w:themeColor="accent1"/>
+          <w:sz w:val="24"/>
+          <w:szCs w:val="24"/>
+        </w:rPr>
+        <w:t xml:space="preserve">JOIN </w:t>
+      </w:r>
+      <w:r>
+        <w:rPr>
+          <w:rFonts w:asciiTheme="majorHAnsi" w:hAnsiTheme="majorHAnsi" w:cstheme="majorHAnsi"/>
+          <w:color w:val="000000" w:themeColor="text1"/>
+          <w:sz w:val="24"/>
+          <w:szCs w:val="24"/>
+        </w:rPr>
+        <w:t xml:space="preserve">UtenteRegistrato </w:t>
+      </w:r>
+      <w:r>
+        <w:rPr>
+          <w:rFonts w:asciiTheme="majorHAnsi" w:hAnsiTheme="majorHAnsi" w:cstheme="majorHAnsi"/>
+          <w:color w:val="4472C4" w:themeColor="accent1"/>
+          <w:sz w:val="24"/>
+          <w:szCs w:val="24"/>
+        </w:rPr>
+        <w:t xml:space="preserve">on </w:t>
+      </w:r>
+      <w:r>
+        <w:rPr>
+          <w:rFonts w:asciiTheme="majorHAnsi" w:hAnsiTheme="majorHAnsi" w:cstheme="majorHAnsi"/>
+          <w:color w:val="000000" w:themeColor="text1"/>
+          <w:sz w:val="24"/>
+          <w:szCs w:val="24"/>
+        </w:rPr>
+        <w:t xml:space="preserve">Azienda.email=UtenteRegistrato.email </w:t>
+      </w:r>
+      <w:r>
+        <w:rPr>
+          <w:rFonts w:asciiTheme="majorHAnsi" w:hAnsiTheme="majorHAnsi" w:cstheme="majorHAnsi"/>
+          <w:color w:val="4472C4" w:themeColor="accent1"/>
+          <w:sz w:val="24"/>
+          <w:szCs w:val="24"/>
+        </w:rPr>
+        <w:t xml:space="preserve">set </w:t>
+      </w:r>
+      <w:r>
+        <w:rPr>
+          <w:rFonts w:asciiTheme="majorHAnsi" w:hAnsiTheme="majorHAnsi" w:cstheme="majorHAnsi"/>
+          <w:color w:val="000000" w:themeColor="text1"/>
+          <w:sz w:val="24"/>
+          <w:szCs w:val="24"/>
+        </w:rPr>
+        <w:t xml:space="preserve">Azienda.nome=?, Azienda.via=?, Azienda.numero_civico=?, Azienda.citta=?, Azienda.provincia=?, Azienda.partita_iva=?, Azienda.telefono=?, Azienda.orario_apertura=?, Azienda.orario_chiusura=?, UtenteRegistrato.pass=? </w:t>
+      </w:r>
+      <w:r>
+        <w:rPr>
+          <w:rFonts w:asciiTheme="majorHAnsi" w:hAnsiTheme="majorHAnsi" w:cstheme="majorHAnsi"/>
+          <w:color w:val="4472C4" w:themeColor="accent1"/>
+          <w:sz w:val="24"/>
+          <w:szCs w:val="24"/>
+        </w:rPr>
+        <w:t xml:space="preserve">where </w:t>
+      </w:r>
+      <w:r>
+        <w:rPr>
+          <w:rFonts w:asciiTheme="majorHAnsi" w:hAnsiTheme="majorHAnsi" w:cstheme="majorHAnsi"/>
+          <w:color w:val="000000" w:themeColor="text1"/>
+          <w:sz w:val="24"/>
+          <w:szCs w:val="24"/>
+        </w:rPr>
+        <w:t>Azienda.email=? and UtenteRegistrato.email=?</w:t>
+      </w:r>
+    </w:p>
+    <w:p>
+      <w:pPr>
+        <w:pStyle w:val="Paragrafoelenco"/>
+        <w:numPr>
+          <w:ilvl w:val="0"/>
+          <w:numId w:val="32"/>
+        </w:numPr>
+        <w:spacing w:after="0"/>
+        <w:ind w:left="714" w:right="-710" w:hanging="357"/>
+        <w:rPr>
+          <w:rFonts w:asciiTheme="majorHAnsi" w:hAnsiTheme="majorHAnsi" w:cstheme="majorHAnsi"/>
+          <w:color w:val="000000" w:themeColor="text1"/>
+          <w:sz w:val="24"/>
+          <w:szCs w:val="24"/>
+        </w:rPr>
+      </w:pPr>
+      <w:r>
+        <w:rPr>
+          <w:rFonts w:asciiTheme="majorHAnsi" w:hAnsiTheme="majorHAnsi" w:cstheme="majorHAnsi"/>
+          <w:color w:val="4472C4" w:themeColor="accent1"/>
+          <w:sz w:val="24"/>
+          <w:szCs w:val="24"/>
+        </w:rPr>
+        <w:t xml:space="preserve">delete from </w:t>
+      </w:r>
+      <w:r>
+        <w:rPr>
+          <w:rFonts w:asciiTheme="majorHAnsi" w:hAnsiTheme="majorHAnsi" w:cstheme="majorHAnsi"/>
+          <w:color w:val="000000" w:themeColor="text1"/>
+          <w:sz w:val="24"/>
+          <w:szCs w:val="24"/>
+        </w:rPr>
+        <w:t xml:space="preserve">giornilavorativi </w:t>
+      </w:r>
+      <w:r>
+        <w:rPr>
+          <w:rFonts w:asciiTheme="majorHAnsi" w:hAnsiTheme="majorHAnsi" w:cstheme="majorHAnsi"/>
+          <w:color w:val="4472C4" w:themeColor="accent1"/>
+          <w:sz w:val="24"/>
+          <w:szCs w:val="24"/>
+        </w:rPr>
+        <w:t xml:space="preserve">where </w:t>
+      </w:r>
+      <w:r>
+        <w:rPr>
+          <w:rFonts w:asciiTheme="majorHAnsi" w:hAnsiTheme="majorHAnsi" w:cstheme="majorHAnsi"/>
+          <w:color w:val="000000" w:themeColor="text1"/>
+          <w:sz w:val="24"/>
+          <w:szCs w:val="24"/>
+        </w:rPr>
+        <w:t>email = ?</w:t>
+      </w:r>
+    </w:p>
+    <w:p>
+      <w:pPr>
+        <w:pStyle w:val="Paragrafoelenco"/>
+        <w:numPr>
+          <w:ilvl w:val="0"/>
+          <w:numId w:val="32"/>
+        </w:numPr>
+        <w:spacing w:after="0"/>
+        <w:ind w:left="714" w:right="-710" w:hanging="357"/>
+        <w:rPr>
+          <w:rFonts w:asciiTheme="majorHAnsi" w:hAnsiTheme="majorHAnsi" w:cstheme="majorHAnsi"/>
+          <w:color w:val="000000" w:themeColor="text1"/>
+          <w:sz w:val="24"/>
+          <w:szCs w:val="24"/>
+        </w:rPr>
+      </w:pPr>
+      <w:r>
+        <w:rPr>
+          <w:rFonts w:asciiTheme="majorHAnsi" w:hAnsiTheme="majorHAnsi" w:cstheme="majorHAnsi"/>
+          <w:color w:val="4472C4" w:themeColor="accent1"/>
+          <w:sz w:val="24"/>
+          <w:szCs w:val="24"/>
+        </w:rPr>
+        <w:t xml:space="preserve">insert into </w:t>
+      </w:r>
+      <w:r>
+        <w:rPr>
+          <w:rFonts w:asciiTheme="majorHAnsi" w:hAnsiTheme="majorHAnsi" w:cstheme="majorHAnsi"/>
+          <w:color w:val="000000" w:themeColor="text1"/>
+          <w:sz w:val="24"/>
+          <w:szCs w:val="24"/>
+        </w:rPr>
+        <w:t xml:space="preserve">giornilavorativi (email,giorno) </w:t>
+      </w:r>
+      <w:r>
+        <w:rPr>
+          <w:rFonts w:asciiTheme="majorHAnsi" w:hAnsiTheme="majorHAnsi" w:cstheme="majorHAnsi"/>
+          <w:color w:val="4472C4" w:themeColor="accent1"/>
+          <w:sz w:val="24"/>
+          <w:szCs w:val="24"/>
+        </w:rPr>
+        <w:t xml:space="preserve">values </w:t>
+      </w:r>
+      <w:r>
+        <w:rPr>
+          <w:rFonts w:asciiTheme="majorHAnsi" w:hAnsiTheme="majorHAnsi" w:cstheme="majorHAnsi"/>
+          <w:color w:val="000000" w:themeColor="text1"/>
+          <w:sz w:val="24"/>
+          <w:szCs w:val="24"/>
+        </w:rPr>
+        <w:t>(?,?)</w:t>
+      </w:r>
+    </w:p>
+    <w:p>
+      <w:pPr>
+        <w:spacing w:after="0"/>
+        <w:ind w:right="-710"/>
+        <w:rPr>
+          <w:rFonts w:asciiTheme="majorHAnsi" w:hAnsiTheme="majorHAnsi" w:cstheme="majorHAnsi"/>
+          <w:color w:val="000000" w:themeColor="text1"/>
+          <w:sz w:val="24"/>
+          <w:szCs w:val="24"/>
+        </w:rPr>
+      </w:pPr>
+    </w:p>
+    <w:p>
+      <w:pPr>
+        <w:pStyle w:val="Paragrafoelenco"/>
+        <w:numPr>
+          <w:ilvl w:val="0"/>
+          <w:numId w:val="33"/>
+        </w:numPr>
+        <w:ind w:left="0" w:right="-852"/>
+        <w:rPr>
+          <w:rFonts w:ascii="Century Gothic" w:hAnsi="Century Gothic"/>
+          <w:b/>
+          <w:bCs/>
+          <w:sz w:val="8"/>
+          <w:szCs w:val="8"/>
+        </w:rPr>
+      </w:pPr>
+      <w:r>
+        <w:rPr>
+          <w:rFonts w:ascii="Century Gothic" w:hAnsi="Century Gothic"/>
+          <w:sz w:val="24"/>
+          <w:szCs w:val="24"/>
+        </w:rPr>
+        <w:t xml:space="preserve">Query </w:t>
+      </w:r>
+      <w:r>
+        <w:rPr>
+          <w:rFonts w:ascii="Century Gothic" w:hAnsi="Century Gothic"/>
+          <w:b/>
+          <w:bCs/>
+          <w:sz w:val="24"/>
+          <w:szCs w:val="24"/>
+        </w:rPr>
+        <w:t>aggiornaFattorino(AccountFattorino_Bean fattorino)</w:t>
+      </w:r>
+    </w:p>
+    <w:p>
+      <w:pPr>
+        <w:pStyle w:val="Paragrafoelenco"/>
+        <w:numPr>
+          <w:ilvl w:val="0"/>
+          <w:numId w:val="32"/>
+        </w:numPr>
+        <w:spacing w:after="0"/>
+        <w:ind w:left="714" w:right="-710" w:hanging="357"/>
+        <w:rPr>
+          <w:rFonts w:asciiTheme="majorHAnsi" w:hAnsiTheme="majorHAnsi" w:cstheme="majorHAnsi"/>
+          <w:color w:val="000000" w:themeColor="text1"/>
+          <w:sz w:val="24"/>
+          <w:szCs w:val="24"/>
+        </w:rPr>
+      </w:pPr>
+      <w:r>
+        <w:rPr>
+          <w:rFonts w:asciiTheme="majorHAnsi" w:hAnsiTheme="majorHAnsi" w:cstheme="majorHAnsi"/>
+          <w:color w:val="4472C4" w:themeColor="accent1"/>
+          <w:sz w:val="24"/>
+          <w:szCs w:val="24"/>
+        </w:rPr>
+        <w:t xml:space="preserve">update </w:t>
+      </w:r>
+      <w:r>
+        <w:rPr>
+          <w:rFonts w:asciiTheme="majorHAnsi" w:hAnsiTheme="majorHAnsi" w:cstheme="majorHAnsi"/>
+          <w:color w:val="000000" w:themeColor="text1"/>
+          <w:sz w:val="24"/>
+          <w:szCs w:val="24"/>
+        </w:rPr>
+        <w:t xml:space="preserve">fattorino </w:t>
+      </w:r>
+      <w:r>
+        <w:rPr>
+          <w:rFonts w:asciiTheme="majorHAnsi" w:hAnsiTheme="majorHAnsi" w:cstheme="majorHAnsi"/>
+          <w:color w:val="4472C4" w:themeColor="accent1"/>
+          <w:sz w:val="24"/>
+          <w:szCs w:val="24"/>
+        </w:rPr>
+        <w:t xml:space="preserve">JOIN </w:t>
+      </w:r>
+      <w:r>
+        <w:rPr>
+          <w:rFonts w:asciiTheme="majorHAnsi" w:hAnsiTheme="majorHAnsi" w:cstheme="majorHAnsi"/>
+          <w:color w:val="000000" w:themeColor="text1"/>
+          <w:sz w:val="24"/>
+          <w:szCs w:val="24"/>
+        </w:rPr>
+        <w:t xml:space="preserve">UtenteRegistrato </w:t>
+      </w:r>
+      <w:r>
+        <w:rPr>
+          <w:rFonts w:asciiTheme="majorHAnsi" w:hAnsiTheme="majorHAnsi" w:cstheme="majorHAnsi"/>
+          <w:color w:val="4472C4" w:themeColor="accent1"/>
+          <w:sz w:val="24"/>
+          <w:szCs w:val="24"/>
+        </w:rPr>
+        <w:t xml:space="preserve">on </w:t>
+      </w:r>
+      <w:r>
+        <w:rPr>
+          <w:rFonts w:asciiTheme="majorHAnsi" w:hAnsiTheme="majorHAnsi" w:cstheme="majorHAnsi"/>
+          <w:color w:val="000000" w:themeColor="text1"/>
+          <w:sz w:val="24"/>
+          <w:szCs w:val="24"/>
+        </w:rPr>
+        <w:t xml:space="preserve">fattorino.email=UtenteRegistrato.email </w:t>
+      </w:r>
+      <w:r>
+        <w:rPr>
+          <w:rFonts w:asciiTheme="majorHAnsi" w:hAnsiTheme="majorHAnsi" w:cstheme="majorHAnsi"/>
+          <w:color w:val="4472C4" w:themeColor="accent1"/>
+          <w:sz w:val="24"/>
+          <w:szCs w:val="24"/>
+        </w:rPr>
+        <w:t xml:space="preserve">set </w:t>
+      </w:r>
+      <w:r>
+        <w:rPr>
+          <w:rFonts w:asciiTheme="majorHAnsi" w:hAnsiTheme="majorHAnsi" w:cstheme="majorHAnsi"/>
+          <w:color w:val="000000" w:themeColor="text1"/>
+          <w:sz w:val="24"/>
+          <w:szCs w:val="24"/>
+        </w:rPr>
+        <w:t xml:space="preserve">UtenteRegistrato.pass=?, fattorino.nome =?,fattorino.cognome=?,fattorino.telefono=?, fattorino.citta_consegna=?,fattorino.provincia = ?,fattorino.orario_inizio=?,fattorino.orario_fine=? </w:t>
+      </w:r>
+      <w:r>
+        <w:rPr>
+          <w:rFonts w:asciiTheme="majorHAnsi" w:hAnsiTheme="majorHAnsi" w:cstheme="majorHAnsi"/>
+          <w:color w:val="4472C4" w:themeColor="accent1"/>
+          <w:sz w:val="24"/>
+          <w:szCs w:val="24"/>
+        </w:rPr>
+        <w:t xml:space="preserve">where </w:t>
+      </w:r>
+      <w:r>
+        <w:rPr>
+          <w:rFonts w:asciiTheme="majorHAnsi" w:hAnsiTheme="majorHAnsi" w:cstheme="majorHAnsi"/>
+          <w:color w:val="000000" w:themeColor="text1"/>
+          <w:sz w:val="24"/>
+          <w:szCs w:val="24"/>
+        </w:rPr>
+        <w:t>fattorino.email=? and UtenteRegistrato.email=?</w:t>
+      </w:r>
+    </w:p>
+    <w:p>
+      <w:pPr>
+        <w:pStyle w:val="Paragrafoelenco"/>
+        <w:numPr>
+          <w:ilvl w:val="0"/>
+          <w:numId w:val="32"/>
+        </w:numPr>
+        <w:spacing w:after="0"/>
+        <w:ind w:left="714" w:right="-710" w:hanging="357"/>
+        <w:rPr>
+          <w:rFonts w:asciiTheme="majorHAnsi" w:hAnsiTheme="majorHAnsi" w:cstheme="majorHAnsi"/>
+          <w:color w:val="000000" w:themeColor="text1"/>
+          <w:sz w:val="24"/>
+          <w:szCs w:val="24"/>
+        </w:rPr>
+      </w:pPr>
+      <w:r>
+        <w:rPr>
+          <w:rFonts w:asciiTheme="majorHAnsi" w:hAnsiTheme="majorHAnsi" w:cstheme="majorHAnsi"/>
+          <w:color w:val="4472C4" w:themeColor="accent1"/>
+          <w:sz w:val="24"/>
+          <w:szCs w:val="24"/>
+        </w:rPr>
+        <w:t xml:space="preserve">delete from </w:t>
+      </w:r>
+      <w:r>
+        <w:rPr>
+          <w:rFonts w:asciiTheme="majorHAnsi" w:hAnsiTheme="majorHAnsi" w:cstheme="majorHAnsi"/>
+          <w:color w:val="000000" w:themeColor="text1"/>
+          <w:sz w:val="24"/>
+          <w:szCs w:val="24"/>
+        </w:rPr>
+        <w:t xml:space="preserve">giornilavorativi </w:t>
+      </w:r>
+      <w:r>
+        <w:rPr>
+          <w:rFonts w:asciiTheme="majorHAnsi" w:hAnsiTheme="majorHAnsi" w:cstheme="majorHAnsi"/>
+          <w:color w:val="4472C4" w:themeColor="accent1"/>
+          <w:sz w:val="24"/>
+          <w:szCs w:val="24"/>
+        </w:rPr>
+        <w:t xml:space="preserve">where </w:t>
+      </w:r>
+      <w:r>
+        <w:rPr>
+          <w:rFonts w:asciiTheme="majorHAnsi" w:hAnsiTheme="majorHAnsi" w:cstheme="majorHAnsi"/>
+          <w:color w:val="000000" w:themeColor="text1"/>
+          <w:sz w:val="24"/>
+          <w:szCs w:val="24"/>
+        </w:rPr>
+        <w:t>email = ?</w:t>
+      </w:r>
+    </w:p>
+    <w:p>
+      <w:pPr>
+        <w:pStyle w:val="Paragrafoelenco"/>
+        <w:numPr>
+          <w:ilvl w:val="0"/>
+          <w:numId w:val="32"/>
+        </w:numPr>
+        <w:spacing w:after="0"/>
+        <w:ind w:left="714" w:right="-710" w:hanging="357"/>
+        <w:rPr>
+          <w:rFonts w:asciiTheme="majorHAnsi" w:hAnsiTheme="majorHAnsi" w:cstheme="majorHAnsi"/>
+          <w:color w:val="000000" w:themeColor="text1"/>
+          <w:sz w:val="24"/>
+          <w:szCs w:val="24"/>
+        </w:rPr>
+      </w:pPr>
+      <w:r>
+        <w:rPr>
+          <w:rFonts w:asciiTheme="majorHAnsi" w:hAnsiTheme="majorHAnsi" w:cstheme="majorHAnsi"/>
+          <w:color w:val="4472C4" w:themeColor="accent1"/>
+          <w:sz w:val="24"/>
+          <w:szCs w:val="24"/>
+        </w:rPr>
+        <w:t xml:space="preserve">insert into </w:t>
+      </w:r>
+      <w:r>
+        <w:rPr>
+          <w:rFonts w:asciiTheme="majorHAnsi" w:hAnsiTheme="majorHAnsi" w:cstheme="majorHAnsi"/>
+          <w:color w:val="000000" w:themeColor="text1"/>
+          <w:sz w:val="24"/>
+          <w:szCs w:val="24"/>
+        </w:rPr>
+        <w:t xml:space="preserve">giornilavorativi (email,giorno) </w:t>
+      </w:r>
+      <w:r>
+        <w:rPr>
+          <w:rFonts w:asciiTheme="majorHAnsi" w:hAnsiTheme="majorHAnsi" w:cstheme="majorHAnsi"/>
+          <w:color w:val="4472C4" w:themeColor="accent1"/>
+          <w:sz w:val="24"/>
+          <w:szCs w:val="24"/>
+        </w:rPr>
+        <w:t xml:space="preserve">values </w:t>
+      </w:r>
+      <w:r>
+        <w:rPr>
+          <w:rFonts w:asciiTheme="majorHAnsi" w:hAnsiTheme="majorHAnsi" w:cstheme="majorHAnsi"/>
+          <w:color w:val="000000" w:themeColor="text1"/>
+          <w:sz w:val="24"/>
+          <w:szCs w:val="24"/>
+        </w:rPr>
+        <w:t>(?,?)</w:t>
+      </w:r>
+    </w:p>
+    <w:p>
+      <w:pPr>
+        <w:spacing w:after="0"/>
+        <w:ind w:right="-710"/>
+        <w:rPr>
+          <w:rFonts w:asciiTheme="majorHAnsi" w:hAnsiTheme="majorHAnsi" w:cstheme="majorHAnsi"/>
+          <w:color w:val="000000" w:themeColor="text1"/>
+          <w:sz w:val="24"/>
+          <w:szCs w:val="24"/>
+        </w:rPr>
+      </w:pPr>
+    </w:p>
+    <w:p>
+      <w:pPr>
+        <w:pStyle w:val="Paragrafoelenco"/>
+        <w:numPr>
+          <w:ilvl w:val="0"/>
+          <w:numId w:val="33"/>
+        </w:numPr>
+        <w:ind w:left="0" w:right="-852"/>
+        <w:rPr>
+          <w:rFonts w:ascii="Century Gothic" w:hAnsi="Century Gothic"/>
+          <w:b/>
+          <w:bCs/>
+          <w:sz w:val="8"/>
+          <w:szCs w:val="8"/>
+        </w:rPr>
+      </w:pPr>
+      <w:r>
+        <w:rPr>
+          <w:rFonts w:ascii="Century Gothic" w:hAnsi="Century Gothic"/>
+          <w:sz w:val="24"/>
+          <w:szCs w:val="24"/>
+        </w:rPr>
+        <w:t xml:space="preserve">Query </w:t>
+      </w:r>
+      <w:r>
+        <w:rPr>
+          <w:rFonts w:ascii="Century Gothic" w:hAnsi="Century Gothic"/>
+          <w:b/>
+          <w:bCs/>
+          <w:sz w:val="24"/>
+          <w:szCs w:val="24"/>
+        </w:rPr>
+        <w:t>dammiAziendaConOrdine(Long codiceOrdine)</w:t>
+      </w:r>
+    </w:p>
+    <w:p>
+      <w:pPr>
+        <w:pStyle w:val="Paragrafoelenco"/>
+        <w:numPr>
+          <w:ilvl w:val="0"/>
+          <w:numId w:val="32"/>
+        </w:numPr>
+        <w:spacing w:after="0"/>
+        <w:ind w:left="714" w:right="-710" w:hanging="357"/>
+        <w:rPr>
+          <w:rFonts w:asciiTheme="majorHAnsi" w:hAnsiTheme="majorHAnsi" w:cstheme="majorHAnsi"/>
+          <w:color w:val="000000" w:themeColor="text1"/>
+          <w:sz w:val="24"/>
+          <w:szCs w:val="24"/>
+        </w:rPr>
+      </w:pPr>
+      <w:r>
+        <w:rPr>
+          <w:rFonts w:asciiTheme="majorHAnsi" w:hAnsiTheme="majorHAnsi" w:cstheme="majorHAnsi"/>
+          <w:color w:val="4472C4" w:themeColor="accent1"/>
+          <w:sz w:val="24"/>
+          <w:szCs w:val="24"/>
+        </w:rPr>
+        <w:t xml:space="preserve">select </w:t>
+      </w:r>
+      <w:r>
+        <w:rPr>
+          <w:rFonts w:asciiTheme="majorHAnsi" w:hAnsiTheme="majorHAnsi" w:cstheme="majorHAnsi"/>
+          <w:color w:val="000000" w:themeColor="text1"/>
+          <w:sz w:val="24"/>
+          <w:szCs w:val="24"/>
+        </w:rPr>
+        <w:t xml:space="preserve">email_azienda </w:t>
+      </w:r>
+      <w:r>
+        <w:rPr>
+          <w:rFonts w:asciiTheme="majorHAnsi" w:hAnsiTheme="majorHAnsi" w:cstheme="majorHAnsi"/>
+          <w:color w:val="4472C4" w:themeColor="accent1"/>
+          <w:sz w:val="24"/>
+          <w:szCs w:val="24"/>
+        </w:rPr>
+        <w:t xml:space="preserve">from </w:t>
+      </w:r>
+      <w:r>
+        <w:rPr>
+          <w:rFonts w:asciiTheme="majorHAnsi" w:hAnsiTheme="majorHAnsi" w:cstheme="majorHAnsi"/>
+          <w:color w:val="000000" w:themeColor="text1"/>
+          <w:sz w:val="24"/>
+          <w:szCs w:val="24"/>
+        </w:rPr>
+        <w:t xml:space="preserve">ordine </w:t>
+      </w:r>
+      <w:r>
+        <w:rPr>
+          <w:rFonts w:asciiTheme="majorHAnsi" w:hAnsiTheme="majorHAnsi" w:cstheme="majorHAnsi"/>
+          <w:color w:val="4472C4" w:themeColor="accent1"/>
+          <w:sz w:val="24"/>
+          <w:szCs w:val="24"/>
+        </w:rPr>
+        <w:t xml:space="preserve">where </w:t>
+      </w:r>
+      <w:r>
+        <w:rPr>
+          <w:rFonts w:asciiTheme="majorHAnsi" w:hAnsiTheme="majorHAnsi" w:cstheme="majorHAnsi"/>
+          <w:color w:val="000000" w:themeColor="text1"/>
+          <w:sz w:val="24"/>
+          <w:szCs w:val="24"/>
+        </w:rPr>
+        <w:t>ordine.codice= ?</w:t>
+      </w:r>
+    </w:p>
+    <w:p>
+      <w:pPr>
+        <w:pStyle w:val="Paragrafoelenco"/>
+        <w:numPr>
+          <w:ilvl w:val="0"/>
+          <w:numId w:val="32"/>
+        </w:numPr>
+        <w:spacing w:after="0"/>
+        <w:ind w:left="714" w:right="-710" w:hanging="357"/>
+        <w:rPr>
+          <w:rFonts w:asciiTheme="majorHAnsi" w:hAnsiTheme="majorHAnsi" w:cstheme="majorHAnsi"/>
+          <w:color w:val="000000" w:themeColor="text1"/>
+          <w:sz w:val="24"/>
+          <w:szCs w:val="24"/>
+        </w:rPr>
+      </w:pPr>
+      <w:r>
+        <w:rPr>
+          <w:rFonts w:asciiTheme="majorHAnsi" w:hAnsiTheme="majorHAnsi" w:cstheme="majorHAnsi"/>
+          <w:color w:val="4472C4" w:themeColor="accent1"/>
+          <w:sz w:val="24"/>
+          <w:szCs w:val="24"/>
+        </w:rPr>
+        <w:t xml:space="preserve">select </w:t>
+      </w:r>
+      <w:r>
+        <w:rPr>
+          <w:rFonts w:asciiTheme="majorHAnsi" w:hAnsiTheme="majorHAnsi" w:cstheme="majorHAnsi"/>
+          <w:color w:val="000000" w:themeColor="text1"/>
+          <w:sz w:val="24"/>
+          <w:szCs w:val="24"/>
+        </w:rPr>
+        <w:t xml:space="preserve">* </w:t>
+      </w:r>
+      <w:r>
+        <w:rPr>
+          <w:rFonts w:asciiTheme="majorHAnsi" w:hAnsiTheme="majorHAnsi" w:cstheme="majorHAnsi"/>
+          <w:color w:val="4472C4" w:themeColor="accent1"/>
+          <w:sz w:val="24"/>
+          <w:szCs w:val="24"/>
+        </w:rPr>
+        <w:t xml:space="preserve">from </w:t>
+      </w:r>
+      <w:r>
+        <w:rPr>
+          <w:rFonts w:asciiTheme="majorHAnsi" w:hAnsiTheme="majorHAnsi" w:cstheme="majorHAnsi"/>
+          <w:color w:val="000000" w:themeColor="text1"/>
+          <w:sz w:val="24"/>
+          <w:szCs w:val="24"/>
+        </w:rPr>
+        <w:t xml:space="preserve">azienda </w:t>
+      </w:r>
+      <w:r>
+        <w:rPr>
+          <w:rFonts w:asciiTheme="majorHAnsi" w:hAnsiTheme="majorHAnsi" w:cstheme="majorHAnsi"/>
+          <w:color w:val="4472C4" w:themeColor="accent1"/>
+          <w:sz w:val="24"/>
+          <w:szCs w:val="24"/>
+        </w:rPr>
+        <w:t xml:space="preserve">where </w:t>
+      </w:r>
+      <w:r>
+        <w:rPr>
+          <w:rFonts w:asciiTheme="majorHAnsi" w:hAnsiTheme="majorHAnsi" w:cstheme="majorHAnsi"/>
+          <w:color w:val="000000" w:themeColor="text1"/>
+          <w:sz w:val="24"/>
+          <w:szCs w:val="24"/>
+        </w:rPr>
+        <w:t>email = ?</w:t>
+      </w:r>
+    </w:p>
+    <w:p>
+      <w:pPr>
+        <w:pStyle w:val="Paragrafoelenco"/>
+        <w:numPr>
+          <w:ilvl w:val="0"/>
+          <w:numId w:val="32"/>
+        </w:numPr>
+        <w:spacing w:after="0"/>
+        <w:ind w:left="714" w:right="-710" w:hanging="357"/>
+        <w:rPr>
+          <w:rFonts w:asciiTheme="majorHAnsi" w:hAnsiTheme="majorHAnsi" w:cstheme="majorHAnsi"/>
+          <w:color w:val="000000" w:themeColor="text1"/>
+          <w:sz w:val="24"/>
+          <w:szCs w:val="24"/>
+        </w:rPr>
+      </w:pPr>
+      <w:r>
+        <w:rPr>
+          <w:rFonts w:asciiTheme="majorHAnsi" w:hAnsiTheme="majorHAnsi" w:cstheme="majorHAnsi"/>
+          <w:color w:val="4472C4" w:themeColor="accent1"/>
+          <w:sz w:val="24"/>
+          <w:szCs w:val="24"/>
+        </w:rPr>
+        <w:t xml:space="preserve">select </w:t>
+      </w:r>
+      <w:r>
+        <w:rPr>
+          <w:rFonts w:asciiTheme="majorHAnsi" w:hAnsiTheme="majorHAnsi" w:cstheme="majorHAnsi"/>
+          <w:color w:val="000000" w:themeColor="text1"/>
+          <w:sz w:val="24"/>
+          <w:szCs w:val="24"/>
+        </w:rPr>
+        <w:t xml:space="preserve">giorno </w:t>
+      </w:r>
+      <w:r>
+        <w:rPr>
+          <w:rFonts w:asciiTheme="majorHAnsi" w:hAnsiTheme="majorHAnsi" w:cstheme="majorHAnsi"/>
+          <w:color w:val="4472C4" w:themeColor="accent1"/>
+          <w:sz w:val="24"/>
+          <w:szCs w:val="24"/>
+        </w:rPr>
+        <w:t xml:space="preserve">from </w:t>
+      </w:r>
+      <w:r>
+        <w:rPr>
+          <w:rFonts w:asciiTheme="majorHAnsi" w:hAnsiTheme="majorHAnsi" w:cstheme="majorHAnsi"/>
+          <w:color w:val="000000" w:themeColor="text1"/>
+          <w:sz w:val="24"/>
+          <w:szCs w:val="24"/>
+        </w:rPr>
+        <w:t xml:space="preserve">giornilavorativi </w:t>
+      </w:r>
+      <w:r>
+        <w:rPr>
+          <w:rFonts w:asciiTheme="majorHAnsi" w:hAnsiTheme="majorHAnsi" w:cstheme="majorHAnsi"/>
+          <w:color w:val="4472C4" w:themeColor="accent1"/>
+          <w:sz w:val="24"/>
+          <w:szCs w:val="24"/>
+        </w:rPr>
+        <w:t xml:space="preserve">where </w:t>
+      </w:r>
+      <w:r>
+        <w:rPr>
+          <w:rFonts w:asciiTheme="majorHAnsi" w:hAnsiTheme="majorHAnsi" w:cstheme="majorHAnsi"/>
+          <w:color w:val="000000" w:themeColor="text1"/>
+          <w:sz w:val="24"/>
+          <w:szCs w:val="24"/>
+        </w:rPr>
+        <w:t>email = ?</w:t>
+      </w:r>
+    </w:p>
+    <w:p>
+      <w:pPr>
+        <w:pStyle w:val="Paragrafoelenco"/>
+        <w:numPr>
+          <w:ilvl w:val="0"/>
+          <w:numId w:val="32"/>
+        </w:numPr>
+        <w:spacing w:after="0"/>
+        <w:ind w:left="714" w:right="-710" w:hanging="357"/>
+        <w:rPr>
+          <w:rFonts w:asciiTheme="majorHAnsi" w:hAnsiTheme="majorHAnsi" w:cstheme="majorHAnsi"/>
+          <w:color w:val="000000" w:themeColor="text1"/>
+          <w:sz w:val="24"/>
+          <w:szCs w:val="24"/>
+        </w:rPr>
+      </w:pPr>
+      <w:r>
+        <w:rPr>
+          <w:rFonts w:asciiTheme="majorHAnsi" w:hAnsiTheme="majorHAnsi" w:cstheme="majorHAnsi"/>
+          <w:color w:val="4472C4" w:themeColor="accent1"/>
+          <w:sz w:val="24"/>
+          <w:szCs w:val="24"/>
+        </w:rPr>
+        <w:t xml:space="preserve">select </w:t>
+      </w:r>
+      <w:r>
+        <w:rPr>
+          <w:rFonts w:asciiTheme="majorHAnsi" w:hAnsiTheme="majorHAnsi" w:cstheme="majorHAnsi"/>
+          <w:color w:val="000000" w:themeColor="text1"/>
+          <w:sz w:val="24"/>
+          <w:szCs w:val="24"/>
+        </w:rPr>
+        <w:t xml:space="preserve">* </w:t>
+      </w:r>
+      <w:r>
+        <w:rPr>
+          <w:rFonts w:asciiTheme="majorHAnsi" w:hAnsiTheme="majorHAnsi" w:cstheme="majorHAnsi"/>
+          <w:color w:val="4472C4" w:themeColor="accent1"/>
+          <w:sz w:val="24"/>
+          <w:szCs w:val="24"/>
+        </w:rPr>
+        <w:t xml:space="preserve">from </w:t>
+      </w:r>
+      <w:r>
+        <w:rPr>
+          <w:rFonts w:asciiTheme="majorHAnsi" w:hAnsiTheme="majorHAnsi" w:cstheme="majorHAnsi"/>
+          <w:color w:val="000000" w:themeColor="text1"/>
+          <w:sz w:val="24"/>
+          <w:szCs w:val="24"/>
+        </w:rPr>
+        <w:t xml:space="preserve">prodotto </w:t>
+      </w:r>
+      <w:r>
+        <w:rPr>
+          <w:rFonts w:asciiTheme="majorHAnsi" w:hAnsiTheme="majorHAnsi" w:cstheme="majorHAnsi"/>
+          <w:color w:val="4472C4" w:themeColor="accent1"/>
+          <w:sz w:val="24"/>
+          <w:szCs w:val="24"/>
+        </w:rPr>
+        <w:t xml:space="preserve">where </w:t>
+      </w:r>
+      <w:r>
+        <w:rPr>
+          <w:rFonts w:asciiTheme="majorHAnsi" w:hAnsiTheme="majorHAnsi" w:cstheme="majorHAnsi"/>
+          <w:color w:val="000000" w:themeColor="text1"/>
+          <w:sz w:val="24"/>
+          <w:szCs w:val="24"/>
+        </w:rPr>
+        <w:t>email = ?</w:t>
+      </w:r>
+    </w:p>
+    <w:p>
+      <w:pPr>
+        <w:spacing w:after="0"/>
+        <w:ind w:right="-710"/>
+        <w:rPr>
+          <w:rFonts w:asciiTheme="majorHAnsi" w:hAnsiTheme="majorHAnsi" w:cstheme="majorHAnsi"/>
+          <w:color w:val="000000" w:themeColor="text1"/>
+          <w:sz w:val="24"/>
+          <w:szCs w:val="24"/>
+        </w:rPr>
+      </w:pPr>
+    </w:p>
+    <w:p>
+      <w:pPr>
+        <w:pStyle w:val="Paragrafoelenco"/>
+        <w:numPr>
+          <w:ilvl w:val="0"/>
+          <w:numId w:val="33"/>
+        </w:numPr>
+        <w:ind w:left="0" w:right="-852"/>
+        <w:rPr>
+          <w:rFonts w:ascii="Century Gothic" w:hAnsi="Century Gothic"/>
+          <w:b/>
+          <w:bCs/>
+          <w:sz w:val="8"/>
+          <w:szCs w:val="8"/>
+        </w:rPr>
+      </w:pPr>
+      <w:r>
+        <w:rPr>
+          <w:rFonts w:ascii="Century Gothic" w:hAnsi="Century Gothic"/>
+          <w:sz w:val="24"/>
+          <w:szCs w:val="24"/>
+        </w:rPr>
+        <w:t xml:space="preserve">Query </w:t>
+      </w:r>
+      <w:r>
+        <w:rPr>
+          <w:rFonts w:ascii="Century Gothic" w:hAnsi="Century Gothic"/>
+          <w:b/>
+          <w:bCs/>
+          <w:sz w:val="24"/>
+          <w:szCs w:val="24"/>
+        </w:rPr>
+        <w:t>dammiListaAziende(String citta)</w:t>
+      </w:r>
+    </w:p>
+    <w:p>
+      <w:pPr>
+        <w:pStyle w:val="Paragrafoelenco"/>
+        <w:numPr>
+          <w:ilvl w:val="0"/>
+          <w:numId w:val="32"/>
+        </w:numPr>
+        <w:spacing w:after="0"/>
+        <w:ind w:left="714" w:right="-710" w:hanging="357"/>
+        <w:rPr>
+          <w:rFonts w:asciiTheme="majorHAnsi" w:hAnsiTheme="majorHAnsi" w:cstheme="majorHAnsi"/>
+          <w:color w:val="000000" w:themeColor="text1"/>
+          <w:sz w:val="24"/>
+          <w:szCs w:val="24"/>
+        </w:rPr>
+      </w:pPr>
+      <w:r>
+        <w:rPr>
+          <w:rFonts w:asciiTheme="majorHAnsi" w:hAnsiTheme="majorHAnsi" w:cstheme="majorHAnsi"/>
+          <w:color w:val="4472C4" w:themeColor="accent1"/>
+          <w:sz w:val="24"/>
+          <w:szCs w:val="24"/>
+        </w:rPr>
+        <w:t xml:space="preserve">select </w:t>
+      </w:r>
+      <w:r>
+        <w:rPr>
+          <w:rFonts w:asciiTheme="majorHAnsi" w:hAnsiTheme="majorHAnsi" w:cstheme="majorHAnsi"/>
+          <w:color w:val="000000" w:themeColor="text1"/>
+          <w:sz w:val="24"/>
+          <w:szCs w:val="24"/>
+        </w:rPr>
+        <w:t xml:space="preserve">* </w:t>
+      </w:r>
+      <w:r>
+        <w:rPr>
+          <w:rFonts w:asciiTheme="majorHAnsi" w:hAnsiTheme="majorHAnsi" w:cstheme="majorHAnsi"/>
+          <w:color w:val="4472C4" w:themeColor="accent1"/>
+          <w:sz w:val="24"/>
+          <w:szCs w:val="24"/>
+        </w:rPr>
+        <w:t xml:space="preserve">from </w:t>
+      </w:r>
+      <w:r>
+        <w:rPr>
+          <w:rFonts w:asciiTheme="majorHAnsi" w:hAnsiTheme="majorHAnsi" w:cstheme="majorHAnsi"/>
+          <w:color w:val="000000" w:themeColor="text1"/>
+          <w:sz w:val="24"/>
+          <w:szCs w:val="24"/>
+        </w:rPr>
+        <w:t xml:space="preserve">Azienda </w:t>
+      </w:r>
+      <w:r>
+        <w:rPr>
+          <w:rFonts w:asciiTheme="majorHAnsi" w:hAnsiTheme="majorHAnsi" w:cstheme="majorHAnsi"/>
+          <w:color w:val="4472C4" w:themeColor="accent1"/>
+          <w:sz w:val="24"/>
+          <w:szCs w:val="24"/>
+        </w:rPr>
+        <w:t xml:space="preserve">where </w:t>
+      </w:r>
+      <w:r>
+        <w:rPr>
+          <w:rFonts w:asciiTheme="majorHAnsi" w:hAnsiTheme="majorHAnsi" w:cstheme="majorHAnsi"/>
+          <w:color w:val="000000" w:themeColor="text1"/>
+          <w:sz w:val="24"/>
+          <w:szCs w:val="24"/>
+        </w:rPr>
+        <w:t>Azienda.citta=?</w:t>
+      </w:r>
+    </w:p>
+    <w:p>
+      <w:pPr>
+        <w:pStyle w:val="Paragrafoelenco"/>
+        <w:numPr>
+          <w:ilvl w:val="0"/>
+          <w:numId w:val="32"/>
+        </w:numPr>
+        <w:spacing w:after="0"/>
+        <w:ind w:left="714" w:right="-710" w:hanging="357"/>
+        <w:rPr>
+          <w:rFonts w:asciiTheme="majorHAnsi" w:hAnsiTheme="majorHAnsi" w:cstheme="majorHAnsi"/>
+          <w:color w:val="000000" w:themeColor="text1"/>
+          <w:sz w:val="24"/>
+          <w:szCs w:val="24"/>
+        </w:rPr>
+      </w:pPr>
+      <w:r>
+        <w:rPr>
+          <w:rFonts w:asciiTheme="majorHAnsi" w:hAnsiTheme="majorHAnsi" w:cstheme="majorHAnsi"/>
+          <w:color w:val="4472C4" w:themeColor="accent1"/>
+          <w:sz w:val="24"/>
+          <w:szCs w:val="24"/>
+        </w:rPr>
+        <w:t xml:space="preserve">select </w:t>
+      </w:r>
+      <w:r>
+        <w:rPr>
+          <w:rFonts w:asciiTheme="majorHAnsi" w:hAnsiTheme="majorHAnsi" w:cstheme="majorHAnsi"/>
+          <w:color w:val="000000" w:themeColor="text1"/>
+          <w:sz w:val="24"/>
+          <w:szCs w:val="24"/>
+        </w:rPr>
+        <w:t xml:space="preserve">giorno </w:t>
+      </w:r>
+      <w:r>
+        <w:rPr>
+          <w:rFonts w:asciiTheme="majorHAnsi" w:hAnsiTheme="majorHAnsi" w:cstheme="majorHAnsi"/>
+          <w:color w:val="4472C4" w:themeColor="accent1"/>
+          <w:sz w:val="24"/>
+          <w:szCs w:val="24"/>
+        </w:rPr>
+        <w:t xml:space="preserve">from </w:t>
+      </w:r>
+      <w:r>
+        <w:rPr>
+          <w:rFonts w:asciiTheme="majorHAnsi" w:hAnsiTheme="majorHAnsi" w:cstheme="majorHAnsi"/>
+          <w:color w:val="000000" w:themeColor="text1"/>
+          <w:sz w:val="24"/>
+          <w:szCs w:val="24"/>
+        </w:rPr>
+        <w:t xml:space="preserve">giornilavorativi </w:t>
+      </w:r>
+      <w:r>
+        <w:rPr>
+          <w:rFonts w:asciiTheme="majorHAnsi" w:hAnsiTheme="majorHAnsi" w:cstheme="majorHAnsi"/>
+          <w:color w:val="4472C4" w:themeColor="accent1"/>
+          <w:sz w:val="24"/>
+          <w:szCs w:val="24"/>
+        </w:rPr>
+        <w:t xml:space="preserve">where </w:t>
+      </w:r>
+      <w:r>
+        <w:rPr>
+          <w:rFonts w:asciiTheme="majorHAnsi" w:hAnsiTheme="majorHAnsi" w:cstheme="majorHAnsi"/>
+          <w:color w:val="000000" w:themeColor="text1"/>
+          <w:sz w:val="24"/>
+          <w:szCs w:val="24"/>
+        </w:rPr>
+        <w:t>email = ?</w:t>
+      </w:r>
+    </w:p>
+    <w:p>
+      <w:pPr>
+        <w:pStyle w:val="Paragrafoelenco"/>
+        <w:numPr>
+          <w:ilvl w:val="0"/>
+          <w:numId w:val="32"/>
+        </w:numPr>
+        <w:spacing w:after="0"/>
+        <w:ind w:left="714" w:right="-710" w:hanging="357"/>
+        <w:rPr>
+          <w:rFonts w:asciiTheme="majorHAnsi" w:hAnsiTheme="majorHAnsi" w:cstheme="majorHAnsi"/>
+          <w:color w:val="000000" w:themeColor="text1"/>
+          <w:sz w:val="24"/>
+          <w:szCs w:val="24"/>
+        </w:rPr>
+      </w:pPr>
+      <w:r>
+        <w:rPr>
+          <w:rFonts w:asciiTheme="majorHAnsi" w:hAnsiTheme="majorHAnsi" w:cstheme="majorHAnsi"/>
+          <w:color w:val="4472C4" w:themeColor="accent1"/>
+          <w:sz w:val="24"/>
+          <w:szCs w:val="24"/>
+        </w:rPr>
+        <w:t xml:space="preserve">select </w:t>
+      </w:r>
+      <w:r>
+        <w:rPr>
+          <w:rFonts w:asciiTheme="majorHAnsi" w:hAnsiTheme="majorHAnsi" w:cstheme="majorHAnsi"/>
+          <w:color w:val="000000" w:themeColor="text1"/>
+          <w:sz w:val="24"/>
+          <w:szCs w:val="24"/>
+        </w:rPr>
+        <w:t xml:space="preserve">* </w:t>
+      </w:r>
+      <w:r>
+        <w:rPr>
+          <w:rFonts w:asciiTheme="majorHAnsi" w:hAnsiTheme="majorHAnsi" w:cstheme="majorHAnsi"/>
+          <w:color w:val="4472C4" w:themeColor="accent1"/>
+          <w:sz w:val="24"/>
+          <w:szCs w:val="24"/>
+        </w:rPr>
+        <w:t xml:space="preserve">from </w:t>
+      </w:r>
+      <w:r>
+        <w:rPr>
+          <w:rFonts w:asciiTheme="majorHAnsi" w:hAnsiTheme="majorHAnsi" w:cstheme="majorHAnsi"/>
+          <w:color w:val="000000" w:themeColor="text1"/>
+          <w:sz w:val="24"/>
+          <w:szCs w:val="24"/>
+        </w:rPr>
+        <w:t xml:space="preserve">prodotto </w:t>
+      </w:r>
+      <w:r>
+        <w:rPr>
+          <w:rFonts w:asciiTheme="majorHAnsi" w:hAnsiTheme="majorHAnsi" w:cstheme="majorHAnsi"/>
+          <w:color w:val="4472C4" w:themeColor="accent1"/>
+          <w:sz w:val="24"/>
+          <w:szCs w:val="24"/>
+        </w:rPr>
+        <w:t xml:space="preserve">where </w:t>
+      </w:r>
+      <w:r>
+        <w:rPr>
+          <w:rFonts w:asciiTheme="majorHAnsi" w:hAnsiTheme="majorHAnsi" w:cstheme="majorHAnsi"/>
+          <w:color w:val="000000" w:themeColor="text1"/>
+          <w:sz w:val="24"/>
+          <w:szCs w:val="24"/>
+        </w:rPr>
+        <w:t>email = ?</w:t>
+      </w:r>
+    </w:p>
+    <w:p>
+      <w:pPr>
+        <w:spacing w:after="0"/>
+        <w:ind w:right="-710"/>
+        <w:rPr>
+          <w:rFonts w:asciiTheme="majorHAnsi" w:hAnsiTheme="majorHAnsi" w:cstheme="majorHAnsi"/>
+          <w:color w:val="000000" w:themeColor="text1"/>
+          <w:sz w:val="24"/>
+          <w:szCs w:val="24"/>
+        </w:rPr>
+      </w:pPr>
+    </w:p>
+    <w:p>
+      <w:pPr>
+        <w:pStyle w:val="Paragrafoelenco"/>
+        <w:numPr>
+          <w:ilvl w:val="0"/>
+          <w:numId w:val="33"/>
+        </w:numPr>
+        <w:ind w:left="0" w:right="-852"/>
+        <w:rPr>
+          <w:rFonts w:ascii="Century Gothic" w:hAnsi="Century Gothic"/>
+          <w:b/>
+          <w:bCs/>
+          <w:sz w:val="8"/>
+          <w:szCs w:val="8"/>
+        </w:rPr>
+      </w:pPr>
+      <w:r>
+        <w:rPr>
+          <w:rFonts w:ascii="Century Gothic" w:hAnsi="Century Gothic"/>
+          <w:sz w:val="24"/>
+          <w:szCs w:val="24"/>
+        </w:rPr>
+        <w:t xml:space="preserve">Query </w:t>
+      </w:r>
+      <w:r>
+        <w:rPr>
+          <w:rFonts w:ascii="Century Gothic" w:hAnsi="Century Gothic"/>
+          <w:b/>
+          <w:bCs/>
+          <w:sz w:val="24"/>
+          <w:szCs w:val="24"/>
+        </w:rPr>
+        <w:t>banAzienda(AccountAzienda_Bean azienda)</w:t>
+      </w:r>
+    </w:p>
+    <w:p>
+      <w:pPr>
+        <w:pStyle w:val="Paragrafoelenco"/>
+        <w:numPr>
+          <w:ilvl w:val="0"/>
+          <w:numId w:val="32"/>
+        </w:numPr>
+        <w:spacing w:after="0"/>
+        <w:ind w:left="714" w:right="-710" w:hanging="357"/>
+        <w:rPr>
+          <w:rFonts w:asciiTheme="majorHAnsi" w:hAnsiTheme="majorHAnsi" w:cstheme="majorHAnsi"/>
+          <w:color w:val="000000" w:themeColor="text1"/>
+          <w:sz w:val="24"/>
+          <w:szCs w:val="24"/>
+        </w:rPr>
+      </w:pPr>
+      <w:r>
+        <w:rPr>
+          <w:rFonts w:asciiTheme="majorHAnsi" w:hAnsiTheme="majorHAnsi" w:cstheme="majorHAnsi"/>
+          <w:color w:val="4472C4" w:themeColor="accent1"/>
+          <w:sz w:val="24"/>
+          <w:szCs w:val="24"/>
+        </w:rPr>
+        <w:t xml:space="preserve">update </w:t>
+      </w:r>
+      <w:r>
+        <w:rPr>
+          <w:rFonts w:asciiTheme="majorHAnsi" w:hAnsiTheme="majorHAnsi" w:cstheme="majorHAnsi"/>
+          <w:color w:val="000000" w:themeColor="text1"/>
+          <w:sz w:val="24"/>
+          <w:szCs w:val="24"/>
+        </w:rPr>
+        <w:t xml:space="preserve">utenteregistrato </w:t>
+      </w:r>
+      <w:r>
+        <w:rPr>
+          <w:rFonts w:asciiTheme="majorHAnsi" w:hAnsiTheme="majorHAnsi" w:cstheme="majorHAnsi"/>
+          <w:color w:val="4472C4" w:themeColor="accent1"/>
+          <w:sz w:val="24"/>
+          <w:szCs w:val="24"/>
+        </w:rPr>
+        <w:t xml:space="preserve">set </w:t>
+      </w:r>
+      <w:r>
+        <w:rPr>
+          <w:rFonts w:asciiTheme="majorHAnsi" w:hAnsiTheme="majorHAnsi" w:cstheme="majorHAnsi"/>
+          <w:color w:val="000000" w:themeColor="text1"/>
+          <w:sz w:val="24"/>
+          <w:szCs w:val="24"/>
+        </w:rPr>
+        <w:t xml:space="preserve">is_banned=1 </w:t>
+      </w:r>
+      <w:r>
+        <w:rPr>
+          <w:rFonts w:asciiTheme="majorHAnsi" w:hAnsiTheme="majorHAnsi" w:cstheme="majorHAnsi"/>
+          <w:color w:val="4472C4" w:themeColor="accent1"/>
+          <w:sz w:val="24"/>
+          <w:szCs w:val="24"/>
+        </w:rPr>
+        <w:t xml:space="preserve">where </w:t>
+      </w:r>
+      <w:r>
+        <w:rPr>
+          <w:rFonts w:asciiTheme="majorHAnsi" w:hAnsiTheme="majorHAnsi" w:cstheme="majorHAnsi"/>
+          <w:color w:val="000000" w:themeColor="text1"/>
+          <w:sz w:val="24"/>
+          <w:szCs w:val="24"/>
+        </w:rPr>
+        <w:t>email= ?</w:t>
+      </w:r>
+    </w:p>
+    <w:p>
+      <w:pPr>
+        <w:spacing w:after="0"/>
+        <w:ind w:right="-710"/>
+        <w:rPr>
+          <w:rFonts w:asciiTheme="majorHAnsi" w:hAnsiTheme="majorHAnsi" w:cstheme="majorHAnsi"/>
+          <w:color w:val="000000" w:themeColor="text1"/>
+          <w:sz w:val="24"/>
+          <w:szCs w:val="24"/>
+        </w:rPr>
+      </w:pPr>
+    </w:p>
+    <w:p>
+      <w:pPr>
+        <w:pStyle w:val="Paragrafoelenco"/>
+        <w:numPr>
+          <w:ilvl w:val="0"/>
+          <w:numId w:val="33"/>
+        </w:numPr>
+        <w:ind w:left="0" w:right="-852"/>
+        <w:rPr>
+          <w:rFonts w:ascii="Century Gothic" w:hAnsi="Century Gothic"/>
+          <w:b/>
+          <w:bCs/>
+          <w:sz w:val="8"/>
+          <w:szCs w:val="8"/>
+        </w:rPr>
+      </w:pPr>
+      <w:r>
+        <w:rPr>
+          <w:rFonts w:ascii="Century Gothic" w:hAnsi="Century Gothic"/>
+          <w:sz w:val="24"/>
+          <w:szCs w:val="24"/>
+        </w:rPr>
+        <w:t xml:space="preserve">Query </w:t>
+      </w:r>
+      <w:r>
+        <w:rPr>
+          <w:rFonts w:ascii="Century Gothic" w:hAnsi="Century Gothic"/>
+          <w:b/>
+          <w:bCs/>
+          <w:sz w:val="24"/>
+          <w:szCs w:val="24"/>
+        </w:rPr>
+        <w:t>aggiungiAlListino(AccountAzienda_Bean azienda, Prodotto_Bean prodotto)</w:t>
+      </w:r>
+    </w:p>
+    <w:p>
+      <w:pPr>
+        <w:pStyle w:val="Paragrafoelenco"/>
+        <w:numPr>
+          <w:ilvl w:val="0"/>
+          <w:numId w:val="32"/>
+        </w:numPr>
+        <w:spacing w:after="0"/>
+        <w:ind w:left="714" w:right="-710" w:hanging="357"/>
+        <w:rPr>
+          <w:rFonts w:asciiTheme="majorHAnsi" w:hAnsiTheme="majorHAnsi" w:cstheme="majorHAnsi"/>
+          <w:sz w:val="24"/>
+          <w:szCs w:val="24"/>
+        </w:rPr>
+      </w:pPr>
+      <w:r>
+        <w:rPr>
+          <w:rFonts w:asciiTheme="majorHAnsi" w:hAnsiTheme="majorHAnsi" w:cstheme="majorHAnsi"/>
+          <w:color w:val="4472C4" w:themeColor="accent1"/>
+          <w:sz w:val="24"/>
+          <w:szCs w:val="24"/>
+        </w:rPr>
+        <w:t xml:space="preserve">insert into </w:t>
+      </w:r>
+      <w:r>
+        <w:rPr>
+          <w:rFonts w:asciiTheme="majorHAnsi" w:hAnsiTheme="majorHAnsi" w:cstheme="majorHAnsi"/>
+          <w:sz w:val="24"/>
+          <w:szCs w:val="24"/>
+        </w:rPr>
+        <w:t xml:space="preserve">prodotto (nome,descrizione,prezzo,path_immagine,azienda,email) </w:t>
+      </w:r>
+      <w:r>
+        <w:rPr>
+          <w:rFonts w:asciiTheme="majorHAnsi" w:hAnsiTheme="majorHAnsi" w:cstheme="majorHAnsi"/>
+          <w:color w:val="4472C4" w:themeColor="accent1"/>
+          <w:sz w:val="24"/>
+          <w:szCs w:val="24"/>
+        </w:rPr>
+        <w:t>values</w:t>
+      </w:r>
+      <w:r>
+        <w:rPr>
+          <w:rFonts w:asciiTheme="majorHAnsi" w:hAnsiTheme="majorHAnsi" w:cstheme="majorHAnsi"/>
+          <w:sz w:val="24"/>
+          <w:szCs w:val="24"/>
+        </w:rPr>
+        <w:t>(?,?,?,?,?,?)</w:t>
+      </w:r>
+    </w:p>
+    <w:p>
+      <w:pPr>
+        <w:spacing w:after="0"/>
+        <w:ind w:right="-710"/>
+        <w:rPr>
+          <w:rFonts w:asciiTheme="majorHAnsi" w:hAnsiTheme="majorHAnsi" w:cstheme="majorHAnsi"/>
+          <w:color w:val="000000" w:themeColor="text1"/>
+          <w:sz w:val="24"/>
+          <w:szCs w:val="24"/>
+        </w:rPr>
+      </w:pPr>
+    </w:p>
+    <w:p>
+      <w:pPr>
+        <w:pStyle w:val="Paragrafoelenco"/>
+        <w:numPr>
+          <w:ilvl w:val="0"/>
+          <w:numId w:val="33"/>
+        </w:numPr>
+        <w:ind w:left="0" w:right="-852"/>
+        <w:rPr>
+          <w:rFonts w:ascii="Century Gothic" w:hAnsi="Century Gothic"/>
+          <w:b/>
+          <w:bCs/>
+          <w:sz w:val="8"/>
+          <w:szCs w:val="8"/>
+        </w:rPr>
+      </w:pPr>
+      <w:r>
+        <w:rPr>
+          <w:rFonts w:ascii="Century Gothic" w:hAnsi="Century Gothic"/>
+          <w:sz w:val="24"/>
+          <w:szCs w:val="24"/>
+        </w:rPr>
+        <w:t xml:space="preserve">Query </w:t>
+      </w:r>
+      <w:r>
+        <w:rPr>
+          <w:rFonts w:ascii="Century Gothic" w:hAnsi="Century Gothic"/>
+          <w:b/>
+          <w:bCs/>
+          <w:sz w:val="24"/>
+          <w:szCs w:val="24"/>
+        </w:rPr>
+        <w:t>aggiornaProdotto(AccountAzienda_Bean azienda, Prodotto_Bean prodotto)</w:t>
+      </w:r>
+    </w:p>
+    <w:p>
+      <w:pPr>
+        <w:pStyle w:val="Paragrafoelenco"/>
+        <w:numPr>
+          <w:ilvl w:val="0"/>
+          <w:numId w:val="32"/>
+        </w:numPr>
+        <w:spacing w:after="0"/>
+        <w:ind w:left="714" w:right="-710" w:hanging="357"/>
+        <w:rPr>
+          <w:rFonts w:asciiTheme="majorHAnsi" w:hAnsiTheme="majorHAnsi" w:cstheme="majorHAnsi"/>
+          <w:color w:val="000000" w:themeColor="text1"/>
+          <w:sz w:val="24"/>
+          <w:szCs w:val="24"/>
+        </w:rPr>
+      </w:pPr>
+      <w:r>
+        <w:rPr>
+          <w:rFonts w:asciiTheme="majorHAnsi" w:hAnsiTheme="majorHAnsi" w:cstheme="majorHAnsi"/>
+          <w:color w:val="4472C4" w:themeColor="accent1"/>
+          <w:sz w:val="24"/>
+          <w:szCs w:val="24"/>
+        </w:rPr>
+        <w:t xml:space="preserve">update </w:t>
+      </w:r>
+      <w:r>
+        <w:rPr>
+          <w:rFonts w:asciiTheme="majorHAnsi" w:hAnsiTheme="majorHAnsi" w:cstheme="majorHAnsi"/>
+          <w:color w:val="000000" w:themeColor="text1"/>
+          <w:sz w:val="24"/>
+          <w:szCs w:val="24"/>
+        </w:rPr>
+        <w:t xml:space="preserve">Prodotto </w:t>
+      </w:r>
+      <w:r>
+        <w:rPr>
+          <w:rFonts w:asciiTheme="majorHAnsi" w:hAnsiTheme="majorHAnsi" w:cstheme="majorHAnsi"/>
+          <w:color w:val="4472C4" w:themeColor="accent1"/>
+          <w:sz w:val="24"/>
+          <w:szCs w:val="24"/>
+        </w:rPr>
+        <w:t xml:space="preserve">set </w:t>
+      </w:r>
+      <w:r>
+        <w:rPr>
+          <w:rFonts w:asciiTheme="majorHAnsi" w:hAnsiTheme="majorHAnsi" w:cstheme="majorHAnsi"/>
+          <w:color w:val="000000" w:themeColor="text1"/>
+          <w:sz w:val="24"/>
+          <w:szCs w:val="24"/>
+        </w:rPr>
+        <w:t xml:space="preserve">Prodotto.nome=?, Prodotto.descrizione=?, Prodotto.prezzo=?, Prodotto.path_immagine=? </w:t>
+      </w:r>
+      <w:r>
+        <w:rPr>
+          <w:rFonts w:asciiTheme="majorHAnsi" w:hAnsiTheme="majorHAnsi" w:cstheme="majorHAnsi"/>
+          <w:color w:val="4472C4" w:themeColor="accent1"/>
+          <w:sz w:val="24"/>
+          <w:szCs w:val="24"/>
+        </w:rPr>
+        <w:t xml:space="preserve">where </w:t>
+      </w:r>
+      <w:r>
+        <w:rPr>
+          <w:rFonts w:asciiTheme="majorHAnsi" w:hAnsiTheme="majorHAnsi" w:cstheme="majorHAnsi"/>
+          <w:color w:val="000000" w:themeColor="text1"/>
+          <w:sz w:val="24"/>
+          <w:szCs w:val="24"/>
+        </w:rPr>
+        <w:t>Prodotto.email=? and prodotto.codice=?</w:t>
+      </w:r>
+    </w:p>
+    <w:p>
+      <w:pPr>
+        <w:spacing w:after="0"/>
+        <w:ind w:left="357" w:right="-710"/>
+        <w:rPr>
+          <w:rFonts w:asciiTheme="majorHAnsi" w:hAnsiTheme="majorHAnsi" w:cstheme="majorHAnsi"/>
+          <w:color w:val="000000" w:themeColor="text1"/>
+          <w:sz w:val="24"/>
+          <w:szCs w:val="24"/>
+        </w:rPr>
+      </w:pPr>
+    </w:p>
+    <w:p>
+      <w:pPr>
+        <w:pStyle w:val="Paragrafoelenco"/>
+        <w:numPr>
+          <w:ilvl w:val="0"/>
+          <w:numId w:val="33"/>
+        </w:numPr>
+        <w:ind w:left="0" w:right="-852"/>
+        <w:rPr>
+          <w:rFonts w:ascii="Century Gothic" w:hAnsi="Century Gothic"/>
+          <w:b/>
+          <w:bCs/>
+          <w:sz w:val="8"/>
+          <w:szCs w:val="8"/>
+        </w:rPr>
+      </w:pPr>
+      <w:r>
+        <w:rPr>
+          <w:rFonts w:ascii="Century Gothic" w:hAnsi="Century Gothic"/>
+          <w:sz w:val="24"/>
+          <w:szCs w:val="24"/>
+        </w:rPr>
+        <w:t xml:space="preserve">Query </w:t>
+      </w:r>
+      <w:r>
+        <w:rPr>
+          <w:rFonts w:ascii="Century Gothic" w:hAnsi="Century Gothic"/>
+          <w:b/>
+          <w:bCs/>
+          <w:sz w:val="24"/>
+          <w:szCs w:val="24"/>
+        </w:rPr>
+        <w:t>rimuoviProdotto(AccountAzienda_Bean azienda, Prodotto_Bean prodotto)</w:t>
+      </w:r>
+    </w:p>
+    <w:p>
+      <w:pPr>
+        <w:pStyle w:val="Paragrafoelenco"/>
+        <w:numPr>
+          <w:ilvl w:val="0"/>
+          <w:numId w:val="32"/>
+        </w:numPr>
+        <w:spacing w:after="0"/>
+        <w:ind w:left="714" w:right="-710" w:hanging="357"/>
+        <w:rPr>
+          <w:rFonts w:asciiTheme="majorHAnsi" w:hAnsiTheme="majorHAnsi" w:cstheme="majorHAnsi"/>
+          <w:color w:val="000000" w:themeColor="text1"/>
+          <w:sz w:val="24"/>
+          <w:szCs w:val="24"/>
+        </w:rPr>
+      </w:pPr>
+      <w:r>
+        <w:rPr>
+          <w:rFonts w:asciiTheme="majorHAnsi" w:hAnsiTheme="majorHAnsi" w:cstheme="majorHAnsi"/>
+          <w:color w:val="4472C4" w:themeColor="accent1"/>
+          <w:sz w:val="24"/>
+          <w:szCs w:val="24"/>
+        </w:rPr>
+        <w:t xml:space="preserve">delete from </w:t>
+      </w:r>
+      <w:r>
+        <w:rPr>
+          <w:rFonts w:asciiTheme="majorHAnsi" w:hAnsiTheme="majorHAnsi" w:cstheme="majorHAnsi"/>
+          <w:color w:val="000000" w:themeColor="text1"/>
+          <w:sz w:val="24"/>
+          <w:szCs w:val="24"/>
+        </w:rPr>
+        <w:t xml:space="preserve">Prodotto </w:t>
+      </w:r>
+      <w:r>
+        <w:rPr>
+          <w:rFonts w:asciiTheme="majorHAnsi" w:hAnsiTheme="majorHAnsi" w:cstheme="majorHAnsi"/>
+          <w:color w:val="4472C4" w:themeColor="accent1"/>
+          <w:sz w:val="24"/>
+          <w:szCs w:val="24"/>
+        </w:rPr>
+        <w:t xml:space="preserve">where </w:t>
+      </w:r>
+      <w:r>
+        <w:rPr>
+          <w:rFonts w:asciiTheme="majorHAnsi" w:hAnsiTheme="majorHAnsi" w:cstheme="majorHAnsi"/>
+          <w:color w:val="000000" w:themeColor="text1"/>
+          <w:sz w:val="24"/>
+          <w:szCs w:val="24"/>
+        </w:rPr>
+        <w:t>Prodotto.codice=? and Prodotto.email=?</w:t>
       </w:r>
     </w:p>
     <w:p>
@@ -8556,7 +10156,7 @@
 </file>
 
 <file path=customXml/itemProps1.xml><?xml version="1.0" encoding="utf-8"?>
-<ds:datastoreItem xmlns:ds="http://schemas.openxmlformats.org/officeDocument/2006/customXml" ds:itemID="{773FEE88-C284-4455-B267-37D96D02C248}">
+<ds:datastoreItem xmlns:ds="http://schemas.openxmlformats.org/officeDocument/2006/customXml" ds:itemID="{94366F6F-9DEB-426E-BB38-CF91F4FD7D61}">
   <ds:schemaRefs>
     <ds:schemaRef ds:uri="http://schemas.openxmlformats.org/officeDocument/2006/bibliography"/>
   </ds:schemaRefs>

</xml_diff>